<commit_message>
calculo da afinidade no relatório
</commit_message>
<xml_diff>
--- a/relatorio.docx
+++ b/relatorio.docx
@@ -1577,7 +1577,21 @@
           <w:rFonts w:ascii="Avenir Book" w:eastAsia="SimSun" w:hAnsi="Avenir Book"/>
           <w:color w:val="auto"/>
         </w:rPr>
-        <w:t xml:space="preserve">De forma a resolver o problema proposto, </w:t>
+        <w:t>De forma a re</w:t>
+      </w:r>
+      <w:r>
+        <w:rPr>
+          <w:rFonts w:ascii="Avenir Book" w:eastAsia="SimSun" w:hAnsi="Avenir Book"/>
+          <w:color w:val="auto"/>
+        </w:rPr>
+        <w:t>presentar</w:t>
+      </w:r>
+      <w:r>
+        <w:rPr>
+          <w:rFonts w:ascii="Avenir Book" w:eastAsia="SimSun" w:hAnsi="Avenir Book"/>
+          <w:color w:val="auto"/>
+        </w:rPr>
+        <w:t xml:space="preserve"> o problema proposto, </w:t>
       </w:r>
       <w:r>
         <w:rPr>
@@ -2239,7 +2253,39 @@
           <w:rFonts w:ascii="Avenir Book" w:eastAsia="SimSun" w:hAnsi="Avenir Book"/>
           <w:color w:val="auto"/>
         </w:rPr>
-        <w:t xml:space="preserve"> responsável por </w:t>
+        <w:t xml:space="preserve"> </w:t>
+      </w:r>
+      <w:r>
+        <w:rPr>
+          <w:rFonts w:ascii="Avenir Book" w:eastAsia="SimSun" w:hAnsi="Avenir Book"/>
+          <w:color w:val="auto"/>
+        </w:rPr>
+        <w:t xml:space="preserve">na classe </w:t>
+      </w:r>
+      <w:proofErr w:type="spellStart"/>
+      <w:r>
+        <w:rPr>
+          <w:rFonts w:ascii="Avenir Book" w:eastAsia="SimSun" w:hAnsi="Avenir Book"/>
+          <w:i/>
+          <w:color w:val="auto"/>
+        </w:rPr>
+        <w:t>Person</w:t>
+      </w:r>
+      <w:proofErr w:type="spellEnd"/>
+      <w:r>
+        <w:rPr>
+          <w:rFonts w:ascii="Avenir Book" w:eastAsia="SimSun" w:hAnsi="Avenir Book"/>
+          <w:i/>
+          <w:color w:val="auto"/>
+        </w:rPr>
+        <w:t xml:space="preserve"> </w:t>
+      </w:r>
+      <w:r>
+        <w:rPr>
+          <w:rFonts w:ascii="Avenir Book" w:eastAsia="SimSun" w:hAnsi="Avenir Book"/>
+          <w:color w:val="auto"/>
+        </w:rPr>
+        <w:t xml:space="preserve">responsável por </w:t>
       </w:r>
       <w:r>
         <w:rPr>
@@ -2654,73 +2700,33 @@
         <w:pStyle w:val="CorpoTexto"/>
         <w:spacing w:line="200" w:lineRule="exact"/>
         <w:rPr>
-          <w:rFonts w:ascii="Arial Hebrew" w:eastAsia="SimSun" w:hAnsi="Arial Hebrew" w:cs="Arial Hebrew" w:hint="cs"/>
-          <w:color w:val="595959" w:themeColor="text1" w:themeTint="A6"/>
-        </w:rPr>
-      </w:pPr>
-      <w:proofErr w:type="spellStart"/>
-      <w:r>
-        <w:rPr>
-          <w:rFonts w:ascii="Calibri" w:eastAsia="Calibri" w:hAnsi="Calibri" w:cs="Calibri"/>
-          <w:color w:val="595959" w:themeColor="text1" w:themeTint="A6"/>
-        </w:rPr>
-        <w:t>def</w:t>
-      </w:r>
-      <w:proofErr w:type="spellEnd"/>
-      <w:r>
-        <w:rPr>
-          <w:rFonts w:ascii="Arial Hebrew" w:eastAsia="SimSun" w:hAnsi="Arial Hebrew" w:cs="Arial Hebrew" w:hint="cs"/>
-          <w:color w:val="595959" w:themeColor="text1" w:themeTint="A6"/>
-        </w:rPr>
-        <w:t xml:space="preserve"> </w:t>
-      </w:r>
-      <w:proofErr w:type="spellStart"/>
-      <w:proofErr w:type="gramStart"/>
-      <w:r>
-        <w:rPr>
-          <w:rFonts w:ascii="Calibri" w:eastAsia="Calibri" w:hAnsi="Calibri" w:cs="Calibri"/>
-          <w:color w:val="595959" w:themeColor="text1" w:themeTint="A6"/>
-        </w:rPr>
-        <w:t>getAfinity</w:t>
-      </w:r>
-      <w:proofErr w:type="spellEnd"/>
-      <w:r>
-        <w:rPr>
-          <w:rFonts w:ascii="Arial Hebrew" w:eastAsia="SimSun" w:hAnsi="Arial Hebrew" w:cs="Arial Hebrew" w:hint="cs"/>
-          <w:color w:val="595959" w:themeColor="text1" w:themeTint="A6"/>
-        </w:rPr>
-        <w:t>(</w:t>
-      </w:r>
-      <w:proofErr w:type="gramEnd"/>
-      <w:r>
-        <w:rPr>
-          <w:rFonts w:ascii="Calibri" w:eastAsia="Calibri" w:hAnsi="Calibri" w:cs="Calibri"/>
-          <w:color w:val="595959" w:themeColor="text1" w:themeTint="A6"/>
-        </w:rPr>
-        <w:t>self</w:t>
-      </w:r>
-      <w:r>
-        <w:rPr>
-          <w:rFonts w:ascii="Arial Hebrew" w:eastAsia="SimSun" w:hAnsi="Arial Hebrew" w:cs="Arial Hebrew" w:hint="cs"/>
-          <w:color w:val="595959" w:themeColor="text1" w:themeTint="A6"/>
-        </w:rPr>
-        <w:t xml:space="preserve">, </w:t>
-      </w:r>
-      <w:proofErr w:type="spellStart"/>
-      <w:r>
-        <w:rPr>
-          <w:rFonts w:ascii="Calibri" w:eastAsia="Calibri" w:hAnsi="Calibri" w:cs="Calibri"/>
-          <w:color w:val="595959" w:themeColor="text1" w:themeTint="A6"/>
-        </w:rPr>
-        <w:t>person</w:t>
-      </w:r>
-      <w:proofErr w:type="spellEnd"/>
-      <w:r>
-        <w:rPr>
-          <w:rFonts w:ascii="Arial Hebrew" w:eastAsia="SimSun" w:hAnsi="Arial Hebrew" w:cs="Arial Hebrew" w:hint="cs"/>
-          <w:color w:val="595959" w:themeColor="text1" w:themeTint="A6"/>
-        </w:rPr>
-        <w:t>):</w:t>
+          <w:rFonts w:ascii="Calibri" w:eastAsia="Calibri" w:hAnsi="Calibri" w:cs="Calibri"/>
+          <w:color w:val="000000" w:themeColor="text1"/>
+        </w:rPr>
+      </w:pPr>
+      <w:r>
+        <w:rPr>
+          <w:rFonts w:ascii="Calibri" w:eastAsia="Calibri" w:hAnsi="Calibri" w:cs="Calibri"/>
+          <w:color w:val="000000" w:themeColor="text1"/>
+        </w:rPr>
+        <w:t xml:space="preserve">Em </w:t>
+      </w:r>
+      <w:proofErr w:type="spellStart"/>
+      <w:r>
+        <w:rPr>
+          <w:rFonts w:ascii="Calibri" w:eastAsia="Calibri" w:hAnsi="Calibri" w:cs="Calibri"/>
+          <w:i/>
+          <w:color w:val="000000" w:themeColor="text1"/>
+        </w:rPr>
+        <w:t>Person</w:t>
+      </w:r>
+      <w:proofErr w:type="spellEnd"/>
+      <w:r>
+        <w:rPr>
+          <w:rFonts w:ascii="Calibri" w:eastAsia="Calibri" w:hAnsi="Calibri" w:cs="Calibri"/>
+          <w:color w:val="000000" w:themeColor="text1"/>
+        </w:rPr>
+        <w:t>:</w:t>
       </w:r>
     </w:p>
     <w:p>
@@ -2732,20 +2738,30 @@
           <w:color w:val="595959" w:themeColor="text1" w:themeTint="A6"/>
         </w:rPr>
       </w:pPr>
+      <w:proofErr w:type="spellStart"/>
+      <w:r>
+        <w:rPr>
+          <w:rFonts w:ascii="Calibri" w:eastAsia="Calibri" w:hAnsi="Calibri" w:cs="Calibri"/>
+          <w:color w:val="595959" w:themeColor="text1" w:themeTint="A6"/>
+        </w:rPr>
+        <w:t>def</w:t>
+      </w:r>
+      <w:proofErr w:type="spellEnd"/>
       <w:r>
         <w:rPr>
           <w:rFonts w:ascii="Arial Hebrew" w:eastAsia="SimSun" w:hAnsi="Arial Hebrew" w:cs="Arial Hebrew" w:hint="cs"/>
           <w:color w:val="595959" w:themeColor="text1" w:themeTint="A6"/>
         </w:rPr>
-        <w:t xml:space="preserve">        </w:t>
-      </w:r>
-      <w:proofErr w:type="spellStart"/>
-      <w:r>
-        <w:rPr>
-          <w:rFonts w:ascii="Calibri" w:eastAsia="Calibri" w:hAnsi="Calibri" w:cs="Calibri"/>
-          <w:color w:val="595959" w:themeColor="text1" w:themeTint="A6"/>
-        </w:rPr>
-        <w:t>afinity</w:t>
+        <w:t xml:space="preserve"> </w:t>
+      </w:r>
+      <w:proofErr w:type="spellStart"/>
+      <w:proofErr w:type="gramStart"/>
+      <w:r>
+        <w:rPr>
+          <w:rFonts w:ascii="Calibri" w:eastAsia="Calibri" w:hAnsi="Calibri" w:cs="Calibri"/>
+          <w:color w:val="595959" w:themeColor="text1" w:themeTint="A6"/>
+        </w:rPr>
+        <w:t>getAfinity</w:t>
       </w:r>
       <w:proofErr w:type="spellEnd"/>
       <w:r>
@@ -2753,7 +2769,38 @@
           <w:rFonts w:ascii="Arial Hebrew" w:eastAsia="SimSun" w:hAnsi="Arial Hebrew" w:cs="Arial Hebrew" w:hint="cs"/>
           <w:color w:val="595959" w:themeColor="text1" w:themeTint="A6"/>
         </w:rPr>
-        <w:t xml:space="preserve"> = 0</w:t>
+        <w:t>(</w:t>
+      </w:r>
+      <w:proofErr w:type="gramEnd"/>
+      <w:r>
+        <w:rPr>
+          <w:rFonts w:ascii="Calibri" w:eastAsia="Calibri" w:hAnsi="Calibri" w:cs="Calibri"/>
+          <w:color w:val="595959" w:themeColor="text1" w:themeTint="A6"/>
+        </w:rPr>
+        <w:t>self</w:t>
+      </w:r>
+      <w:r>
+        <w:rPr>
+          <w:rFonts w:ascii="Arial Hebrew" w:eastAsia="SimSun" w:hAnsi="Arial Hebrew" w:cs="Arial Hebrew" w:hint="cs"/>
+          <w:color w:val="595959" w:themeColor="text1" w:themeTint="A6"/>
+        </w:rPr>
+        <w:t xml:space="preserve">, </w:t>
+      </w:r>
+      <w:proofErr w:type="spellStart"/>
+      <w:r>
+        <w:rPr>
+          <w:rFonts w:ascii="Calibri" w:eastAsia="Calibri" w:hAnsi="Calibri" w:cs="Calibri"/>
+          <w:color w:val="595959" w:themeColor="text1" w:themeTint="A6"/>
+        </w:rPr>
+        <w:t>person</w:t>
+      </w:r>
+      <w:proofErr w:type="spellEnd"/>
+      <w:r>
+        <w:rPr>
+          <w:rFonts w:ascii="Arial Hebrew" w:eastAsia="SimSun" w:hAnsi="Arial Hebrew" w:cs="Arial Hebrew" w:hint="cs"/>
+          <w:color w:val="595959" w:themeColor="text1" w:themeTint="A6"/>
+        </w:rPr>
+        <w:t>):</w:t>
       </w:r>
     </w:p>
     <w:p>
@@ -2773,13 +2820,12 @@
         <w:t xml:space="preserve">        </w:t>
       </w:r>
       <w:proofErr w:type="spellStart"/>
-      <w:proofErr w:type="gramStart"/>
-      <w:r>
-        <w:rPr>
-          <w:rFonts w:ascii="Calibri" w:eastAsia="Calibri" w:hAnsi="Calibri" w:cs="Calibri"/>
-          <w:color w:val="595959" w:themeColor="text1" w:themeTint="A6"/>
-        </w:rPr>
-        <w:t>if</w:t>
+      <w:r>
+        <w:rPr>
+          <w:rFonts w:ascii="Calibri" w:eastAsia="Calibri" w:hAnsi="Calibri" w:cs="Calibri"/>
+          <w:color w:val="595959" w:themeColor="text1" w:themeTint="A6"/>
+        </w:rPr>
+        <w:t>afinity</w:t>
       </w:r>
       <w:proofErr w:type="spellEnd"/>
       <w:r>
@@ -2787,87 +2833,7 @@
           <w:rFonts w:ascii="Arial Hebrew" w:eastAsia="SimSun" w:hAnsi="Arial Hebrew" w:cs="Arial Hebrew" w:hint="cs"/>
           <w:color w:val="595959" w:themeColor="text1" w:themeTint="A6"/>
         </w:rPr>
-        <w:t>(</w:t>
-      </w:r>
-      <w:r>
-        <w:rPr>
-          <w:rFonts w:ascii="Calibri" w:eastAsia="Calibri" w:hAnsi="Calibri" w:cs="Calibri"/>
-          <w:color w:val="595959" w:themeColor="text1" w:themeTint="A6"/>
-        </w:rPr>
-        <w:t>self</w:t>
-      </w:r>
-      <w:r>
-        <w:rPr>
-          <w:rFonts w:ascii="Arial Hebrew" w:eastAsia="SimSun" w:hAnsi="Arial Hebrew" w:cs="Arial Hebrew" w:hint="cs"/>
-          <w:color w:val="595959" w:themeColor="text1" w:themeTint="A6"/>
-        </w:rPr>
-        <w:t>.</w:t>
-      </w:r>
-      <w:r>
-        <w:rPr>
-          <w:rFonts w:ascii="Calibri" w:eastAsia="Calibri" w:hAnsi="Calibri" w:cs="Calibri"/>
-          <w:color w:val="595959" w:themeColor="text1" w:themeTint="A6"/>
-        </w:rPr>
-        <w:t>id</w:t>
-      </w:r>
-      <w:r>
-        <w:rPr>
-          <w:rFonts w:ascii="Arial Hebrew" w:eastAsia="SimSun" w:hAnsi="Arial Hebrew" w:cs="Arial Hebrew" w:hint="cs"/>
-          <w:color w:val="595959" w:themeColor="text1" w:themeTint="A6"/>
-        </w:rPr>
-        <w:t xml:space="preserve"> !</w:t>
-      </w:r>
-      <w:proofErr w:type="gramEnd"/>
-      <w:r>
-        <w:rPr>
-          <w:rFonts w:ascii="Arial Hebrew" w:eastAsia="SimSun" w:hAnsi="Arial Hebrew" w:cs="Arial Hebrew" w:hint="cs"/>
-          <w:color w:val="595959" w:themeColor="text1" w:themeTint="A6"/>
-        </w:rPr>
-        <w:t xml:space="preserve">= -1 </w:t>
-      </w:r>
-      <w:proofErr w:type="spellStart"/>
-      <w:r>
-        <w:rPr>
-          <w:rFonts w:ascii="Calibri" w:eastAsia="Calibri" w:hAnsi="Calibri" w:cs="Calibri"/>
-          <w:color w:val="595959" w:themeColor="text1" w:themeTint="A6"/>
-        </w:rPr>
-        <w:t>and</w:t>
-      </w:r>
-      <w:proofErr w:type="spellEnd"/>
-      <w:r>
-        <w:rPr>
-          <w:rFonts w:ascii="Arial Hebrew" w:eastAsia="SimSun" w:hAnsi="Arial Hebrew" w:cs="Arial Hebrew" w:hint="cs"/>
-          <w:color w:val="595959" w:themeColor="text1" w:themeTint="A6"/>
-        </w:rPr>
-        <w:t xml:space="preserve"> </w:t>
-      </w:r>
-      <w:r>
-        <w:rPr>
-          <w:rFonts w:ascii="Calibri" w:eastAsia="Calibri" w:hAnsi="Calibri" w:cs="Calibri"/>
-          <w:color w:val="595959" w:themeColor="text1" w:themeTint="A6"/>
-        </w:rPr>
-        <w:t>person</w:t>
-      </w:r>
-      <w:r>
-        <w:rPr>
-          <w:rFonts w:ascii="Arial Hebrew" w:eastAsia="SimSun" w:hAnsi="Arial Hebrew" w:cs="Arial Hebrew" w:hint="cs"/>
-          <w:color w:val="595959" w:themeColor="text1" w:themeTint="A6"/>
-        </w:rPr>
-        <w:t>.</w:t>
-      </w:r>
-      <w:r>
-        <w:rPr>
-          <w:rFonts w:ascii="Calibri" w:eastAsia="Calibri" w:hAnsi="Calibri" w:cs="Calibri"/>
-          <w:color w:val="595959" w:themeColor="text1" w:themeTint="A6"/>
-        </w:rPr>
-        <w:t>id</w:t>
-      </w:r>
-      <w:r>
-        <w:rPr>
-          <w:rFonts w:ascii="Arial Hebrew" w:eastAsia="SimSun" w:hAnsi="Arial Hebrew" w:cs="Arial Hebrew" w:hint="cs"/>
-          <w:color w:val="595959" w:themeColor="text1" w:themeTint="A6"/>
-        </w:rPr>
-        <w:t xml:space="preserve"> != -1):</w:t>
+        <w:t xml:space="preserve"> = 0</w:t>
       </w:r>
     </w:p>
     <w:p>
@@ -2884,9 +2850,10 @@
           <w:rFonts w:ascii="Arial Hebrew" w:eastAsia="SimSun" w:hAnsi="Arial Hebrew" w:cs="Arial Hebrew" w:hint="cs"/>
           <w:color w:val="595959" w:themeColor="text1" w:themeTint="A6"/>
         </w:rPr>
-        <w:t xml:space="preserve">            </w:t>
-      </w:r>
-      <w:proofErr w:type="spellStart"/>
+        <w:t xml:space="preserve">        </w:t>
+      </w:r>
+      <w:proofErr w:type="spellStart"/>
+      <w:proofErr w:type="gramStart"/>
       <w:r>
         <w:rPr>
           <w:rFonts w:ascii="Calibri" w:eastAsia="Calibri" w:hAnsi="Calibri" w:cs="Calibri"/>
@@ -2900,10 +2867,60 @@
           <w:rFonts w:ascii="Arial Hebrew" w:eastAsia="SimSun" w:hAnsi="Arial Hebrew" w:cs="Arial Hebrew" w:hint="cs"/>
           <w:color w:val="595959" w:themeColor="text1" w:themeTint="A6"/>
         </w:rPr>
-        <w:t xml:space="preserve"> (</w:t>
-      </w:r>
-      <w:proofErr w:type="spellStart"/>
-      <w:proofErr w:type="gramStart"/>
+        <w:t>(</w:t>
+      </w:r>
+      <w:r>
+        <w:rPr>
+          <w:rFonts w:ascii="Calibri" w:eastAsia="Calibri" w:hAnsi="Calibri" w:cs="Calibri"/>
+          <w:color w:val="595959" w:themeColor="text1" w:themeTint="A6"/>
+        </w:rPr>
+        <w:t>self</w:t>
+      </w:r>
+      <w:r>
+        <w:rPr>
+          <w:rFonts w:ascii="Arial Hebrew" w:eastAsia="SimSun" w:hAnsi="Arial Hebrew" w:cs="Arial Hebrew" w:hint="cs"/>
+          <w:color w:val="595959" w:themeColor="text1" w:themeTint="A6"/>
+        </w:rPr>
+        <w:t>.</w:t>
+      </w:r>
+      <w:r>
+        <w:rPr>
+          <w:rFonts w:ascii="Calibri" w:eastAsia="Calibri" w:hAnsi="Calibri" w:cs="Calibri"/>
+          <w:color w:val="595959" w:themeColor="text1" w:themeTint="A6"/>
+        </w:rPr>
+        <w:t>id</w:t>
+      </w:r>
+      <w:r>
+        <w:rPr>
+          <w:rFonts w:ascii="Arial Hebrew" w:eastAsia="SimSun" w:hAnsi="Arial Hebrew" w:cs="Arial Hebrew" w:hint="cs"/>
+          <w:color w:val="595959" w:themeColor="text1" w:themeTint="A6"/>
+        </w:rPr>
+        <w:t xml:space="preserve"> !</w:t>
+      </w:r>
+      <w:proofErr w:type="gramEnd"/>
+      <w:r>
+        <w:rPr>
+          <w:rFonts w:ascii="Arial Hebrew" w:eastAsia="SimSun" w:hAnsi="Arial Hebrew" w:cs="Arial Hebrew" w:hint="cs"/>
+          <w:color w:val="595959" w:themeColor="text1" w:themeTint="A6"/>
+        </w:rPr>
+        <w:t xml:space="preserve">= -1 </w:t>
+      </w:r>
+      <w:proofErr w:type="spellStart"/>
+      <w:r>
+        <w:rPr>
+          <w:rFonts w:ascii="Calibri" w:eastAsia="Calibri" w:hAnsi="Calibri" w:cs="Calibri"/>
+          <w:color w:val="595959" w:themeColor="text1" w:themeTint="A6"/>
+        </w:rPr>
+        <w:t>and</w:t>
+      </w:r>
+      <w:proofErr w:type="spellEnd"/>
+      <w:r>
+        <w:rPr>
+          <w:rFonts w:ascii="Arial Hebrew" w:eastAsia="SimSun" w:hAnsi="Arial Hebrew" w:cs="Arial Hebrew" w:hint="cs"/>
+          <w:color w:val="595959" w:themeColor="text1" w:themeTint="A6"/>
+        </w:rPr>
+        <w:t xml:space="preserve"> </w:t>
+      </w:r>
       <w:r>
         <w:rPr>
           <w:rFonts w:ascii="Calibri" w:eastAsia="Calibri" w:hAnsi="Calibri" w:cs="Calibri"/>
@@ -2923,46 +2940,14 @@
           <w:rFonts w:ascii="Calibri" w:eastAsia="Calibri" w:hAnsi="Calibri" w:cs="Calibri"/>
           <w:color w:val="595959" w:themeColor="text1" w:themeTint="A6"/>
         </w:rPr>
-        <w:t>group</w:t>
-      </w:r>
-      <w:proofErr w:type="spellEnd"/>
-      <w:proofErr w:type="gramEnd"/>
+        <w:t>id</w:t>
+      </w:r>
       <w:r>
         <w:rPr>
           <w:rFonts w:ascii="Arial Hebrew" w:eastAsia="SimSun" w:hAnsi="Arial Hebrew" w:cs="Arial Hebrew" w:hint="cs"/>
           <w:color w:val="595959" w:themeColor="text1" w:themeTint="A6"/>
         </w:rPr>
-        <w:t xml:space="preserve"> == </w:t>
-      </w:r>
-      <w:proofErr w:type="spellStart"/>
-      <w:r>
-        <w:rPr>
-          <w:rFonts w:ascii="Calibri" w:eastAsia="Calibri" w:hAnsi="Calibri" w:cs="Calibri"/>
-          <w:color w:val="595959" w:themeColor="text1" w:themeTint="A6"/>
-        </w:rPr>
-        <w:t>self</w:t>
-      </w:r>
-      <w:r>
-        <w:rPr>
-          <w:rFonts w:ascii="Arial Hebrew" w:eastAsia="SimSun" w:hAnsi="Arial Hebrew" w:cs="Arial Hebrew" w:hint="cs"/>
-          <w:color w:val="595959" w:themeColor="text1" w:themeTint="A6"/>
-        </w:rPr>
-        <w:t>.</w:t>
-      </w:r>
-      <w:r>
-        <w:rPr>
-          <w:rFonts w:ascii="Calibri" w:eastAsia="Calibri" w:hAnsi="Calibri" w:cs="Calibri"/>
-          <w:color w:val="595959" w:themeColor="text1" w:themeTint="A6"/>
-        </w:rPr>
-        <w:t>group</w:t>
-      </w:r>
-      <w:proofErr w:type="spellEnd"/>
-      <w:r>
-        <w:rPr>
-          <w:rFonts w:ascii="Arial Hebrew" w:eastAsia="SimSun" w:hAnsi="Arial Hebrew" w:cs="Arial Hebrew" w:hint="cs"/>
-          <w:color w:val="595959" w:themeColor="text1" w:themeTint="A6"/>
-        </w:rPr>
-        <w:t>):</w:t>
+        <w:t xml:space="preserve"> != -1):</w:t>
       </w:r>
     </w:p>
     <w:p>
@@ -2979,15 +2964,15 @@
           <w:rFonts w:ascii="Arial Hebrew" w:eastAsia="SimSun" w:hAnsi="Arial Hebrew" w:cs="Arial Hebrew" w:hint="cs"/>
           <w:color w:val="595959" w:themeColor="text1" w:themeTint="A6"/>
         </w:rPr>
-        <w:t xml:space="preserve">                </w:t>
-      </w:r>
-      <w:proofErr w:type="spellStart"/>
-      <w:r>
-        <w:rPr>
-          <w:rFonts w:ascii="Calibri" w:eastAsia="Calibri" w:hAnsi="Calibri" w:cs="Calibri"/>
-          <w:color w:val="595959" w:themeColor="text1" w:themeTint="A6"/>
-        </w:rPr>
-        <w:t>afinity</w:t>
+        <w:t xml:space="preserve">            </w:t>
+      </w:r>
+      <w:proofErr w:type="spellStart"/>
+      <w:r>
+        <w:rPr>
+          <w:rFonts w:ascii="Calibri" w:eastAsia="Calibri" w:hAnsi="Calibri" w:cs="Calibri"/>
+          <w:color w:val="595959" w:themeColor="text1" w:themeTint="A6"/>
+        </w:rPr>
+        <w:t>if</w:t>
       </w:r>
       <w:proofErr w:type="spellEnd"/>
       <w:r>
@@ -2995,7 +2980,69 @@
           <w:rFonts w:ascii="Arial Hebrew" w:eastAsia="SimSun" w:hAnsi="Arial Hebrew" w:cs="Arial Hebrew" w:hint="cs"/>
           <w:color w:val="595959" w:themeColor="text1" w:themeTint="A6"/>
         </w:rPr>
-        <w:t xml:space="preserve"> += 1.0</w:t>
+        <w:t xml:space="preserve"> (</w:t>
+      </w:r>
+      <w:proofErr w:type="spellStart"/>
+      <w:proofErr w:type="gramStart"/>
+      <w:r>
+        <w:rPr>
+          <w:rFonts w:ascii="Calibri" w:eastAsia="Calibri" w:hAnsi="Calibri" w:cs="Calibri"/>
+          <w:color w:val="595959" w:themeColor="text1" w:themeTint="A6"/>
+        </w:rPr>
+        <w:t>person</w:t>
+      </w:r>
+      <w:r>
+        <w:rPr>
+          <w:rFonts w:ascii="Arial Hebrew" w:eastAsia="SimSun" w:hAnsi="Arial Hebrew" w:cs="Arial Hebrew" w:hint="cs"/>
+          <w:color w:val="595959" w:themeColor="text1" w:themeTint="A6"/>
+        </w:rPr>
+        <w:t>.</w:t>
+      </w:r>
+      <w:r>
+        <w:rPr>
+          <w:rFonts w:ascii="Calibri" w:eastAsia="Calibri" w:hAnsi="Calibri" w:cs="Calibri"/>
+          <w:color w:val="595959" w:themeColor="text1" w:themeTint="A6"/>
+        </w:rPr>
+        <w:t>group</w:t>
+      </w:r>
+      <w:proofErr w:type="spellEnd"/>
+      <w:proofErr w:type="gramEnd"/>
+      <w:r>
+        <w:rPr>
+          <w:rFonts w:ascii="Arial Hebrew" w:eastAsia="SimSun" w:hAnsi="Arial Hebrew" w:cs="Arial Hebrew" w:hint="cs"/>
+          <w:color w:val="595959" w:themeColor="text1" w:themeTint="A6"/>
+        </w:rPr>
+        <w:t xml:space="preserve"> == </w:t>
+      </w:r>
+      <w:proofErr w:type="spellStart"/>
+      <w:r>
+        <w:rPr>
+          <w:rFonts w:ascii="Calibri" w:eastAsia="Calibri" w:hAnsi="Calibri" w:cs="Calibri"/>
+          <w:color w:val="595959" w:themeColor="text1" w:themeTint="A6"/>
+        </w:rPr>
+        <w:t>self</w:t>
+      </w:r>
+      <w:r>
+        <w:rPr>
+          <w:rFonts w:ascii="Arial Hebrew" w:eastAsia="SimSun" w:hAnsi="Arial Hebrew" w:cs="Arial Hebrew" w:hint="cs"/>
+          <w:color w:val="595959" w:themeColor="text1" w:themeTint="A6"/>
+        </w:rPr>
+        <w:t>.</w:t>
+      </w:r>
+      <w:r>
+        <w:rPr>
+          <w:rFonts w:ascii="Calibri" w:eastAsia="Calibri" w:hAnsi="Calibri" w:cs="Calibri"/>
+          <w:color w:val="595959" w:themeColor="text1" w:themeTint="A6"/>
+        </w:rPr>
+        <w:t>group</w:t>
+      </w:r>
+      <w:proofErr w:type="spellEnd"/>
+      <w:r>
+        <w:rPr>
+          <w:rFonts w:ascii="Arial Hebrew" w:eastAsia="SimSun" w:hAnsi="Arial Hebrew" w:cs="Arial Hebrew" w:hint="cs"/>
+          <w:color w:val="595959" w:themeColor="text1" w:themeTint="A6"/>
+        </w:rPr>
+        <w:t>):</w:t>
       </w:r>
     </w:p>
     <w:p>
@@ -3012,15 +3059,15 @@
           <w:rFonts w:ascii="Arial Hebrew" w:eastAsia="SimSun" w:hAnsi="Arial Hebrew" w:cs="Arial Hebrew" w:hint="cs"/>
           <w:color w:val="595959" w:themeColor="text1" w:themeTint="A6"/>
         </w:rPr>
-        <w:t xml:space="preserve">            </w:t>
-      </w:r>
-      <w:proofErr w:type="spellStart"/>
-      <w:r>
-        <w:rPr>
-          <w:rFonts w:ascii="Calibri" w:eastAsia="Calibri" w:hAnsi="Calibri" w:cs="Calibri"/>
-          <w:color w:val="595959" w:themeColor="text1" w:themeTint="A6"/>
-        </w:rPr>
-        <w:t>if</w:t>
+        <w:t xml:space="preserve">                </w:t>
+      </w:r>
+      <w:proofErr w:type="spellStart"/>
+      <w:r>
+        <w:rPr>
+          <w:rFonts w:ascii="Calibri" w:eastAsia="Calibri" w:hAnsi="Calibri" w:cs="Calibri"/>
+          <w:color w:val="595959" w:themeColor="text1" w:themeTint="A6"/>
+        </w:rPr>
+        <w:t>afinity</w:t>
       </w:r>
       <w:proofErr w:type="spellEnd"/>
       <w:r>
@@ -3028,69 +3075,7 @@
           <w:rFonts w:ascii="Arial Hebrew" w:eastAsia="SimSun" w:hAnsi="Arial Hebrew" w:cs="Arial Hebrew" w:hint="cs"/>
           <w:color w:val="595959" w:themeColor="text1" w:themeTint="A6"/>
         </w:rPr>
-        <w:t xml:space="preserve"> (</w:t>
-      </w:r>
-      <w:proofErr w:type="spellStart"/>
-      <w:proofErr w:type="gramStart"/>
-      <w:r>
-        <w:rPr>
-          <w:rFonts w:ascii="Calibri" w:eastAsia="Calibri" w:hAnsi="Calibri" w:cs="Calibri"/>
-          <w:color w:val="595959" w:themeColor="text1" w:themeTint="A6"/>
-        </w:rPr>
-        <w:t>person</w:t>
-      </w:r>
-      <w:r>
-        <w:rPr>
-          <w:rFonts w:ascii="Arial Hebrew" w:eastAsia="SimSun" w:hAnsi="Arial Hebrew" w:cs="Arial Hebrew" w:hint="cs"/>
-          <w:color w:val="595959" w:themeColor="text1" w:themeTint="A6"/>
-        </w:rPr>
-        <w:t>.</w:t>
-      </w:r>
-      <w:r>
-        <w:rPr>
-          <w:rFonts w:ascii="Calibri" w:eastAsia="Calibri" w:hAnsi="Calibri" w:cs="Calibri"/>
-          <w:color w:val="595959" w:themeColor="text1" w:themeTint="A6"/>
-        </w:rPr>
-        <w:t>interest</w:t>
-      </w:r>
-      <w:proofErr w:type="spellEnd"/>
-      <w:proofErr w:type="gramEnd"/>
-      <w:r>
-        <w:rPr>
-          <w:rFonts w:ascii="Arial Hebrew" w:eastAsia="SimSun" w:hAnsi="Arial Hebrew" w:cs="Arial Hebrew" w:hint="cs"/>
-          <w:color w:val="595959" w:themeColor="text1" w:themeTint="A6"/>
-        </w:rPr>
-        <w:t xml:space="preserve"> == </w:t>
-      </w:r>
-      <w:proofErr w:type="spellStart"/>
-      <w:r>
-        <w:rPr>
-          <w:rFonts w:ascii="Calibri" w:eastAsia="Calibri" w:hAnsi="Calibri" w:cs="Calibri"/>
-          <w:color w:val="595959" w:themeColor="text1" w:themeTint="A6"/>
-        </w:rPr>
-        <w:t>self</w:t>
-      </w:r>
-      <w:r>
-        <w:rPr>
-          <w:rFonts w:ascii="Arial Hebrew" w:eastAsia="SimSun" w:hAnsi="Arial Hebrew" w:cs="Arial Hebrew" w:hint="cs"/>
-          <w:color w:val="595959" w:themeColor="text1" w:themeTint="A6"/>
-        </w:rPr>
-        <w:t>.</w:t>
-      </w:r>
-      <w:r>
-        <w:rPr>
-          <w:rFonts w:ascii="Calibri" w:eastAsia="Calibri" w:hAnsi="Calibri" w:cs="Calibri"/>
-          <w:color w:val="595959" w:themeColor="text1" w:themeTint="A6"/>
-        </w:rPr>
-        <w:t>interest</w:t>
-      </w:r>
-      <w:proofErr w:type="spellEnd"/>
-      <w:r>
-        <w:rPr>
-          <w:rFonts w:ascii="Arial Hebrew" w:eastAsia="SimSun" w:hAnsi="Arial Hebrew" w:cs="Arial Hebrew" w:hint="cs"/>
-          <w:color w:val="595959" w:themeColor="text1" w:themeTint="A6"/>
-        </w:rPr>
-        <w:t>):</w:t>
+        <w:t xml:space="preserve"> += 1.0</w:t>
       </w:r>
     </w:p>
     <w:p>
@@ -3107,15 +3092,15 @@
           <w:rFonts w:ascii="Arial Hebrew" w:eastAsia="SimSun" w:hAnsi="Arial Hebrew" w:cs="Arial Hebrew" w:hint="cs"/>
           <w:color w:val="595959" w:themeColor="text1" w:themeTint="A6"/>
         </w:rPr>
-        <w:t xml:space="preserve">                </w:t>
-      </w:r>
-      <w:proofErr w:type="spellStart"/>
-      <w:r>
-        <w:rPr>
-          <w:rFonts w:ascii="Calibri" w:eastAsia="Calibri" w:hAnsi="Calibri" w:cs="Calibri"/>
-          <w:color w:val="595959" w:themeColor="text1" w:themeTint="A6"/>
-        </w:rPr>
-        <w:t>afinity</w:t>
+        <w:t xml:space="preserve">            </w:t>
+      </w:r>
+      <w:proofErr w:type="spellStart"/>
+      <w:r>
+        <w:rPr>
+          <w:rFonts w:ascii="Calibri" w:eastAsia="Calibri" w:hAnsi="Calibri" w:cs="Calibri"/>
+          <w:color w:val="595959" w:themeColor="text1" w:themeTint="A6"/>
+        </w:rPr>
+        <w:t>if</w:t>
       </w:r>
       <w:proofErr w:type="spellEnd"/>
       <w:r>
@@ -3123,7 +3108,69 @@
           <w:rFonts w:ascii="Arial Hebrew" w:eastAsia="SimSun" w:hAnsi="Arial Hebrew" w:cs="Arial Hebrew" w:hint="cs"/>
           <w:color w:val="595959" w:themeColor="text1" w:themeTint="A6"/>
         </w:rPr>
-        <w:t xml:space="preserve"> += 0.5</w:t>
+        <w:t xml:space="preserve"> (</w:t>
+      </w:r>
+      <w:proofErr w:type="spellStart"/>
+      <w:proofErr w:type="gramStart"/>
+      <w:r>
+        <w:rPr>
+          <w:rFonts w:ascii="Calibri" w:eastAsia="Calibri" w:hAnsi="Calibri" w:cs="Calibri"/>
+          <w:color w:val="595959" w:themeColor="text1" w:themeTint="A6"/>
+        </w:rPr>
+        <w:t>person</w:t>
+      </w:r>
+      <w:r>
+        <w:rPr>
+          <w:rFonts w:ascii="Arial Hebrew" w:eastAsia="SimSun" w:hAnsi="Arial Hebrew" w:cs="Arial Hebrew" w:hint="cs"/>
+          <w:color w:val="595959" w:themeColor="text1" w:themeTint="A6"/>
+        </w:rPr>
+        <w:t>.</w:t>
+      </w:r>
+      <w:r>
+        <w:rPr>
+          <w:rFonts w:ascii="Calibri" w:eastAsia="Calibri" w:hAnsi="Calibri" w:cs="Calibri"/>
+          <w:color w:val="595959" w:themeColor="text1" w:themeTint="A6"/>
+        </w:rPr>
+        <w:t>interest</w:t>
+      </w:r>
+      <w:proofErr w:type="spellEnd"/>
+      <w:proofErr w:type="gramEnd"/>
+      <w:r>
+        <w:rPr>
+          <w:rFonts w:ascii="Arial Hebrew" w:eastAsia="SimSun" w:hAnsi="Arial Hebrew" w:cs="Arial Hebrew" w:hint="cs"/>
+          <w:color w:val="595959" w:themeColor="text1" w:themeTint="A6"/>
+        </w:rPr>
+        <w:t xml:space="preserve"> == </w:t>
+      </w:r>
+      <w:proofErr w:type="spellStart"/>
+      <w:r>
+        <w:rPr>
+          <w:rFonts w:ascii="Calibri" w:eastAsia="Calibri" w:hAnsi="Calibri" w:cs="Calibri"/>
+          <w:color w:val="595959" w:themeColor="text1" w:themeTint="A6"/>
+        </w:rPr>
+        <w:t>self</w:t>
+      </w:r>
+      <w:r>
+        <w:rPr>
+          <w:rFonts w:ascii="Arial Hebrew" w:eastAsia="SimSun" w:hAnsi="Arial Hebrew" w:cs="Arial Hebrew" w:hint="cs"/>
+          <w:color w:val="595959" w:themeColor="text1" w:themeTint="A6"/>
+        </w:rPr>
+        <w:t>.</w:t>
+      </w:r>
+      <w:r>
+        <w:rPr>
+          <w:rFonts w:ascii="Calibri" w:eastAsia="Calibri" w:hAnsi="Calibri" w:cs="Calibri"/>
+          <w:color w:val="595959" w:themeColor="text1" w:themeTint="A6"/>
+        </w:rPr>
+        <w:t>interest</w:t>
+      </w:r>
+      <w:proofErr w:type="spellEnd"/>
+      <w:r>
+        <w:rPr>
+          <w:rFonts w:ascii="Arial Hebrew" w:eastAsia="SimSun" w:hAnsi="Arial Hebrew" w:cs="Arial Hebrew" w:hint="cs"/>
+          <w:color w:val="595959" w:themeColor="text1" w:themeTint="A6"/>
+        </w:rPr>
+        <w:t>):</w:t>
       </w:r>
     </w:p>
     <w:p>
@@ -3140,15 +3187,15 @@
           <w:rFonts w:ascii="Arial Hebrew" w:eastAsia="SimSun" w:hAnsi="Arial Hebrew" w:cs="Arial Hebrew" w:hint="cs"/>
           <w:color w:val="595959" w:themeColor="text1" w:themeTint="A6"/>
         </w:rPr>
-        <w:t xml:space="preserve">            </w:t>
-      </w:r>
-      <w:proofErr w:type="spellStart"/>
-      <w:r>
-        <w:rPr>
-          <w:rFonts w:ascii="Calibri" w:eastAsia="Calibri" w:hAnsi="Calibri" w:cs="Calibri"/>
-          <w:color w:val="595959" w:themeColor="text1" w:themeTint="A6"/>
-        </w:rPr>
-        <w:t>if</w:t>
+        <w:t xml:space="preserve">                </w:t>
+      </w:r>
+      <w:proofErr w:type="spellStart"/>
+      <w:r>
+        <w:rPr>
+          <w:rFonts w:ascii="Calibri" w:eastAsia="Calibri" w:hAnsi="Calibri" w:cs="Calibri"/>
+          <w:color w:val="595959" w:themeColor="text1" w:themeTint="A6"/>
+        </w:rPr>
+        <w:t>afinity</w:t>
       </w:r>
       <w:proofErr w:type="spellEnd"/>
       <w:r>
@@ -3156,69 +3203,7 @@
           <w:rFonts w:ascii="Arial Hebrew" w:eastAsia="SimSun" w:hAnsi="Arial Hebrew" w:cs="Arial Hebrew" w:hint="cs"/>
           <w:color w:val="595959" w:themeColor="text1" w:themeTint="A6"/>
         </w:rPr>
-        <w:t xml:space="preserve"> (</w:t>
-      </w:r>
-      <w:proofErr w:type="spellStart"/>
-      <w:proofErr w:type="gramStart"/>
-      <w:r>
-        <w:rPr>
-          <w:rFonts w:ascii="Calibri" w:eastAsia="Calibri" w:hAnsi="Calibri" w:cs="Calibri"/>
-          <w:color w:val="595959" w:themeColor="text1" w:themeTint="A6"/>
-        </w:rPr>
-        <w:t>person</w:t>
-      </w:r>
-      <w:r>
-        <w:rPr>
-          <w:rFonts w:ascii="Arial Hebrew" w:eastAsia="SimSun" w:hAnsi="Arial Hebrew" w:cs="Arial Hebrew" w:hint="cs"/>
-          <w:color w:val="595959" w:themeColor="text1" w:themeTint="A6"/>
-        </w:rPr>
-        <w:t>.</w:t>
-      </w:r>
-      <w:r>
-        <w:rPr>
-          <w:rFonts w:ascii="Calibri" w:eastAsia="Calibri" w:hAnsi="Calibri" w:cs="Calibri"/>
-          <w:color w:val="595959" w:themeColor="text1" w:themeTint="A6"/>
-        </w:rPr>
-        <w:t>family</w:t>
-      </w:r>
-      <w:proofErr w:type="spellEnd"/>
-      <w:proofErr w:type="gramEnd"/>
-      <w:r>
-        <w:rPr>
-          <w:rFonts w:ascii="Arial Hebrew" w:eastAsia="SimSun" w:hAnsi="Arial Hebrew" w:cs="Arial Hebrew" w:hint="cs"/>
-          <w:color w:val="595959" w:themeColor="text1" w:themeTint="A6"/>
-        </w:rPr>
-        <w:t xml:space="preserve"> == </w:t>
-      </w:r>
-      <w:proofErr w:type="spellStart"/>
-      <w:r>
-        <w:rPr>
-          <w:rFonts w:ascii="Calibri" w:eastAsia="Calibri" w:hAnsi="Calibri" w:cs="Calibri"/>
-          <w:color w:val="595959" w:themeColor="text1" w:themeTint="A6"/>
-        </w:rPr>
-        <w:t>self</w:t>
-      </w:r>
-      <w:r>
-        <w:rPr>
-          <w:rFonts w:ascii="Arial Hebrew" w:eastAsia="SimSun" w:hAnsi="Arial Hebrew" w:cs="Arial Hebrew" w:hint="cs"/>
-          <w:color w:val="595959" w:themeColor="text1" w:themeTint="A6"/>
-        </w:rPr>
-        <w:t>.</w:t>
-      </w:r>
-      <w:r>
-        <w:rPr>
-          <w:rFonts w:ascii="Calibri" w:eastAsia="Calibri" w:hAnsi="Calibri" w:cs="Calibri"/>
-          <w:color w:val="595959" w:themeColor="text1" w:themeTint="A6"/>
-        </w:rPr>
-        <w:t>family</w:t>
-      </w:r>
-      <w:proofErr w:type="spellEnd"/>
-      <w:r>
-        <w:rPr>
-          <w:rFonts w:ascii="Arial Hebrew" w:eastAsia="SimSun" w:hAnsi="Arial Hebrew" w:cs="Arial Hebrew" w:hint="cs"/>
-          <w:color w:val="595959" w:themeColor="text1" w:themeTint="A6"/>
-        </w:rPr>
-        <w:t>):</w:t>
+        <w:t xml:space="preserve"> += 0.5</w:t>
       </w:r>
     </w:p>
     <w:p>
@@ -3235,15 +3220,15 @@
           <w:rFonts w:ascii="Arial Hebrew" w:eastAsia="SimSun" w:hAnsi="Arial Hebrew" w:cs="Arial Hebrew" w:hint="cs"/>
           <w:color w:val="595959" w:themeColor="text1" w:themeTint="A6"/>
         </w:rPr>
-        <w:t xml:space="preserve">                </w:t>
-      </w:r>
-      <w:proofErr w:type="spellStart"/>
-      <w:r>
-        <w:rPr>
-          <w:rFonts w:ascii="Calibri" w:eastAsia="Calibri" w:hAnsi="Calibri" w:cs="Calibri"/>
-          <w:color w:val="595959" w:themeColor="text1" w:themeTint="A6"/>
-        </w:rPr>
-        <w:t>afinity</w:t>
+        <w:t xml:space="preserve">            </w:t>
+      </w:r>
+      <w:proofErr w:type="spellStart"/>
+      <w:r>
+        <w:rPr>
+          <w:rFonts w:ascii="Calibri" w:eastAsia="Calibri" w:hAnsi="Calibri" w:cs="Calibri"/>
+          <w:color w:val="595959" w:themeColor="text1" w:themeTint="A6"/>
+        </w:rPr>
+        <w:t>if</w:t>
       </w:r>
       <w:proofErr w:type="spellEnd"/>
       <w:r>
@@ -3251,7 +3236,69 @@
           <w:rFonts w:ascii="Arial Hebrew" w:eastAsia="SimSun" w:hAnsi="Arial Hebrew" w:cs="Arial Hebrew" w:hint="cs"/>
           <w:color w:val="595959" w:themeColor="text1" w:themeTint="A6"/>
         </w:rPr>
-        <w:t xml:space="preserve"> += 0.5</w:t>
+        <w:t xml:space="preserve"> (</w:t>
+      </w:r>
+      <w:proofErr w:type="spellStart"/>
+      <w:proofErr w:type="gramStart"/>
+      <w:r>
+        <w:rPr>
+          <w:rFonts w:ascii="Calibri" w:eastAsia="Calibri" w:hAnsi="Calibri" w:cs="Calibri"/>
+          <w:color w:val="595959" w:themeColor="text1" w:themeTint="A6"/>
+        </w:rPr>
+        <w:t>person</w:t>
+      </w:r>
+      <w:r>
+        <w:rPr>
+          <w:rFonts w:ascii="Arial Hebrew" w:eastAsia="SimSun" w:hAnsi="Arial Hebrew" w:cs="Arial Hebrew" w:hint="cs"/>
+          <w:color w:val="595959" w:themeColor="text1" w:themeTint="A6"/>
+        </w:rPr>
+        <w:t>.</w:t>
+      </w:r>
+      <w:r>
+        <w:rPr>
+          <w:rFonts w:ascii="Calibri" w:eastAsia="Calibri" w:hAnsi="Calibri" w:cs="Calibri"/>
+          <w:color w:val="595959" w:themeColor="text1" w:themeTint="A6"/>
+        </w:rPr>
+        <w:t>family</w:t>
+      </w:r>
+      <w:proofErr w:type="spellEnd"/>
+      <w:proofErr w:type="gramEnd"/>
+      <w:r>
+        <w:rPr>
+          <w:rFonts w:ascii="Arial Hebrew" w:eastAsia="SimSun" w:hAnsi="Arial Hebrew" w:cs="Arial Hebrew" w:hint="cs"/>
+          <w:color w:val="595959" w:themeColor="text1" w:themeTint="A6"/>
+        </w:rPr>
+        <w:t xml:space="preserve"> == </w:t>
+      </w:r>
+      <w:proofErr w:type="spellStart"/>
+      <w:r>
+        <w:rPr>
+          <w:rFonts w:ascii="Calibri" w:eastAsia="Calibri" w:hAnsi="Calibri" w:cs="Calibri"/>
+          <w:color w:val="595959" w:themeColor="text1" w:themeTint="A6"/>
+        </w:rPr>
+        <w:t>self</w:t>
+      </w:r>
+      <w:r>
+        <w:rPr>
+          <w:rFonts w:ascii="Arial Hebrew" w:eastAsia="SimSun" w:hAnsi="Arial Hebrew" w:cs="Arial Hebrew" w:hint="cs"/>
+          <w:color w:val="595959" w:themeColor="text1" w:themeTint="A6"/>
+        </w:rPr>
+        <w:t>.</w:t>
+      </w:r>
+      <w:r>
+        <w:rPr>
+          <w:rFonts w:ascii="Calibri" w:eastAsia="Calibri" w:hAnsi="Calibri" w:cs="Calibri"/>
+          <w:color w:val="595959" w:themeColor="text1" w:themeTint="A6"/>
+        </w:rPr>
+        <w:t>family</w:t>
+      </w:r>
+      <w:proofErr w:type="spellEnd"/>
+      <w:r>
+        <w:rPr>
+          <w:rFonts w:ascii="Arial Hebrew" w:eastAsia="SimSun" w:hAnsi="Arial Hebrew" w:cs="Arial Hebrew" w:hint="cs"/>
+          <w:color w:val="595959" w:themeColor="text1" w:themeTint="A6"/>
+        </w:rPr>
+        <w:t>):</w:t>
       </w:r>
     </w:p>
     <w:p>
@@ -3269,15 +3316,15 @@
           <w:color w:val="595959" w:themeColor="text1" w:themeTint="A6"/>
         </w:rPr>
         <w:lastRenderedPageBreak/>
-        <w:t xml:space="preserve">            </w:t>
-      </w:r>
-      <w:proofErr w:type="spellStart"/>
-      <w:r>
-        <w:rPr>
-          <w:rFonts w:ascii="Calibri" w:eastAsia="Calibri" w:hAnsi="Calibri" w:cs="Calibri"/>
-          <w:color w:val="595959" w:themeColor="text1" w:themeTint="A6"/>
-        </w:rPr>
-        <w:t>if</w:t>
+        <w:t xml:space="preserve">                </w:t>
+      </w:r>
+      <w:proofErr w:type="spellStart"/>
+      <w:r>
+        <w:rPr>
+          <w:rFonts w:ascii="Calibri" w:eastAsia="Calibri" w:hAnsi="Calibri" w:cs="Calibri"/>
+          <w:color w:val="595959" w:themeColor="text1" w:themeTint="A6"/>
+        </w:rPr>
+        <w:t>afinity</w:t>
       </w:r>
       <w:proofErr w:type="spellEnd"/>
       <w:r>
@@ -3285,67 +3332,7 @@
           <w:rFonts w:ascii="Arial Hebrew" w:eastAsia="SimSun" w:hAnsi="Arial Hebrew" w:cs="Arial Hebrew" w:hint="cs"/>
           <w:color w:val="595959" w:themeColor="text1" w:themeTint="A6"/>
         </w:rPr>
-        <w:t xml:space="preserve"> (</w:t>
-      </w:r>
-      <w:proofErr w:type="spellStart"/>
-      <w:r>
-        <w:rPr>
-          <w:rFonts w:ascii="Calibri" w:eastAsia="Calibri" w:hAnsi="Calibri" w:cs="Calibri"/>
-          <w:color w:val="595959" w:themeColor="text1" w:themeTint="A6"/>
-        </w:rPr>
-        <w:t>person</w:t>
-      </w:r>
-      <w:r>
-        <w:rPr>
-          <w:rFonts w:ascii="Arial Hebrew" w:eastAsia="SimSun" w:hAnsi="Arial Hebrew" w:cs="Arial Hebrew" w:hint="cs"/>
-          <w:color w:val="595959" w:themeColor="text1" w:themeTint="A6"/>
-        </w:rPr>
-        <w:t>.</w:t>
-      </w:r>
-      <w:r>
-        <w:rPr>
-          <w:rFonts w:ascii="Calibri" w:eastAsia="Calibri" w:hAnsi="Calibri" w:cs="Calibri"/>
-          <w:color w:val="595959" w:themeColor="text1" w:themeTint="A6"/>
-        </w:rPr>
-        <w:t>age</w:t>
-      </w:r>
-      <w:proofErr w:type="spellEnd"/>
-      <w:r>
-        <w:rPr>
-          <w:rFonts w:ascii="Arial Hebrew" w:eastAsia="SimSun" w:hAnsi="Arial Hebrew" w:cs="Arial Hebrew" w:hint="cs"/>
-          <w:color w:val="595959" w:themeColor="text1" w:themeTint="A6"/>
-        </w:rPr>
-        <w:t xml:space="preserve"> == </w:t>
-      </w:r>
-      <w:proofErr w:type="spellStart"/>
-      <w:r>
-        <w:rPr>
-          <w:rFonts w:ascii="Calibri" w:eastAsia="Calibri" w:hAnsi="Calibri" w:cs="Calibri"/>
-          <w:color w:val="595959" w:themeColor="text1" w:themeTint="A6"/>
-        </w:rPr>
-        <w:t>self</w:t>
-      </w:r>
-      <w:r>
-        <w:rPr>
-          <w:rFonts w:ascii="Arial Hebrew" w:eastAsia="SimSun" w:hAnsi="Arial Hebrew" w:cs="Arial Hebrew" w:hint="cs"/>
-          <w:color w:val="595959" w:themeColor="text1" w:themeTint="A6"/>
-        </w:rPr>
-        <w:t>.</w:t>
-      </w:r>
-      <w:r>
-        <w:rPr>
-          <w:rFonts w:ascii="Calibri" w:eastAsia="Calibri" w:hAnsi="Calibri" w:cs="Calibri"/>
-          <w:color w:val="595959" w:themeColor="text1" w:themeTint="A6"/>
-        </w:rPr>
-        <w:t>age</w:t>
-      </w:r>
-      <w:proofErr w:type="spellEnd"/>
-      <w:r>
-        <w:rPr>
-          <w:rFonts w:ascii="Arial Hebrew" w:eastAsia="SimSun" w:hAnsi="Arial Hebrew" w:cs="Arial Hebrew" w:hint="cs"/>
-          <w:color w:val="595959" w:themeColor="text1" w:themeTint="A6"/>
-        </w:rPr>
-        <w:t>):</w:t>
+        <w:t xml:space="preserve"> += 0.5</w:t>
       </w:r>
     </w:p>
     <w:p>
@@ -3362,15 +3349,15 @@
           <w:rFonts w:ascii="Arial Hebrew" w:eastAsia="SimSun" w:hAnsi="Arial Hebrew" w:cs="Arial Hebrew" w:hint="cs"/>
           <w:color w:val="595959" w:themeColor="text1" w:themeTint="A6"/>
         </w:rPr>
-        <w:t xml:space="preserve">                </w:t>
-      </w:r>
-      <w:proofErr w:type="spellStart"/>
-      <w:r>
-        <w:rPr>
-          <w:rFonts w:ascii="Calibri" w:eastAsia="Calibri" w:hAnsi="Calibri" w:cs="Calibri"/>
-          <w:color w:val="595959" w:themeColor="text1" w:themeTint="A6"/>
-        </w:rPr>
-        <w:t>afinity</w:t>
+        <w:t xml:space="preserve">            </w:t>
+      </w:r>
+      <w:proofErr w:type="spellStart"/>
+      <w:r>
+        <w:rPr>
+          <w:rFonts w:ascii="Calibri" w:eastAsia="Calibri" w:hAnsi="Calibri" w:cs="Calibri"/>
+          <w:color w:val="595959" w:themeColor="text1" w:themeTint="A6"/>
+        </w:rPr>
+        <w:t>if</w:t>
       </w:r>
       <w:proofErr w:type="spellEnd"/>
       <w:r>
@@ -3378,7 +3365,67 @@
           <w:rFonts w:ascii="Arial Hebrew" w:eastAsia="SimSun" w:hAnsi="Arial Hebrew" w:cs="Arial Hebrew" w:hint="cs"/>
           <w:color w:val="595959" w:themeColor="text1" w:themeTint="A6"/>
         </w:rPr>
-        <w:t xml:space="preserve"> += 0.5</w:t>
+        <w:t xml:space="preserve"> (</w:t>
+      </w:r>
+      <w:proofErr w:type="spellStart"/>
+      <w:r>
+        <w:rPr>
+          <w:rFonts w:ascii="Calibri" w:eastAsia="Calibri" w:hAnsi="Calibri" w:cs="Calibri"/>
+          <w:color w:val="595959" w:themeColor="text1" w:themeTint="A6"/>
+        </w:rPr>
+        <w:t>person</w:t>
+      </w:r>
+      <w:r>
+        <w:rPr>
+          <w:rFonts w:ascii="Arial Hebrew" w:eastAsia="SimSun" w:hAnsi="Arial Hebrew" w:cs="Arial Hebrew" w:hint="cs"/>
+          <w:color w:val="595959" w:themeColor="text1" w:themeTint="A6"/>
+        </w:rPr>
+        <w:t>.</w:t>
+      </w:r>
+      <w:r>
+        <w:rPr>
+          <w:rFonts w:ascii="Calibri" w:eastAsia="Calibri" w:hAnsi="Calibri" w:cs="Calibri"/>
+          <w:color w:val="595959" w:themeColor="text1" w:themeTint="A6"/>
+        </w:rPr>
+        <w:t>age</w:t>
+      </w:r>
+      <w:proofErr w:type="spellEnd"/>
+      <w:r>
+        <w:rPr>
+          <w:rFonts w:ascii="Arial Hebrew" w:eastAsia="SimSun" w:hAnsi="Arial Hebrew" w:cs="Arial Hebrew" w:hint="cs"/>
+          <w:color w:val="595959" w:themeColor="text1" w:themeTint="A6"/>
+        </w:rPr>
+        <w:t xml:space="preserve"> == </w:t>
+      </w:r>
+      <w:proofErr w:type="spellStart"/>
+      <w:r>
+        <w:rPr>
+          <w:rFonts w:ascii="Calibri" w:eastAsia="Calibri" w:hAnsi="Calibri" w:cs="Calibri"/>
+          <w:color w:val="595959" w:themeColor="text1" w:themeTint="A6"/>
+        </w:rPr>
+        <w:t>self</w:t>
+      </w:r>
+      <w:r>
+        <w:rPr>
+          <w:rFonts w:ascii="Arial Hebrew" w:eastAsia="SimSun" w:hAnsi="Arial Hebrew" w:cs="Arial Hebrew" w:hint="cs"/>
+          <w:color w:val="595959" w:themeColor="text1" w:themeTint="A6"/>
+        </w:rPr>
+        <w:t>.</w:t>
+      </w:r>
+      <w:r>
+        <w:rPr>
+          <w:rFonts w:ascii="Calibri" w:eastAsia="Calibri" w:hAnsi="Calibri" w:cs="Calibri"/>
+          <w:color w:val="595959" w:themeColor="text1" w:themeTint="A6"/>
+        </w:rPr>
+        <w:t>age</w:t>
+      </w:r>
+      <w:proofErr w:type="spellEnd"/>
+      <w:r>
+        <w:rPr>
+          <w:rFonts w:ascii="Arial Hebrew" w:eastAsia="SimSun" w:hAnsi="Arial Hebrew" w:cs="Arial Hebrew" w:hint="cs"/>
+          <w:color w:val="595959" w:themeColor="text1" w:themeTint="A6"/>
+        </w:rPr>
+        <w:t>):</w:t>
       </w:r>
     </w:p>
     <w:p>
@@ -3395,15 +3442,15 @@
           <w:rFonts w:ascii="Arial Hebrew" w:eastAsia="SimSun" w:hAnsi="Arial Hebrew" w:cs="Arial Hebrew" w:hint="cs"/>
           <w:color w:val="595959" w:themeColor="text1" w:themeTint="A6"/>
         </w:rPr>
-        <w:t xml:space="preserve">            </w:t>
-      </w:r>
-      <w:proofErr w:type="spellStart"/>
-      <w:r>
-        <w:rPr>
-          <w:rFonts w:ascii="Calibri" w:eastAsia="Calibri" w:hAnsi="Calibri" w:cs="Calibri"/>
-          <w:color w:val="595959" w:themeColor="text1" w:themeTint="A6"/>
-        </w:rPr>
-        <w:t>if</w:t>
+        <w:t xml:space="preserve">                </w:t>
+      </w:r>
+      <w:proofErr w:type="spellStart"/>
+      <w:r>
+        <w:rPr>
+          <w:rFonts w:ascii="Calibri" w:eastAsia="Calibri" w:hAnsi="Calibri" w:cs="Calibri"/>
+          <w:color w:val="595959" w:themeColor="text1" w:themeTint="A6"/>
+        </w:rPr>
+        <w:t>afinity</w:t>
       </w:r>
       <w:proofErr w:type="spellEnd"/>
       <w:r>
@@ -3411,67 +3458,7 @@
           <w:rFonts w:ascii="Arial Hebrew" w:eastAsia="SimSun" w:hAnsi="Arial Hebrew" w:cs="Arial Hebrew" w:hint="cs"/>
           <w:color w:val="595959" w:themeColor="text1" w:themeTint="A6"/>
         </w:rPr>
-        <w:t xml:space="preserve"> (</w:t>
-      </w:r>
-      <w:proofErr w:type="spellStart"/>
-      <w:r>
-        <w:rPr>
-          <w:rFonts w:ascii="Calibri" w:eastAsia="Calibri" w:hAnsi="Calibri" w:cs="Calibri"/>
-          <w:color w:val="595959" w:themeColor="text1" w:themeTint="A6"/>
-        </w:rPr>
-        <w:t>person</w:t>
-      </w:r>
-      <w:r>
-        <w:rPr>
-          <w:rFonts w:ascii="Arial Hebrew" w:eastAsia="SimSun" w:hAnsi="Arial Hebrew" w:cs="Arial Hebrew" w:hint="cs"/>
-          <w:color w:val="595959" w:themeColor="text1" w:themeTint="A6"/>
-        </w:rPr>
-        <w:t>.</w:t>
-      </w:r>
-      <w:r>
-        <w:rPr>
-          <w:rFonts w:ascii="Calibri" w:eastAsia="Calibri" w:hAnsi="Calibri" w:cs="Calibri"/>
-          <w:color w:val="595959" w:themeColor="text1" w:themeTint="A6"/>
-        </w:rPr>
-        <w:t>job</w:t>
-      </w:r>
-      <w:proofErr w:type="spellEnd"/>
-      <w:r>
-        <w:rPr>
-          <w:rFonts w:ascii="Arial Hebrew" w:eastAsia="SimSun" w:hAnsi="Arial Hebrew" w:cs="Arial Hebrew" w:hint="cs"/>
-          <w:color w:val="595959" w:themeColor="text1" w:themeTint="A6"/>
-        </w:rPr>
-        <w:t xml:space="preserve"> == </w:t>
-      </w:r>
-      <w:proofErr w:type="spellStart"/>
-      <w:r>
-        <w:rPr>
-          <w:rFonts w:ascii="Calibri" w:eastAsia="Calibri" w:hAnsi="Calibri" w:cs="Calibri"/>
-          <w:color w:val="595959" w:themeColor="text1" w:themeTint="A6"/>
-        </w:rPr>
-        <w:t>self</w:t>
-      </w:r>
-      <w:r>
-        <w:rPr>
-          <w:rFonts w:ascii="Arial Hebrew" w:eastAsia="SimSun" w:hAnsi="Arial Hebrew" w:cs="Arial Hebrew" w:hint="cs"/>
-          <w:color w:val="595959" w:themeColor="text1" w:themeTint="A6"/>
-        </w:rPr>
-        <w:t>.</w:t>
-      </w:r>
-      <w:r>
-        <w:rPr>
-          <w:rFonts w:ascii="Calibri" w:eastAsia="Calibri" w:hAnsi="Calibri" w:cs="Calibri"/>
-          <w:color w:val="595959" w:themeColor="text1" w:themeTint="A6"/>
-        </w:rPr>
-        <w:t>job</w:t>
-      </w:r>
-      <w:proofErr w:type="spellEnd"/>
-      <w:r>
-        <w:rPr>
-          <w:rFonts w:ascii="Arial Hebrew" w:eastAsia="SimSun" w:hAnsi="Arial Hebrew" w:cs="Arial Hebrew" w:hint="cs"/>
-          <w:color w:val="595959" w:themeColor="text1" w:themeTint="A6"/>
-        </w:rPr>
-        <w:t>):</w:t>
+        <w:t xml:space="preserve"> += 0.5</w:t>
       </w:r>
     </w:p>
     <w:p>
@@ -3488,15 +3475,15 @@
           <w:rFonts w:ascii="Arial Hebrew" w:eastAsia="SimSun" w:hAnsi="Arial Hebrew" w:cs="Arial Hebrew" w:hint="cs"/>
           <w:color w:val="595959" w:themeColor="text1" w:themeTint="A6"/>
         </w:rPr>
-        <w:t xml:space="preserve">                </w:t>
-      </w:r>
-      <w:proofErr w:type="spellStart"/>
-      <w:r>
-        <w:rPr>
-          <w:rFonts w:ascii="Calibri" w:eastAsia="Calibri" w:hAnsi="Calibri" w:cs="Calibri"/>
-          <w:color w:val="595959" w:themeColor="text1" w:themeTint="A6"/>
-        </w:rPr>
-        <w:t>afinity</w:t>
+        <w:t xml:space="preserve">            </w:t>
+      </w:r>
+      <w:proofErr w:type="spellStart"/>
+      <w:r>
+        <w:rPr>
+          <w:rFonts w:ascii="Calibri" w:eastAsia="Calibri" w:hAnsi="Calibri" w:cs="Calibri"/>
+          <w:color w:val="595959" w:themeColor="text1" w:themeTint="A6"/>
+        </w:rPr>
+        <w:t>if</w:t>
       </w:r>
       <w:proofErr w:type="spellEnd"/>
       <w:r>
@@ -3504,7 +3491,67 @@
           <w:rFonts w:ascii="Arial Hebrew" w:eastAsia="SimSun" w:hAnsi="Arial Hebrew" w:cs="Arial Hebrew" w:hint="cs"/>
           <w:color w:val="595959" w:themeColor="text1" w:themeTint="A6"/>
         </w:rPr>
-        <w:t xml:space="preserve"> += 0.5</w:t>
+        <w:t xml:space="preserve"> (</w:t>
+      </w:r>
+      <w:proofErr w:type="spellStart"/>
+      <w:r>
+        <w:rPr>
+          <w:rFonts w:ascii="Calibri" w:eastAsia="Calibri" w:hAnsi="Calibri" w:cs="Calibri"/>
+          <w:color w:val="595959" w:themeColor="text1" w:themeTint="A6"/>
+        </w:rPr>
+        <w:t>person</w:t>
+      </w:r>
+      <w:r>
+        <w:rPr>
+          <w:rFonts w:ascii="Arial Hebrew" w:eastAsia="SimSun" w:hAnsi="Arial Hebrew" w:cs="Arial Hebrew" w:hint="cs"/>
+          <w:color w:val="595959" w:themeColor="text1" w:themeTint="A6"/>
+        </w:rPr>
+        <w:t>.</w:t>
+      </w:r>
+      <w:r>
+        <w:rPr>
+          <w:rFonts w:ascii="Calibri" w:eastAsia="Calibri" w:hAnsi="Calibri" w:cs="Calibri"/>
+          <w:color w:val="595959" w:themeColor="text1" w:themeTint="A6"/>
+        </w:rPr>
+        <w:t>job</w:t>
+      </w:r>
+      <w:proofErr w:type="spellEnd"/>
+      <w:r>
+        <w:rPr>
+          <w:rFonts w:ascii="Arial Hebrew" w:eastAsia="SimSun" w:hAnsi="Arial Hebrew" w:cs="Arial Hebrew" w:hint="cs"/>
+          <w:color w:val="595959" w:themeColor="text1" w:themeTint="A6"/>
+        </w:rPr>
+        <w:t xml:space="preserve"> == </w:t>
+      </w:r>
+      <w:proofErr w:type="spellStart"/>
+      <w:r>
+        <w:rPr>
+          <w:rFonts w:ascii="Calibri" w:eastAsia="Calibri" w:hAnsi="Calibri" w:cs="Calibri"/>
+          <w:color w:val="595959" w:themeColor="text1" w:themeTint="A6"/>
+        </w:rPr>
+        <w:t>self</w:t>
+      </w:r>
+      <w:r>
+        <w:rPr>
+          <w:rFonts w:ascii="Arial Hebrew" w:eastAsia="SimSun" w:hAnsi="Arial Hebrew" w:cs="Arial Hebrew" w:hint="cs"/>
+          <w:color w:val="595959" w:themeColor="text1" w:themeTint="A6"/>
+        </w:rPr>
+        <w:t>.</w:t>
+      </w:r>
+      <w:r>
+        <w:rPr>
+          <w:rFonts w:ascii="Calibri" w:eastAsia="Calibri" w:hAnsi="Calibri" w:cs="Calibri"/>
+          <w:color w:val="595959" w:themeColor="text1" w:themeTint="A6"/>
+        </w:rPr>
+        <w:t>job</w:t>
+      </w:r>
+      <w:proofErr w:type="spellEnd"/>
+      <w:r>
+        <w:rPr>
+          <w:rFonts w:ascii="Arial Hebrew" w:eastAsia="SimSun" w:hAnsi="Arial Hebrew" w:cs="Arial Hebrew" w:hint="cs"/>
+          <w:color w:val="595959" w:themeColor="text1" w:themeTint="A6"/>
+        </w:rPr>
+        <w:t>):</w:t>
       </w:r>
     </w:p>
     <w:p>
@@ -3521,15 +3568,15 @@
           <w:rFonts w:ascii="Arial Hebrew" w:eastAsia="SimSun" w:hAnsi="Arial Hebrew" w:cs="Arial Hebrew" w:hint="cs"/>
           <w:color w:val="595959" w:themeColor="text1" w:themeTint="A6"/>
         </w:rPr>
-        <w:t xml:space="preserve">            </w:t>
-      </w:r>
-      <w:proofErr w:type="spellStart"/>
-      <w:r>
-        <w:rPr>
-          <w:rFonts w:ascii="Calibri" w:eastAsia="Calibri" w:hAnsi="Calibri" w:cs="Calibri"/>
-          <w:color w:val="595959" w:themeColor="text1" w:themeTint="A6"/>
-        </w:rPr>
-        <w:t>if</w:t>
+        <w:t xml:space="preserve">                </w:t>
+      </w:r>
+      <w:proofErr w:type="spellStart"/>
+      <w:r>
+        <w:rPr>
+          <w:rFonts w:ascii="Calibri" w:eastAsia="Calibri" w:hAnsi="Calibri" w:cs="Calibri"/>
+          <w:color w:val="595959" w:themeColor="text1" w:themeTint="A6"/>
+        </w:rPr>
+        <w:t>afinity</w:t>
       </w:r>
       <w:proofErr w:type="spellEnd"/>
       <w:r>
@@ -3537,69 +3584,7 @@
           <w:rFonts w:ascii="Arial Hebrew" w:eastAsia="SimSun" w:hAnsi="Arial Hebrew" w:cs="Arial Hebrew" w:hint="cs"/>
           <w:color w:val="595959" w:themeColor="text1" w:themeTint="A6"/>
         </w:rPr>
-        <w:t xml:space="preserve"> (</w:t>
-      </w:r>
-      <w:proofErr w:type="spellStart"/>
-      <w:proofErr w:type="gramStart"/>
-      <w:r>
-        <w:rPr>
-          <w:rFonts w:ascii="Calibri" w:eastAsia="Calibri" w:hAnsi="Calibri" w:cs="Calibri"/>
-          <w:color w:val="595959" w:themeColor="text1" w:themeTint="A6"/>
-        </w:rPr>
-        <w:t>person</w:t>
-      </w:r>
-      <w:r>
-        <w:rPr>
-          <w:rFonts w:ascii="Arial Hebrew" w:eastAsia="SimSun" w:hAnsi="Arial Hebrew" w:cs="Arial Hebrew" w:hint="cs"/>
-          <w:color w:val="595959" w:themeColor="text1" w:themeTint="A6"/>
-        </w:rPr>
-        <w:t>.</w:t>
-      </w:r>
-      <w:r>
-        <w:rPr>
-          <w:rFonts w:ascii="Calibri" w:eastAsia="Calibri" w:hAnsi="Calibri" w:cs="Calibri"/>
-          <w:color w:val="595959" w:themeColor="text1" w:themeTint="A6"/>
-        </w:rPr>
-        <w:t>hobie</w:t>
-      </w:r>
-      <w:proofErr w:type="spellEnd"/>
-      <w:proofErr w:type="gramEnd"/>
-      <w:r>
-        <w:rPr>
-          <w:rFonts w:ascii="Arial Hebrew" w:eastAsia="SimSun" w:hAnsi="Arial Hebrew" w:cs="Arial Hebrew" w:hint="cs"/>
-          <w:color w:val="595959" w:themeColor="text1" w:themeTint="A6"/>
-        </w:rPr>
-        <w:t xml:space="preserve"> == </w:t>
-      </w:r>
-      <w:proofErr w:type="spellStart"/>
-      <w:r>
-        <w:rPr>
-          <w:rFonts w:ascii="Calibri" w:eastAsia="Calibri" w:hAnsi="Calibri" w:cs="Calibri"/>
-          <w:color w:val="595959" w:themeColor="text1" w:themeTint="A6"/>
-        </w:rPr>
-        <w:t>self</w:t>
-      </w:r>
-      <w:r>
-        <w:rPr>
-          <w:rFonts w:ascii="Arial Hebrew" w:eastAsia="SimSun" w:hAnsi="Arial Hebrew" w:cs="Arial Hebrew" w:hint="cs"/>
-          <w:color w:val="595959" w:themeColor="text1" w:themeTint="A6"/>
-        </w:rPr>
-        <w:t>.</w:t>
-      </w:r>
-      <w:r>
-        <w:rPr>
-          <w:rFonts w:ascii="Calibri" w:eastAsia="Calibri" w:hAnsi="Calibri" w:cs="Calibri"/>
-          <w:color w:val="595959" w:themeColor="text1" w:themeTint="A6"/>
-        </w:rPr>
-        <w:t>hobie</w:t>
-      </w:r>
-      <w:proofErr w:type="spellEnd"/>
-      <w:r>
-        <w:rPr>
-          <w:rFonts w:ascii="Arial Hebrew" w:eastAsia="SimSun" w:hAnsi="Arial Hebrew" w:cs="Arial Hebrew" w:hint="cs"/>
-          <w:color w:val="595959" w:themeColor="text1" w:themeTint="A6"/>
-        </w:rPr>
-        <w:t>):</w:t>
+        <w:t xml:space="preserve"> += 0.5</w:t>
       </w:r>
     </w:p>
     <w:p>
@@ -3616,6 +3601,101 @@
           <w:rFonts w:ascii="Arial Hebrew" w:eastAsia="SimSun" w:hAnsi="Arial Hebrew" w:cs="Arial Hebrew" w:hint="cs"/>
           <w:color w:val="595959" w:themeColor="text1" w:themeTint="A6"/>
         </w:rPr>
+        <w:t xml:space="preserve">            </w:t>
+      </w:r>
+      <w:proofErr w:type="spellStart"/>
+      <w:r>
+        <w:rPr>
+          <w:rFonts w:ascii="Calibri" w:eastAsia="Calibri" w:hAnsi="Calibri" w:cs="Calibri"/>
+          <w:color w:val="595959" w:themeColor="text1" w:themeTint="A6"/>
+        </w:rPr>
+        <w:t>if</w:t>
+      </w:r>
+      <w:proofErr w:type="spellEnd"/>
+      <w:r>
+        <w:rPr>
+          <w:rFonts w:ascii="Arial Hebrew" w:eastAsia="SimSun" w:hAnsi="Arial Hebrew" w:cs="Arial Hebrew" w:hint="cs"/>
+          <w:color w:val="595959" w:themeColor="text1" w:themeTint="A6"/>
+        </w:rPr>
+        <w:t xml:space="preserve"> (</w:t>
+      </w:r>
+      <w:proofErr w:type="spellStart"/>
+      <w:proofErr w:type="gramStart"/>
+      <w:r>
+        <w:rPr>
+          <w:rFonts w:ascii="Calibri" w:eastAsia="Calibri" w:hAnsi="Calibri" w:cs="Calibri"/>
+          <w:color w:val="595959" w:themeColor="text1" w:themeTint="A6"/>
+        </w:rPr>
+        <w:t>person</w:t>
+      </w:r>
+      <w:r>
+        <w:rPr>
+          <w:rFonts w:ascii="Arial Hebrew" w:eastAsia="SimSun" w:hAnsi="Arial Hebrew" w:cs="Arial Hebrew" w:hint="cs"/>
+          <w:color w:val="595959" w:themeColor="text1" w:themeTint="A6"/>
+        </w:rPr>
+        <w:t>.</w:t>
+      </w:r>
+      <w:r>
+        <w:rPr>
+          <w:rFonts w:ascii="Calibri" w:eastAsia="Calibri" w:hAnsi="Calibri" w:cs="Calibri"/>
+          <w:color w:val="595959" w:themeColor="text1" w:themeTint="A6"/>
+        </w:rPr>
+        <w:t>hobie</w:t>
+      </w:r>
+      <w:proofErr w:type="spellEnd"/>
+      <w:proofErr w:type="gramEnd"/>
+      <w:r>
+        <w:rPr>
+          <w:rFonts w:ascii="Arial Hebrew" w:eastAsia="SimSun" w:hAnsi="Arial Hebrew" w:cs="Arial Hebrew" w:hint="cs"/>
+          <w:color w:val="595959" w:themeColor="text1" w:themeTint="A6"/>
+        </w:rPr>
+        <w:t xml:space="preserve"> == </w:t>
+      </w:r>
+      <w:proofErr w:type="spellStart"/>
+      <w:r>
+        <w:rPr>
+          <w:rFonts w:ascii="Calibri" w:eastAsia="Calibri" w:hAnsi="Calibri" w:cs="Calibri"/>
+          <w:color w:val="595959" w:themeColor="text1" w:themeTint="A6"/>
+        </w:rPr>
+        <w:t>self</w:t>
+      </w:r>
+      <w:r>
+        <w:rPr>
+          <w:rFonts w:ascii="Arial Hebrew" w:eastAsia="SimSun" w:hAnsi="Arial Hebrew" w:cs="Arial Hebrew" w:hint="cs"/>
+          <w:color w:val="595959" w:themeColor="text1" w:themeTint="A6"/>
+        </w:rPr>
+        <w:t>.</w:t>
+      </w:r>
+      <w:r>
+        <w:rPr>
+          <w:rFonts w:ascii="Calibri" w:eastAsia="Calibri" w:hAnsi="Calibri" w:cs="Calibri"/>
+          <w:color w:val="595959" w:themeColor="text1" w:themeTint="A6"/>
+        </w:rPr>
+        <w:t>hobie</w:t>
+      </w:r>
+      <w:proofErr w:type="spellEnd"/>
+      <w:r>
+        <w:rPr>
+          <w:rFonts w:ascii="Arial Hebrew" w:eastAsia="SimSun" w:hAnsi="Arial Hebrew" w:cs="Arial Hebrew" w:hint="cs"/>
+          <w:color w:val="595959" w:themeColor="text1" w:themeTint="A6"/>
+        </w:rPr>
+        <w:t>):</w:t>
+      </w:r>
+    </w:p>
+    <w:p>
+      <w:pPr>
+        <w:pStyle w:val="CorpoTexto"/>
+        <w:spacing w:line="200" w:lineRule="exact"/>
+        <w:rPr>
+          <w:rFonts w:ascii="Arial Hebrew" w:eastAsia="SimSun" w:hAnsi="Arial Hebrew" w:cs="Arial Hebrew" w:hint="cs"/>
+          <w:color w:val="595959" w:themeColor="text1" w:themeTint="A6"/>
+        </w:rPr>
+      </w:pPr>
+      <w:r>
+        <w:rPr>
+          <w:rFonts w:ascii="Arial Hebrew" w:eastAsia="SimSun" w:hAnsi="Arial Hebrew" w:cs="Arial Hebrew" w:hint="cs"/>
+          <w:color w:val="595959" w:themeColor="text1" w:themeTint="A6"/>
+        </w:rPr>
         <w:t xml:space="preserve">                </w:t>
       </w:r>
       <w:proofErr w:type="spellStart"/>
@@ -3633,43 +3713,1185 @@
           <w:color w:val="595959" w:themeColor="text1" w:themeTint="A6"/>
         </w:rPr>
         <w:t xml:space="preserve"> += 0.5</w:t>
+      </w:r>
+    </w:p>
+    <w:p>
+      <w:pPr>
+        <w:pStyle w:val="CorpoTexto"/>
+        <w:spacing w:line="200" w:lineRule="exact"/>
+        <w:rPr>
+          <w:rFonts w:ascii="Calibri" w:eastAsia="Calibri" w:hAnsi="Calibri" w:cs="Calibri"/>
+          <w:color w:val="595959" w:themeColor="text1" w:themeTint="A6"/>
+        </w:rPr>
+      </w:pPr>
+      <w:r>
+        <w:rPr>
+          <w:rFonts w:ascii="Arial Hebrew" w:eastAsia="SimSun" w:hAnsi="Arial Hebrew" w:cs="Arial Hebrew" w:hint="cs"/>
+          <w:color w:val="595959" w:themeColor="text1" w:themeTint="A6"/>
+        </w:rPr>
+        <w:t xml:space="preserve">        </w:t>
+      </w:r>
+      <w:proofErr w:type="spellStart"/>
+      <w:r>
+        <w:rPr>
+          <w:rFonts w:ascii="Calibri" w:eastAsia="Calibri" w:hAnsi="Calibri" w:cs="Calibri"/>
+          <w:color w:val="595959" w:themeColor="text1" w:themeTint="A6"/>
+        </w:rPr>
+        <w:t>return</w:t>
+      </w:r>
+      <w:proofErr w:type="spellEnd"/>
+      <w:r>
+        <w:rPr>
+          <w:rFonts w:ascii="Arial Hebrew" w:eastAsia="SimSun" w:hAnsi="Arial Hebrew" w:cs="Arial Hebrew" w:hint="cs"/>
+          <w:color w:val="595959" w:themeColor="text1" w:themeTint="A6"/>
+        </w:rPr>
+        <w:t xml:space="preserve"> </w:t>
+      </w:r>
+      <w:proofErr w:type="spellStart"/>
+      <w:r>
+        <w:rPr>
+          <w:rFonts w:ascii="Calibri" w:eastAsia="Calibri" w:hAnsi="Calibri" w:cs="Calibri"/>
+          <w:color w:val="595959" w:themeColor="text1" w:themeTint="A6"/>
+        </w:rPr>
+        <w:t>afinity</w:t>
+      </w:r>
+      <w:proofErr w:type="spellEnd"/>
+    </w:p>
+    <w:p>
+      <w:pPr>
+        <w:pStyle w:val="CorpoTexto"/>
+        <w:spacing w:line="200" w:lineRule="exact"/>
+        <w:rPr>
+          <w:rFonts w:ascii="Calibri" w:eastAsia="Calibri" w:hAnsi="Calibri" w:cs="Calibri"/>
+          <w:color w:val="595959" w:themeColor="text1" w:themeTint="A6"/>
+        </w:rPr>
+      </w:pPr>
+    </w:p>
+    <w:p>
+      <w:pPr>
+        <w:pStyle w:val="CorpoTexto"/>
+        <w:rPr>
+          <w:rFonts w:ascii="Avenir Book" w:eastAsia="SimSun" w:hAnsi="Avenir Book"/>
+          <w:color w:val="auto"/>
+        </w:rPr>
+      </w:pPr>
+      <w:r>
+        <w:rPr>
+          <w:rFonts w:ascii="Avenir Book" w:eastAsia="SimSun" w:hAnsi="Avenir Book"/>
+          <w:color w:val="auto"/>
+        </w:rPr>
+        <w:t xml:space="preserve">Como a afinidade total do jantar corresponde à soma da afinidade em cada mesa, </w:t>
+      </w:r>
+      <w:proofErr w:type="spellStart"/>
+      <w:r>
+        <w:rPr>
+          <w:rFonts w:ascii="Avenir Book" w:eastAsia="SimSun" w:hAnsi="Avenir Book"/>
+          <w:i/>
+          <w:color w:val="auto"/>
+        </w:rPr>
+        <w:t>getAfinity</w:t>
+      </w:r>
+      <w:proofErr w:type="spellEnd"/>
+      <w:r>
+        <w:rPr>
+          <w:rFonts w:ascii="Avenir Book" w:eastAsia="SimSun" w:hAnsi="Avenir Book"/>
+          <w:i/>
+          <w:color w:val="auto"/>
+        </w:rPr>
+        <w:t>(self)</w:t>
+      </w:r>
+      <w:r>
+        <w:rPr>
+          <w:rFonts w:ascii="Avenir Book" w:eastAsia="SimSun" w:hAnsi="Avenir Book"/>
+          <w:color w:val="auto"/>
+        </w:rPr>
+        <w:t xml:space="preserve"> na classe </w:t>
+      </w:r>
+      <w:proofErr w:type="spellStart"/>
+      <w:r>
+        <w:rPr>
+          <w:rFonts w:ascii="Avenir Book" w:eastAsia="SimSun" w:hAnsi="Avenir Book"/>
+          <w:i/>
+          <w:color w:val="auto"/>
+        </w:rPr>
+        <w:t>Table</w:t>
+      </w:r>
+      <w:proofErr w:type="spellEnd"/>
+      <w:r>
+        <w:rPr>
+          <w:rFonts w:ascii="Avenir Book" w:eastAsia="SimSun" w:hAnsi="Avenir Book"/>
+          <w:color w:val="auto"/>
+        </w:rPr>
+        <w:t xml:space="preserve"> </w:t>
+      </w:r>
+      <w:r>
+        <w:rPr>
+          <w:rFonts w:ascii="Avenir Book" w:eastAsia="SimSun" w:hAnsi="Avenir Book"/>
+          <w:color w:val="auto"/>
+        </w:rPr>
+        <w:t>trata de retornar</w:t>
+      </w:r>
+      <w:r>
+        <w:rPr>
+          <w:rFonts w:ascii="Avenir Book" w:eastAsia="SimSun" w:hAnsi="Avenir Book"/>
+          <w:color w:val="auto"/>
+        </w:rPr>
+        <w:t xml:space="preserve"> a afinidade total de uma </w:t>
       </w:r>
       <w:bookmarkStart w:id="5" w:name="_GoBack"/>
       <w:bookmarkEnd w:id="5"/>
+      <w:r>
+        <w:rPr>
+          <w:rFonts w:ascii="Avenir Book" w:eastAsia="SimSun" w:hAnsi="Avenir Book"/>
+          <w:color w:val="auto"/>
+        </w:rPr>
+        <w:t xml:space="preserve">mesa ao somar as afinidades entre todas pessoas sentadas na mesma e </w:t>
+      </w:r>
+      <w:proofErr w:type="spellStart"/>
+      <w:r>
+        <w:rPr>
+          <w:rFonts w:ascii="Avenir Book" w:eastAsia="SimSun" w:hAnsi="Avenir Book"/>
+          <w:i/>
+          <w:color w:val="auto"/>
+        </w:rPr>
+        <w:t>calcAfinity</w:t>
+      </w:r>
+      <w:proofErr w:type="spellEnd"/>
+      <w:r>
+        <w:rPr>
+          <w:rFonts w:ascii="Avenir Book" w:eastAsia="SimSun" w:hAnsi="Avenir Book"/>
+          <w:i/>
+          <w:color w:val="auto"/>
+        </w:rPr>
+        <w:t>(self)</w:t>
+      </w:r>
+      <w:r>
+        <w:rPr>
+          <w:rFonts w:ascii="Avenir Book" w:eastAsia="SimSun" w:hAnsi="Avenir Book"/>
+          <w:color w:val="auto"/>
+        </w:rPr>
+        <w:t xml:space="preserve"> na classe </w:t>
+      </w:r>
+      <w:proofErr w:type="spellStart"/>
+      <w:r>
+        <w:rPr>
+          <w:rFonts w:ascii="Avenir Book" w:eastAsia="SimSun" w:hAnsi="Avenir Book"/>
+          <w:i/>
+          <w:color w:val="auto"/>
+        </w:rPr>
+        <w:t>Dinner</w:t>
+      </w:r>
+      <w:proofErr w:type="spellEnd"/>
+      <w:r>
+        <w:rPr>
+          <w:rFonts w:ascii="Avenir Book" w:eastAsia="SimSun" w:hAnsi="Avenir Book"/>
+          <w:color w:val="auto"/>
+        </w:rPr>
+        <w:t xml:space="preserve"> soma as afinidades das mesas todas, </w:t>
+      </w:r>
+      <w:r>
+        <w:rPr>
+          <w:rFonts w:ascii="Avenir Book" w:eastAsia="SimSun" w:hAnsi="Avenir Book"/>
+          <w:color w:val="auto"/>
+        </w:rPr>
+        <w:t xml:space="preserve">gerando </w:t>
+      </w:r>
+      <w:r>
+        <w:rPr>
+          <w:rFonts w:ascii="Avenir Book" w:eastAsia="SimSun" w:hAnsi="Avenir Book"/>
+          <w:color w:val="auto"/>
+        </w:rPr>
+        <w:t>assim a afinidade to</w:t>
+      </w:r>
+      <w:r>
+        <w:rPr>
+          <w:rFonts w:ascii="Avenir Book" w:eastAsia="SimSun" w:hAnsi="Avenir Book"/>
+          <w:color w:val="auto"/>
+        </w:rPr>
+        <w:t>t</w:t>
+      </w:r>
+      <w:r>
+        <w:rPr>
+          <w:rFonts w:ascii="Avenir Book" w:eastAsia="SimSun" w:hAnsi="Avenir Book"/>
+          <w:color w:val="auto"/>
+        </w:rPr>
+        <w:t>al do jantar.</w:t>
+      </w:r>
     </w:p>
     <w:p>
       <w:pPr>
         <w:pStyle w:val="CorpoTexto"/>
         <w:spacing w:line="200" w:lineRule="exact"/>
         <w:rPr>
+          <w:rFonts w:ascii="Calibri" w:eastAsia="Calibri" w:hAnsi="Calibri" w:cs="Calibri"/>
+          <w:color w:val="000000" w:themeColor="text1"/>
+        </w:rPr>
+      </w:pPr>
+      <w:r>
+        <w:rPr>
+          <w:rFonts w:ascii="Calibri" w:eastAsia="Calibri" w:hAnsi="Calibri" w:cs="Calibri"/>
+          <w:color w:val="000000" w:themeColor="text1"/>
+        </w:rPr>
+        <w:t xml:space="preserve">Em </w:t>
+      </w:r>
+      <w:proofErr w:type="spellStart"/>
+      <w:r>
+        <w:rPr>
+          <w:rFonts w:ascii="Calibri" w:eastAsia="Calibri" w:hAnsi="Calibri" w:cs="Calibri"/>
+          <w:i/>
+          <w:color w:val="000000" w:themeColor="text1"/>
+        </w:rPr>
+        <w:t>Table</w:t>
+      </w:r>
+      <w:proofErr w:type="spellEnd"/>
+      <w:r>
+        <w:rPr>
+          <w:rFonts w:ascii="Calibri" w:eastAsia="Calibri" w:hAnsi="Calibri" w:cs="Calibri"/>
+          <w:color w:val="000000" w:themeColor="text1"/>
+        </w:rPr>
+        <w:t>:</w:t>
+      </w:r>
+    </w:p>
+    <w:p>
+      <w:pPr>
+        <w:pStyle w:val="CorpoTexto"/>
+        <w:spacing w:line="200" w:lineRule="exact"/>
+        <w:rPr>
+          <w:rFonts w:ascii="Calibri" w:eastAsia="Calibri" w:hAnsi="Calibri" w:cs="Calibri"/>
+          <w:color w:val="595959" w:themeColor="text1" w:themeTint="A6"/>
+        </w:rPr>
+      </w:pPr>
+      <w:proofErr w:type="spellStart"/>
+      <w:r>
+        <w:rPr>
+          <w:rFonts w:ascii="Calibri" w:eastAsia="Calibri" w:hAnsi="Calibri" w:cs="Calibri"/>
+          <w:color w:val="595959" w:themeColor="text1" w:themeTint="A6"/>
+        </w:rPr>
+        <w:t>def</w:t>
+      </w:r>
+      <w:proofErr w:type="spellEnd"/>
+      <w:r>
+        <w:rPr>
+          <w:rFonts w:ascii="Calibri" w:eastAsia="Calibri" w:hAnsi="Calibri" w:cs="Calibri"/>
+          <w:color w:val="595959" w:themeColor="text1" w:themeTint="A6"/>
+        </w:rPr>
+        <w:t xml:space="preserve"> </w:t>
+      </w:r>
+      <w:proofErr w:type="spellStart"/>
+      <w:r>
+        <w:rPr>
+          <w:rFonts w:ascii="Calibri" w:eastAsia="Calibri" w:hAnsi="Calibri" w:cs="Calibri"/>
+          <w:color w:val="595959" w:themeColor="text1" w:themeTint="A6"/>
+        </w:rPr>
+        <w:t>getAfinity</w:t>
+      </w:r>
+      <w:proofErr w:type="spellEnd"/>
+      <w:r>
+        <w:rPr>
+          <w:rFonts w:ascii="Calibri" w:eastAsia="Calibri" w:hAnsi="Calibri" w:cs="Calibri"/>
+          <w:color w:val="595959" w:themeColor="text1" w:themeTint="A6"/>
+        </w:rPr>
+        <w:t>(self):</w:t>
+      </w:r>
+    </w:p>
+    <w:p>
+      <w:pPr>
+        <w:pStyle w:val="CorpoTexto"/>
+        <w:spacing w:line="200" w:lineRule="exact"/>
+        <w:rPr>
+          <w:rFonts w:ascii="Calibri" w:eastAsia="Calibri" w:hAnsi="Calibri" w:cs="Calibri"/>
+          <w:color w:val="595959" w:themeColor="text1" w:themeTint="A6"/>
+        </w:rPr>
+      </w:pPr>
+      <w:r>
+        <w:rPr>
+          <w:rFonts w:ascii="Calibri" w:eastAsia="Calibri" w:hAnsi="Calibri" w:cs="Calibri"/>
+          <w:color w:val="595959" w:themeColor="text1" w:themeTint="A6"/>
+        </w:rPr>
+        <w:t xml:space="preserve">        </w:t>
+      </w:r>
+      <w:proofErr w:type="spellStart"/>
+      <w:r>
+        <w:rPr>
+          <w:rFonts w:ascii="Calibri" w:eastAsia="Calibri" w:hAnsi="Calibri" w:cs="Calibri"/>
+          <w:color w:val="595959" w:themeColor="text1" w:themeTint="A6"/>
+        </w:rPr>
+        <w:t>afinity</w:t>
+      </w:r>
+      <w:proofErr w:type="spellEnd"/>
+      <w:r>
+        <w:rPr>
+          <w:rFonts w:ascii="Calibri" w:eastAsia="Calibri" w:hAnsi="Calibri" w:cs="Calibri"/>
+          <w:color w:val="595959" w:themeColor="text1" w:themeTint="A6"/>
+        </w:rPr>
+        <w:t xml:space="preserve"> = 0</w:t>
+      </w:r>
+    </w:p>
+    <w:p>
+      <w:pPr>
+        <w:pStyle w:val="CorpoTexto"/>
+        <w:spacing w:line="200" w:lineRule="exact"/>
+        <w:rPr>
+          <w:rFonts w:ascii="Calibri" w:eastAsia="Calibri" w:hAnsi="Calibri" w:cs="Calibri"/>
+          <w:color w:val="595959" w:themeColor="text1" w:themeTint="A6"/>
+        </w:rPr>
+      </w:pPr>
+      <w:r>
+        <w:rPr>
+          <w:rFonts w:ascii="Calibri" w:eastAsia="Calibri" w:hAnsi="Calibri" w:cs="Calibri"/>
+          <w:color w:val="595959" w:themeColor="text1" w:themeTint="A6"/>
+        </w:rPr>
+        <w:t xml:space="preserve">        </w:t>
+      </w:r>
+      <w:proofErr w:type="spellStart"/>
+      <w:r>
+        <w:rPr>
+          <w:rFonts w:ascii="Calibri" w:eastAsia="Calibri" w:hAnsi="Calibri" w:cs="Calibri"/>
+          <w:color w:val="595959" w:themeColor="text1" w:themeTint="A6"/>
+        </w:rPr>
+        <w:t>if</w:t>
+      </w:r>
+      <w:proofErr w:type="spellEnd"/>
+      <w:r>
+        <w:rPr>
+          <w:rFonts w:ascii="Calibri" w:eastAsia="Calibri" w:hAnsi="Calibri" w:cs="Calibri"/>
+          <w:color w:val="595959" w:themeColor="text1" w:themeTint="A6"/>
+        </w:rPr>
+        <w:t xml:space="preserve"> (</w:t>
+      </w:r>
+      <w:proofErr w:type="spellStart"/>
+      <w:proofErr w:type="gramStart"/>
+      <w:r>
+        <w:rPr>
+          <w:rFonts w:ascii="Calibri" w:eastAsia="Calibri" w:hAnsi="Calibri" w:cs="Calibri"/>
+          <w:color w:val="595959" w:themeColor="text1" w:themeTint="A6"/>
+        </w:rPr>
+        <w:t>self.size</w:t>
+      </w:r>
+      <w:proofErr w:type="spellEnd"/>
+      <w:proofErr w:type="gramEnd"/>
+      <w:r>
+        <w:rPr>
+          <w:rFonts w:ascii="Calibri" w:eastAsia="Calibri" w:hAnsi="Calibri" w:cs="Calibri"/>
+          <w:color w:val="595959" w:themeColor="text1" w:themeTint="A6"/>
+        </w:rPr>
+        <w:t xml:space="preserve"> &gt; </w:t>
+      </w:r>
+      <w:proofErr w:type="spellStart"/>
+      <w:r>
+        <w:rPr>
+          <w:rFonts w:ascii="Calibri" w:eastAsia="Calibri" w:hAnsi="Calibri" w:cs="Calibri"/>
+          <w:color w:val="595959" w:themeColor="text1" w:themeTint="A6"/>
+        </w:rPr>
+        <w:t>len</w:t>
+      </w:r>
+      <w:proofErr w:type="spellEnd"/>
+      <w:r>
+        <w:rPr>
+          <w:rFonts w:ascii="Calibri" w:eastAsia="Calibri" w:hAnsi="Calibri" w:cs="Calibri"/>
+          <w:color w:val="595959" w:themeColor="text1" w:themeTint="A6"/>
+        </w:rPr>
+        <w:t>(</w:t>
+      </w:r>
+      <w:proofErr w:type="spellStart"/>
+      <w:r>
+        <w:rPr>
+          <w:rFonts w:ascii="Calibri" w:eastAsia="Calibri" w:hAnsi="Calibri" w:cs="Calibri"/>
+          <w:color w:val="595959" w:themeColor="text1" w:themeTint="A6"/>
+        </w:rPr>
+        <w:t>self.people</w:t>
+      </w:r>
+      <w:proofErr w:type="spellEnd"/>
+      <w:r>
+        <w:rPr>
+          <w:rFonts w:ascii="Calibri" w:eastAsia="Calibri" w:hAnsi="Calibri" w:cs="Calibri"/>
+          <w:color w:val="595959" w:themeColor="text1" w:themeTint="A6"/>
+        </w:rPr>
+        <w:t>)):</w:t>
+      </w:r>
+    </w:p>
+    <w:p>
+      <w:pPr>
+        <w:pStyle w:val="CorpoTexto"/>
+        <w:spacing w:line="200" w:lineRule="exact"/>
+        <w:rPr>
+          <w:rFonts w:ascii="Calibri" w:eastAsia="Calibri" w:hAnsi="Calibri" w:cs="Calibri"/>
+          <w:color w:val="595959" w:themeColor="text1" w:themeTint="A6"/>
+        </w:rPr>
+      </w:pPr>
+      <w:r>
+        <w:rPr>
+          <w:rFonts w:ascii="Calibri" w:eastAsia="Calibri" w:hAnsi="Calibri" w:cs="Calibri"/>
+          <w:color w:val="595959" w:themeColor="text1" w:themeTint="A6"/>
+        </w:rPr>
+        <w:t xml:space="preserve">            for x in </w:t>
+      </w:r>
+      <w:proofErr w:type="gramStart"/>
+      <w:r>
+        <w:rPr>
+          <w:rFonts w:ascii="Calibri" w:eastAsia="Calibri" w:hAnsi="Calibri" w:cs="Calibri"/>
+          <w:color w:val="595959" w:themeColor="text1" w:themeTint="A6"/>
+        </w:rPr>
+        <w:t>range(</w:t>
+      </w:r>
+      <w:proofErr w:type="gramEnd"/>
+      <w:r>
+        <w:rPr>
+          <w:rFonts w:ascii="Calibri" w:eastAsia="Calibri" w:hAnsi="Calibri" w:cs="Calibri"/>
+          <w:color w:val="595959" w:themeColor="text1" w:themeTint="A6"/>
+        </w:rPr>
+        <w:t xml:space="preserve">0, </w:t>
+      </w:r>
+      <w:proofErr w:type="spellStart"/>
+      <w:r>
+        <w:rPr>
+          <w:rFonts w:ascii="Calibri" w:eastAsia="Calibri" w:hAnsi="Calibri" w:cs="Calibri"/>
+          <w:color w:val="595959" w:themeColor="text1" w:themeTint="A6"/>
+        </w:rPr>
+        <w:t>len</w:t>
+      </w:r>
+      <w:proofErr w:type="spellEnd"/>
+      <w:r>
+        <w:rPr>
+          <w:rFonts w:ascii="Calibri" w:eastAsia="Calibri" w:hAnsi="Calibri" w:cs="Calibri"/>
+          <w:color w:val="595959" w:themeColor="text1" w:themeTint="A6"/>
+        </w:rPr>
+        <w:t>(</w:t>
+      </w:r>
+      <w:proofErr w:type="spellStart"/>
+      <w:r>
+        <w:rPr>
+          <w:rFonts w:ascii="Calibri" w:eastAsia="Calibri" w:hAnsi="Calibri" w:cs="Calibri"/>
+          <w:color w:val="595959" w:themeColor="text1" w:themeTint="A6"/>
+        </w:rPr>
+        <w:t>self.people</w:t>
+      </w:r>
+      <w:proofErr w:type="spellEnd"/>
+      <w:r>
+        <w:rPr>
+          <w:rFonts w:ascii="Calibri" w:eastAsia="Calibri" w:hAnsi="Calibri" w:cs="Calibri"/>
+          <w:color w:val="595959" w:themeColor="text1" w:themeTint="A6"/>
+        </w:rPr>
+        <w:t>)):</w:t>
+      </w:r>
+    </w:p>
+    <w:p>
+      <w:pPr>
+        <w:pStyle w:val="CorpoTexto"/>
+        <w:spacing w:line="200" w:lineRule="exact"/>
+        <w:rPr>
+          <w:rFonts w:ascii="Calibri" w:eastAsia="Calibri" w:hAnsi="Calibri" w:cs="Calibri"/>
+          <w:color w:val="595959" w:themeColor="text1" w:themeTint="A6"/>
+        </w:rPr>
+      </w:pPr>
+      <w:r>
+        <w:rPr>
+          <w:rFonts w:ascii="Calibri" w:eastAsia="Calibri" w:hAnsi="Calibri" w:cs="Calibri"/>
+          <w:color w:val="595959" w:themeColor="text1" w:themeTint="A6"/>
+        </w:rPr>
+        <w:t xml:space="preserve">                </w:t>
+      </w:r>
+      <w:proofErr w:type="spellStart"/>
+      <w:r>
+        <w:rPr>
+          <w:rFonts w:ascii="Calibri" w:eastAsia="Calibri" w:hAnsi="Calibri" w:cs="Calibri"/>
+          <w:color w:val="595959" w:themeColor="text1" w:themeTint="A6"/>
+        </w:rPr>
+        <w:t>if</w:t>
+      </w:r>
+      <w:proofErr w:type="spellEnd"/>
+      <w:r>
+        <w:rPr>
+          <w:rFonts w:ascii="Calibri" w:eastAsia="Calibri" w:hAnsi="Calibri" w:cs="Calibri"/>
+          <w:color w:val="595959" w:themeColor="text1" w:themeTint="A6"/>
+        </w:rPr>
+        <w:t xml:space="preserve"> (x &lt; </w:t>
+      </w:r>
+      <w:proofErr w:type="spellStart"/>
+      <w:r>
+        <w:rPr>
+          <w:rFonts w:ascii="Calibri" w:eastAsia="Calibri" w:hAnsi="Calibri" w:cs="Calibri"/>
+          <w:color w:val="595959" w:themeColor="text1" w:themeTint="A6"/>
+        </w:rPr>
+        <w:t>len</w:t>
+      </w:r>
+      <w:proofErr w:type="spellEnd"/>
+      <w:r>
+        <w:rPr>
+          <w:rFonts w:ascii="Calibri" w:eastAsia="Calibri" w:hAnsi="Calibri" w:cs="Calibri"/>
+          <w:color w:val="595959" w:themeColor="text1" w:themeTint="A6"/>
+        </w:rPr>
+        <w:t>(</w:t>
+      </w:r>
+      <w:proofErr w:type="spellStart"/>
+      <w:proofErr w:type="gramStart"/>
+      <w:r>
+        <w:rPr>
+          <w:rFonts w:ascii="Calibri" w:eastAsia="Calibri" w:hAnsi="Calibri" w:cs="Calibri"/>
+          <w:color w:val="595959" w:themeColor="text1" w:themeTint="A6"/>
+        </w:rPr>
+        <w:t>self.people</w:t>
+      </w:r>
+      <w:proofErr w:type="spellEnd"/>
+      <w:proofErr w:type="gramEnd"/>
+      <w:r>
+        <w:rPr>
+          <w:rFonts w:ascii="Calibri" w:eastAsia="Calibri" w:hAnsi="Calibri" w:cs="Calibri"/>
+          <w:color w:val="595959" w:themeColor="text1" w:themeTint="A6"/>
+        </w:rPr>
+        <w:t>) - 1):</w:t>
+      </w:r>
+    </w:p>
+    <w:p>
+      <w:pPr>
+        <w:pStyle w:val="CorpoTexto"/>
+        <w:spacing w:line="200" w:lineRule="exact"/>
+        <w:rPr>
+          <w:rFonts w:ascii="Calibri" w:eastAsia="Calibri" w:hAnsi="Calibri" w:cs="Calibri"/>
+          <w:color w:val="595959" w:themeColor="text1" w:themeTint="A6"/>
+        </w:rPr>
+      </w:pPr>
+      <w:r>
+        <w:rPr>
+          <w:rFonts w:ascii="Calibri" w:eastAsia="Calibri" w:hAnsi="Calibri" w:cs="Calibri"/>
+          <w:color w:val="595959" w:themeColor="text1" w:themeTint="A6"/>
+        </w:rPr>
+        <w:t xml:space="preserve">                    </w:t>
+      </w:r>
+      <w:proofErr w:type="spellStart"/>
+      <w:r>
+        <w:rPr>
+          <w:rFonts w:ascii="Calibri" w:eastAsia="Calibri" w:hAnsi="Calibri" w:cs="Calibri"/>
+          <w:color w:val="595959" w:themeColor="text1" w:themeTint="A6"/>
+        </w:rPr>
+        <w:t>afinity</w:t>
+      </w:r>
+      <w:proofErr w:type="spellEnd"/>
+      <w:r>
+        <w:rPr>
+          <w:rFonts w:ascii="Calibri" w:eastAsia="Calibri" w:hAnsi="Calibri" w:cs="Calibri"/>
+          <w:color w:val="595959" w:themeColor="text1" w:themeTint="A6"/>
+        </w:rPr>
+        <w:t xml:space="preserve"> += </w:t>
+      </w:r>
+      <w:proofErr w:type="spellStart"/>
+      <w:proofErr w:type="gramStart"/>
+      <w:r>
+        <w:rPr>
+          <w:rFonts w:ascii="Calibri" w:eastAsia="Calibri" w:hAnsi="Calibri" w:cs="Calibri"/>
+          <w:color w:val="595959" w:themeColor="text1" w:themeTint="A6"/>
+        </w:rPr>
+        <w:t>self.people</w:t>
+      </w:r>
+      <w:proofErr w:type="spellEnd"/>
+      <w:proofErr w:type="gramEnd"/>
+      <w:r>
+        <w:rPr>
+          <w:rFonts w:ascii="Calibri" w:eastAsia="Calibri" w:hAnsi="Calibri" w:cs="Calibri"/>
+          <w:color w:val="595959" w:themeColor="text1" w:themeTint="A6"/>
+        </w:rPr>
+        <w:t>[x].</w:t>
+      </w:r>
+      <w:proofErr w:type="spellStart"/>
+      <w:r>
+        <w:rPr>
+          <w:rFonts w:ascii="Calibri" w:eastAsia="Calibri" w:hAnsi="Calibri" w:cs="Calibri"/>
+          <w:color w:val="595959" w:themeColor="text1" w:themeTint="A6"/>
+        </w:rPr>
+        <w:t>getAfinity</w:t>
+      </w:r>
+      <w:proofErr w:type="spellEnd"/>
+      <w:r>
+        <w:rPr>
+          <w:rFonts w:ascii="Calibri" w:eastAsia="Calibri" w:hAnsi="Calibri" w:cs="Calibri"/>
+          <w:color w:val="595959" w:themeColor="text1" w:themeTint="A6"/>
+        </w:rPr>
+        <w:t>(</w:t>
+      </w:r>
+      <w:proofErr w:type="spellStart"/>
+      <w:r>
+        <w:rPr>
+          <w:rFonts w:ascii="Calibri" w:eastAsia="Calibri" w:hAnsi="Calibri" w:cs="Calibri"/>
+          <w:color w:val="595959" w:themeColor="text1" w:themeTint="A6"/>
+        </w:rPr>
+        <w:t>self.people</w:t>
+      </w:r>
+      <w:proofErr w:type="spellEnd"/>
+      <w:r>
+        <w:rPr>
+          <w:rFonts w:ascii="Calibri" w:eastAsia="Calibri" w:hAnsi="Calibri" w:cs="Calibri"/>
+          <w:color w:val="595959" w:themeColor="text1" w:themeTint="A6"/>
+        </w:rPr>
+        <w:t>[x + 1])</w:t>
+      </w:r>
+    </w:p>
+    <w:p>
+      <w:pPr>
+        <w:pStyle w:val="CorpoTexto"/>
+        <w:spacing w:line="200" w:lineRule="exact"/>
+        <w:rPr>
+          <w:rFonts w:ascii="Calibri" w:eastAsia="Calibri" w:hAnsi="Calibri" w:cs="Calibri"/>
+          <w:color w:val="595959" w:themeColor="text1" w:themeTint="A6"/>
+        </w:rPr>
+      </w:pPr>
+      <w:r>
+        <w:rPr>
+          <w:rFonts w:ascii="Calibri" w:eastAsia="Calibri" w:hAnsi="Calibri" w:cs="Calibri"/>
+          <w:color w:val="595959" w:themeColor="text1" w:themeTint="A6"/>
+        </w:rPr>
+        <w:t xml:space="preserve">        </w:t>
+      </w:r>
+      <w:proofErr w:type="spellStart"/>
+      <w:r>
+        <w:rPr>
+          <w:rFonts w:ascii="Calibri" w:eastAsia="Calibri" w:hAnsi="Calibri" w:cs="Calibri"/>
+          <w:color w:val="595959" w:themeColor="text1" w:themeTint="A6"/>
+        </w:rPr>
+        <w:t>else</w:t>
+      </w:r>
+      <w:proofErr w:type="spellEnd"/>
+      <w:r>
+        <w:rPr>
+          <w:rFonts w:ascii="Calibri" w:eastAsia="Calibri" w:hAnsi="Calibri" w:cs="Calibri"/>
+          <w:color w:val="595959" w:themeColor="text1" w:themeTint="A6"/>
+        </w:rPr>
+        <w:t>:</w:t>
+      </w:r>
+    </w:p>
+    <w:p>
+      <w:pPr>
+        <w:pStyle w:val="CorpoTexto"/>
+        <w:spacing w:line="200" w:lineRule="exact"/>
+        <w:rPr>
+          <w:rFonts w:ascii="Calibri" w:eastAsia="Calibri" w:hAnsi="Calibri" w:cs="Calibri"/>
+          <w:color w:val="595959" w:themeColor="text1" w:themeTint="A6"/>
+        </w:rPr>
+      </w:pPr>
+      <w:r>
+        <w:rPr>
+          <w:rFonts w:ascii="Calibri" w:eastAsia="Calibri" w:hAnsi="Calibri" w:cs="Calibri"/>
+          <w:color w:val="595959" w:themeColor="text1" w:themeTint="A6"/>
+        </w:rPr>
+        <w:t xml:space="preserve">            for x in </w:t>
+      </w:r>
+      <w:proofErr w:type="gramStart"/>
+      <w:r>
+        <w:rPr>
+          <w:rFonts w:ascii="Calibri" w:eastAsia="Calibri" w:hAnsi="Calibri" w:cs="Calibri"/>
+          <w:color w:val="595959" w:themeColor="text1" w:themeTint="A6"/>
+        </w:rPr>
+        <w:t>range(</w:t>
+      </w:r>
+      <w:proofErr w:type="gramEnd"/>
+      <w:r>
+        <w:rPr>
+          <w:rFonts w:ascii="Calibri" w:eastAsia="Calibri" w:hAnsi="Calibri" w:cs="Calibri"/>
+          <w:color w:val="595959" w:themeColor="text1" w:themeTint="A6"/>
+        </w:rPr>
+        <w:t xml:space="preserve">0, </w:t>
+      </w:r>
+      <w:proofErr w:type="spellStart"/>
+      <w:r>
+        <w:rPr>
+          <w:rFonts w:ascii="Calibri" w:eastAsia="Calibri" w:hAnsi="Calibri" w:cs="Calibri"/>
+          <w:color w:val="595959" w:themeColor="text1" w:themeTint="A6"/>
+        </w:rPr>
+        <w:t>self.size</w:t>
+      </w:r>
+      <w:proofErr w:type="spellEnd"/>
+      <w:r>
+        <w:rPr>
+          <w:rFonts w:ascii="Calibri" w:eastAsia="Calibri" w:hAnsi="Calibri" w:cs="Calibri"/>
+          <w:color w:val="595959" w:themeColor="text1" w:themeTint="A6"/>
+        </w:rPr>
+        <w:t>):</w:t>
+      </w:r>
+    </w:p>
+    <w:p>
+      <w:pPr>
+        <w:pStyle w:val="CorpoTexto"/>
+        <w:spacing w:line="200" w:lineRule="exact"/>
+        <w:rPr>
+          <w:rFonts w:ascii="Calibri" w:eastAsia="Calibri" w:hAnsi="Calibri" w:cs="Calibri"/>
+          <w:color w:val="595959" w:themeColor="text1" w:themeTint="A6"/>
+        </w:rPr>
+      </w:pPr>
+      <w:r>
+        <w:rPr>
+          <w:rFonts w:ascii="Calibri" w:eastAsia="Calibri" w:hAnsi="Calibri" w:cs="Calibri"/>
+          <w:color w:val="595959" w:themeColor="text1" w:themeTint="A6"/>
+        </w:rPr>
+        <w:t xml:space="preserve">                </w:t>
+      </w:r>
+      <w:proofErr w:type="spellStart"/>
+      <w:r>
+        <w:rPr>
+          <w:rFonts w:ascii="Calibri" w:eastAsia="Calibri" w:hAnsi="Calibri" w:cs="Calibri"/>
+          <w:color w:val="595959" w:themeColor="text1" w:themeTint="A6"/>
+        </w:rPr>
+        <w:t>if</w:t>
+      </w:r>
+      <w:proofErr w:type="spellEnd"/>
+      <w:r>
+        <w:rPr>
+          <w:rFonts w:ascii="Calibri" w:eastAsia="Calibri" w:hAnsi="Calibri" w:cs="Calibri"/>
+          <w:color w:val="595959" w:themeColor="text1" w:themeTint="A6"/>
+        </w:rPr>
+        <w:t xml:space="preserve"> (x &lt; </w:t>
+      </w:r>
+      <w:proofErr w:type="spellStart"/>
+      <w:proofErr w:type="gramStart"/>
+      <w:r>
+        <w:rPr>
+          <w:rFonts w:ascii="Calibri" w:eastAsia="Calibri" w:hAnsi="Calibri" w:cs="Calibri"/>
+          <w:color w:val="595959" w:themeColor="text1" w:themeTint="A6"/>
+        </w:rPr>
+        <w:t>self.size</w:t>
+      </w:r>
+      <w:proofErr w:type="spellEnd"/>
+      <w:proofErr w:type="gramEnd"/>
+      <w:r>
+        <w:rPr>
+          <w:rFonts w:ascii="Calibri" w:eastAsia="Calibri" w:hAnsi="Calibri" w:cs="Calibri"/>
+          <w:color w:val="595959" w:themeColor="text1" w:themeTint="A6"/>
+        </w:rPr>
+        <w:t xml:space="preserve"> - 1):</w:t>
+      </w:r>
+    </w:p>
+    <w:p>
+      <w:pPr>
+        <w:pStyle w:val="CorpoTexto"/>
+        <w:spacing w:line="200" w:lineRule="exact"/>
+        <w:rPr>
+          <w:rFonts w:ascii="Calibri" w:eastAsia="Calibri" w:hAnsi="Calibri" w:cs="Calibri"/>
+          <w:color w:val="595959" w:themeColor="text1" w:themeTint="A6"/>
+        </w:rPr>
+      </w:pPr>
+      <w:r>
+        <w:rPr>
+          <w:rFonts w:ascii="Calibri" w:eastAsia="Calibri" w:hAnsi="Calibri" w:cs="Calibri"/>
+          <w:color w:val="595959" w:themeColor="text1" w:themeTint="A6"/>
+        </w:rPr>
+        <w:t xml:space="preserve">                    </w:t>
+      </w:r>
+      <w:proofErr w:type="spellStart"/>
+      <w:r>
+        <w:rPr>
+          <w:rFonts w:ascii="Calibri" w:eastAsia="Calibri" w:hAnsi="Calibri" w:cs="Calibri"/>
+          <w:color w:val="595959" w:themeColor="text1" w:themeTint="A6"/>
+        </w:rPr>
+        <w:t>afinity</w:t>
+      </w:r>
+      <w:proofErr w:type="spellEnd"/>
+      <w:r>
+        <w:rPr>
+          <w:rFonts w:ascii="Calibri" w:eastAsia="Calibri" w:hAnsi="Calibri" w:cs="Calibri"/>
+          <w:color w:val="595959" w:themeColor="text1" w:themeTint="A6"/>
+        </w:rPr>
+        <w:t xml:space="preserve"> += </w:t>
+      </w:r>
+      <w:proofErr w:type="spellStart"/>
+      <w:proofErr w:type="gramStart"/>
+      <w:r>
+        <w:rPr>
+          <w:rFonts w:ascii="Calibri" w:eastAsia="Calibri" w:hAnsi="Calibri" w:cs="Calibri"/>
+          <w:color w:val="595959" w:themeColor="text1" w:themeTint="A6"/>
+        </w:rPr>
+        <w:t>self.people</w:t>
+      </w:r>
+      <w:proofErr w:type="spellEnd"/>
+      <w:proofErr w:type="gramEnd"/>
+      <w:r>
+        <w:rPr>
+          <w:rFonts w:ascii="Calibri" w:eastAsia="Calibri" w:hAnsi="Calibri" w:cs="Calibri"/>
+          <w:color w:val="595959" w:themeColor="text1" w:themeTint="A6"/>
+        </w:rPr>
+        <w:t>[x].</w:t>
+      </w:r>
+      <w:proofErr w:type="spellStart"/>
+      <w:r>
+        <w:rPr>
+          <w:rFonts w:ascii="Calibri" w:eastAsia="Calibri" w:hAnsi="Calibri" w:cs="Calibri"/>
+          <w:color w:val="595959" w:themeColor="text1" w:themeTint="A6"/>
+        </w:rPr>
+        <w:t>getAfinity</w:t>
+      </w:r>
+      <w:proofErr w:type="spellEnd"/>
+      <w:r>
+        <w:rPr>
+          <w:rFonts w:ascii="Calibri" w:eastAsia="Calibri" w:hAnsi="Calibri" w:cs="Calibri"/>
+          <w:color w:val="595959" w:themeColor="text1" w:themeTint="A6"/>
+        </w:rPr>
+        <w:t>(</w:t>
+      </w:r>
+      <w:proofErr w:type="spellStart"/>
+      <w:r>
+        <w:rPr>
+          <w:rFonts w:ascii="Calibri" w:eastAsia="Calibri" w:hAnsi="Calibri" w:cs="Calibri"/>
+          <w:color w:val="595959" w:themeColor="text1" w:themeTint="A6"/>
+        </w:rPr>
+        <w:t>self.people</w:t>
+      </w:r>
+      <w:proofErr w:type="spellEnd"/>
+      <w:r>
+        <w:rPr>
+          <w:rFonts w:ascii="Calibri" w:eastAsia="Calibri" w:hAnsi="Calibri" w:cs="Calibri"/>
+          <w:color w:val="595959" w:themeColor="text1" w:themeTint="A6"/>
+        </w:rPr>
+        <w:t>[x + 1])</w:t>
+      </w:r>
+    </w:p>
+    <w:p>
+      <w:pPr>
+        <w:pStyle w:val="CorpoTexto"/>
+        <w:spacing w:line="200" w:lineRule="exact"/>
+        <w:rPr>
+          <w:rFonts w:ascii="Calibri" w:eastAsia="Calibri" w:hAnsi="Calibri" w:cs="Calibri"/>
+          <w:color w:val="595959" w:themeColor="text1" w:themeTint="A6"/>
+        </w:rPr>
+      </w:pPr>
+      <w:r>
+        <w:rPr>
+          <w:rFonts w:ascii="Calibri" w:eastAsia="Calibri" w:hAnsi="Calibri" w:cs="Calibri"/>
+          <w:color w:val="595959" w:themeColor="text1" w:themeTint="A6"/>
+        </w:rPr>
+        <w:t xml:space="preserve">        </w:t>
+      </w:r>
+      <w:proofErr w:type="spellStart"/>
+      <w:r>
+        <w:rPr>
+          <w:rFonts w:ascii="Calibri" w:eastAsia="Calibri" w:hAnsi="Calibri" w:cs="Calibri"/>
+          <w:color w:val="595959" w:themeColor="text1" w:themeTint="A6"/>
+        </w:rPr>
+        <w:t>return</w:t>
+      </w:r>
+      <w:proofErr w:type="spellEnd"/>
+      <w:r>
+        <w:rPr>
+          <w:rFonts w:ascii="Calibri" w:eastAsia="Calibri" w:hAnsi="Calibri" w:cs="Calibri"/>
+          <w:color w:val="595959" w:themeColor="text1" w:themeTint="A6"/>
+        </w:rPr>
+        <w:t xml:space="preserve"> </w:t>
+      </w:r>
+      <w:proofErr w:type="spellStart"/>
+      <w:r>
+        <w:rPr>
+          <w:rFonts w:ascii="Calibri" w:eastAsia="Calibri" w:hAnsi="Calibri" w:cs="Calibri"/>
+          <w:color w:val="595959" w:themeColor="text1" w:themeTint="A6"/>
+        </w:rPr>
+        <w:t>afinity</w:t>
+      </w:r>
+      <w:proofErr w:type="spellEnd"/>
+    </w:p>
+    <w:p>
+      <w:pPr>
+        <w:pStyle w:val="CorpoTexto"/>
+        <w:spacing w:line="200" w:lineRule="exact"/>
+        <w:rPr>
+          <w:rFonts w:ascii="Calibri" w:eastAsia="Calibri" w:hAnsi="Calibri" w:cs="Calibri"/>
+          <w:color w:val="595959" w:themeColor="text1" w:themeTint="A6"/>
+        </w:rPr>
+      </w:pPr>
+    </w:p>
+    <w:p>
+      <w:pPr>
+        <w:pStyle w:val="CorpoTexto"/>
+        <w:spacing w:line="200" w:lineRule="exact"/>
+        <w:rPr>
+          <w:rFonts w:ascii="Calibri" w:eastAsia="Calibri" w:hAnsi="Calibri" w:cs="Calibri"/>
+          <w:color w:val="000000" w:themeColor="text1"/>
+        </w:rPr>
+      </w:pPr>
+      <w:r>
+        <w:rPr>
+          <w:rFonts w:ascii="Calibri" w:eastAsia="Calibri" w:hAnsi="Calibri" w:cs="Calibri"/>
+          <w:color w:val="000000" w:themeColor="text1"/>
+        </w:rPr>
+        <w:t xml:space="preserve">Em </w:t>
+      </w:r>
+      <w:proofErr w:type="spellStart"/>
+      <w:r>
+        <w:rPr>
+          <w:rFonts w:ascii="Calibri" w:eastAsia="Calibri" w:hAnsi="Calibri" w:cs="Calibri"/>
+          <w:i/>
+          <w:color w:val="000000" w:themeColor="text1"/>
+        </w:rPr>
+        <w:t>Dinner</w:t>
+      </w:r>
+      <w:proofErr w:type="spellEnd"/>
+      <w:r>
+        <w:rPr>
+          <w:rFonts w:ascii="Calibri" w:eastAsia="Calibri" w:hAnsi="Calibri" w:cs="Calibri"/>
+          <w:color w:val="000000" w:themeColor="text1"/>
+        </w:rPr>
+        <w:t>:</w:t>
+      </w:r>
+    </w:p>
+    <w:p>
+      <w:pPr>
+        <w:pStyle w:val="CorpoTexto"/>
+        <w:spacing w:line="200" w:lineRule="exact"/>
+        <w:rPr>
+          <w:rFonts w:ascii="Arial Hebrew" w:eastAsia="SimSun" w:hAnsi="Arial Hebrew" w:cs="Arial Hebrew"/>
+          <w:color w:val="595959" w:themeColor="text1" w:themeTint="A6"/>
+        </w:rPr>
+      </w:pPr>
+      <w:proofErr w:type="spellStart"/>
+      <w:r>
+        <w:rPr>
+          <w:rFonts w:ascii="Calibri" w:eastAsia="Calibri" w:hAnsi="Calibri" w:cs="Calibri"/>
+          <w:color w:val="595959" w:themeColor="text1" w:themeTint="A6"/>
+        </w:rPr>
+        <w:t>def</w:t>
+      </w:r>
+      <w:proofErr w:type="spellEnd"/>
+      <w:r>
+        <w:rPr>
+          <w:rFonts w:ascii="Arial Hebrew" w:eastAsia="SimSun" w:hAnsi="Arial Hebrew" w:cs="Arial Hebrew"/>
+          <w:color w:val="595959" w:themeColor="text1" w:themeTint="A6"/>
+        </w:rPr>
+        <w:t xml:space="preserve"> </w:t>
+      </w:r>
+      <w:proofErr w:type="spellStart"/>
+      <w:r>
+        <w:rPr>
+          <w:rFonts w:ascii="Calibri" w:eastAsia="Calibri" w:hAnsi="Calibri" w:cs="Calibri"/>
+          <w:color w:val="595959" w:themeColor="text1" w:themeTint="A6"/>
+        </w:rPr>
+        <w:t>calcAfinity</w:t>
+      </w:r>
+      <w:proofErr w:type="spellEnd"/>
+      <w:r>
+        <w:rPr>
+          <w:rFonts w:ascii="Arial Hebrew" w:eastAsia="SimSun" w:hAnsi="Arial Hebrew" w:cs="Arial Hebrew"/>
+          <w:color w:val="595959" w:themeColor="text1" w:themeTint="A6"/>
+        </w:rPr>
+        <w:t>(</w:t>
+      </w:r>
+      <w:r>
+        <w:rPr>
+          <w:rFonts w:ascii="Calibri" w:eastAsia="Calibri" w:hAnsi="Calibri" w:cs="Calibri"/>
+          <w:color w:val="595959" w:themeColor="text1" w:themeTint="A6"/>
+        </w:rPr>
+        <w:t>self</w:t>
+      </w:r>
+      <w:r>
+        <w:rPr>
+          <w:rFonts w:ascii="Arial Hebrew" w:eastAsia="SimSun" w:hAnsi="Arial Hebrew" w:cs="Arial Hebrew"/>
+          <w:color w:val="595959" w:themeColor="text1" w:themeTint="A6"/>
+        </w:rPr>
+        <w:t>):</w:t>
+      </w:r>
+    </w:p>
+    <w:p>
+      <w:pPr>
+        <w:pStyle w:val="CorpoTexto"/>
+        <w:spacing w:line="200" w:lineRule="exact"/>
+        <w:rPr>
+          <w:rFonts w:ascii="Arial Hebrew" w:eastAsia="SimSun" w:hAnsi="Arial Hebrew" w:cs="Arial Hebrew"/>
+          <w:color w:val="595959" w:themeColor="text1" w:themeTint="A6"/>
+        </w:rPr>
+      </w:pPr>
+      <w:r>
+        <w:rPr>
+          <w:rFonts w:ascii="Arial Hebrew" w:eastAsia="SimSun" w:hAnsi="Arial Hebrew" w:cs="Arial Hebrew"/>
+          <w:color w:val="595959" w:themeColor="text1" w:themeTint="A6"/>
+        </w:rPr>
+        <w:t xml:space="preserve">        </w:t>
+      </w:r>
+      <w:proofErr w:type="spellStart"/>
+      <w:proofErr w:type="gramStart"/>
+      <w:r>
+        <w:rPr>
+          <w:rFonts w:ascii="Calibri" w:eastAsia="Calibri" w:hAnsi="Calibri" w:cs="Calibri"/>
+          <w:color w:val="595959" w:themeColor="text1" w:themeTint="A6"/>
+        </w:rPr>
+        <w:t>self</w:t>
+      </w:r>
+      <w:r>
+        <w:rPr>
+          <w:rFonts w:ascii="Arial Hebrew" w:eastAsia="SimSun" w:hAnsi="Arial Hebrew" w:cs="Arial Hebrew"/>
+          <w:color w:val="595959" w:themeColor="text1" w:themeTint="A6"/>
+        </w:rPr>
+        <w:t>.</w:t>
+      </w:r>
+      <w:r>
+        <w:rPr>
+          <w:rFonts w:ascii="Calibri" w:eastAsia="Calibri" w:hAnsi="Calibri" w:cs="Calibri"/>
+          <w:color w:val="595959" w:themeColor="text1" w:themeTint="A6"/>
+        </w:rPr>
+        <w:t>afinity</w:t>
+      </w:r>
+      <w:proofErr w:type="spellEnd"/>
+      <w:proofErr w:type="gramEnd"/>
+      <w:r>
+        <w:rPr>
+          <w:rFonts w:ascii="Arial Hebrew" w:eastAsia="SimSun" w:hAnsi="Arial Hebrew" w:cs="Arial Hebrew"/>
+          <w:color w:val="595959" w:themeColor="text1" w:themeTint="A6"/>
+        </w:rPr>
+        <w:t xml:space="preserve"> = 0</w:t>
+      </w:r>
+    </w:p>
+    <w:p>
+      <w:pPr>
+        <w:pStyle w:val="CorpoTexto"/>
+        <w:spacing w:line="200" w:lineRule="exact"/>
+        <w:rPr>
+          <w:rFonts w:ascii="Arial Hebrew" w:eastAsia="SimSun" w:hAnsi="Arial Hebrew" w:cs="Arial Hebrew"/>
+          <w:color w:val="595959" w:themeColor="text1" w:themeTint="A6"/>
+        </w:rPr>
+      </w:pPr>
+      <w:r>
+        <w:rPr>
+          <w:rFonts w:ascii="Arial Hebrew" w:eastAsia="SimSun" w:hAnsi="Arial Hebrew" w:cs="Arial Hebrew"/>
+          <w:color w:val="595959" w:themeColor="text1" w:themeTint="A6"/>
+        </w:rPr>
+        <w:t xml:space="preserve">        </w:t>
+      </w:r>
+      <w:r>
+        <w:rPr>
+          <w:rFonts w:ascii="Calibri" w:eastAsia="Calibri" w:hAnsi="Calibri" w:cs="Calibri"/>
+          <w:color w:val="595959" w:themeColor="text1" w:themeTint="A6"/>
+        </w:rPr>
+        <w:t>for</w:t>
+      </w:r>
+      <w:r>
+        <w:rPr>
+          <w:rFonts w:ascii="Arial Hebrew" w:eastAsia="SimSun" w:hAnsi="Arial Hebrew" w:cs="Arial Hebrew"/>
+          <w:color w:val="595959" w:themeColor="text1" w:themeTint="A6"/>
+        </w:rPr>
+        <w:t xml:space="preserve"> </w:t>
+      </w:r>
+      <w:r>
+        <w:rPr>
+          <w:rFonts w:ascii="Calibri" w:eastAsia="Calibri" w:hAnsi="Calibri" w:cs="Calibri"/>
+          <w:color w:val="595959" w:themeColor="text1" w:themeTint="A6"/>
+        </w:rPr>
+        <w:t>x</w:t>
+      </w:r>
+      <w:r>
+        <w:rPr>
+          <w:rFonts w:ascii="Arial Hebrew" w:eastAsia="SimSun" w:hAnsi="Arial Hebrew" w:cs="Arial Hebrew"/>
+          <w:color w:val="595959" w:themeColor="text1" w:themeTint="A6"/>
+        </w:rPr>
+        <w:t xml:space="preserve"> </w:t>
+      </w:r>
+      <w:r>
+        <w:rPr>
+          <w:rFonts w:ascii="Calibri" w:eastAsia="Calibri" w:hAnsi="Calibri" w:cs="Calibri"/>
+          <w:color w:val="595959" w:themeColor="text1" w:themeTint="A6"/>
+        </w:rPr>
+        <w:t>in</w:t>
+      </w:r>
+      <w:r>
+        <w:rPr>
+          <w:rFonts w:ascii="Arial Hebrew" w:eastAsia="SimSun" w:hAnsi="Arial Hebrew" w:cs="Arial Hebrew"/>
+          <w:color w:val="595959" w:themeColor="text1" w:themeTint="A6"/>
+        </w:rPr>
+        <w:t xml:space="preserve"> </w:t>
+      </w:r>
+      <w:proofErr w:type="gramStart"/>
+      <w:r>
+        <w:rPr>
+          <w:rFonts w:ascii="Calibri" w:eastAsia="Calibri" w:hAnsi="Calibri" w:cs="Calibri"/>
+          <w:color w:val="595959" w:themeColor="text1" w:themeTint="A6"/>
+        </w:rPr>
+        <w:t>range</w:t>
+      </w:r>
+      <w:r>
+        <w:rPr>
+          <w:rFonts w:ascii="Arial Hebrew" w:eastAsia="SimSun" w:hAnsi="Arial Hebrew" w:cs="Arial Hebrew"/>
+          <w:color w:val="595959" w:themeColor="text1" w:themeTint="A6"/>
+        </w:rPr>
+        <w:t>(</w:t>
+      </w:r>
+      <w:proofErr w:type="gramEnd"/>
+      <w:r>
+        <w:rPr>
+          <w:rFonts w:ascii="Arial Hebrew" w:eastAsia="SimSun" w:hAnsi="Arial Hebrew" w:cs="Arial Hebrew"/>
+          <w:color w:val="595959" w:themeColor="text1" w:themeTint="A6"/>
+        </w:rPr>
+        <w:t xml:space="preserve">0, </w:t>
+      </w:r>
+      <w:proofErr w:type="spellStart"/>
+      <w:r>
+        <w:rPr>
+          <w:rFonts w:ascii="Calibri" w:eastAsia="Calibri" w:hAnsi="Calibri" w:cs="Calibri"/>
+          <w:color w:val="595959" w:themeColor="text1" w:themeTint="A6"/>
+        </w:rPr>
+        <w:t>len</w:t>
+      </w:r>
+      <w:proofErr w:type="spellEnd"/>
+      <w:r>
+        <w:rPr>
+          <w:rFonts w:ascii="Arial Hebrew" w:eastAsia="SimSun" w:hAnsi="Arial Hebrew" w:cs="Arial Hebrew"/>
+          <w:color w:val="595959" w:themeColor="text1" w:themeTint="A6"/>
+        </w:rPr>
+        <w:t>(</w:t>
+      </w:r>
+      <w:proofErr w:type="spellStart"/>
+      <w:r>
+        <w:rPr>
+          <w:rFonts w:ascii="Calibri" w:eastAsia="Calibri" w:hAnsi="Calibri" w:cs="Calibri"/>
+          <w:color w:val="595959" w:themeColor="text1" w:themeTint="A6"/>
+        </w:rPr>
+        <w:t>self</w:t>
+      </w:r>
+      <w:r>
+        <w:rPr>
+          <w:rFonts w:ascii="Arial Hebrew" w:eastAsia="SimSun" w:hAnsi="Arial Hebrew" w:cs="Arial Hebrew"/>
+          <w:color w:val="595959" w:themeColor="text1" w:themeTint="A6"/>
+        </w:rPr>
+        <w:t>.</w:t>
+      </w:r>
+      <w:r>
+        <w:rPr>
+          <w:rFonts w:ascii="Calibri" w:eastAsia="Calibri" w:hAnsi="Calibri" w:cs="Calibri"/>
+          <w:color w:val="595959" w:themeColor="text1" w:themeTint="A6"/>
+        </w:rPr>
+        <w:t>tables</w:t>
+      </w:r>
+      <w:proofErr w:type="spellEnd"/>
+      <w:r>
+        <w:rPr>
+          <w:rFonts w:ascii="Arial Hebrew" w:eastAsia="SimSun" w:hAnsi="Arial Hebrew" w:cs="Arial Hebrew"/>
+          <w:color w:val="595959" w:themeColor="text1" w:themeTint="A6"/>
+        </w:rPr>
+        <w:t>)):</w:t>
+      </w:r>
+    </w:p>
+    <w:p>
+      <w:pPr>
+        <w:pStyle w:val="CorpoTexto"/>
+        <w:spacing w:line="200" w:lineRule="exact"/>
+        <w:rPr>
           <w:rFonts w:ascii="Arial Hebrew" w:eastAsia="SimSun" w:hAnsi="Arial Hebrew" w:cs="Arial Hebrew" w:hint="cs"/>
           <w:color w:val="595959" w:themeColor="text1" w:themeTint="A6"/>
         </w:rPr>
       </w:pPr>
       <w:r>
         <w:rPr>
-          <w:rFonts w:ascii="Arial Hebrew" w:eastAsia="SimSun" w:hAnsi="Arial Hebrew" w:cs="Arial Hebrew" w:hint="cs"/>
-          <w:color w:val="595959" w:themeColor="text1" w:themeTint="A6"/>
-        </w:rPr>
-        <w:t xml:space="preserve">        </w:t>
-      </w:r>
-      <w:proofErr w:type="spellStart"/>
-      <w:r>
-        <w:rPr>
-          <w:rFonts w:ascii="Calibri" w:eastAsia="Calibri" w:hAnsi="Calibri" w:cs="Calibri"/>
-          <w:color w:val="595959" w:themeColor="text1" w:themeTint="A6"/>
-        </w:rPr>
-        <w:t>return</w:t>
-      </w:r>
-      <w:proofErr w:type="spellEnd"/>
-      <w:r>
-        <w:rPr>
-          <w:rFonts w:ascii="Arial Hebrew" w:eastAsia="SimSun" w:hAnsi="Arial Hebrew" w:cs="Arial Hebrew" w:hint="cs"/>
-          <w:color w:val="595959" w:themeColor="text1" w:themeTint="A6"/>
-        </w:rPr>
-        <w:t xml:space="preserve"> </w:t>
-      </w:r>
-      <w:proofErr w:type="spellStart"/>
+          <w:rFonts w:ascii="Arial Hebrew" w:eastAsia="SimSun" w:hAnsi="Arial Hebrew" w:cs="Arial Hebrew"/>
+          <w:color w:val="595959" w:themeColor="text1" w:themeTint="A6"/>
+        </w:rPr>
+        <w:t xml:space="preserve">            </w:t>
+      </w:r>
+      <w:proofErr w:type="spellStart"/>
+      <w:proofErr w:type="gramStart"/>
+      <w:r>
+        <w:rPr>
+          <w:rFonts w:ascii="Calibri" w:eastAsia="Calibri" w:hAnsi="Calibri" w:cs="Calibri"/>
+          <w:color w:val="595959" w:themeColor="text1" w:themeTint="A6"/>
+        </w:rPr>
+        <w:t>self</w:t>
+      </w:r>
+      <w:r>
+        <w:rPr>
+          <w:rFonts w:ascii="Arial Hebrew" w:eastAsia="SimSun" w:hAnsi="Arial Hebrew" w:cs="Arial Hebrew"/>
+          <w:color w:val="595959" w:themeColor="text1" w:themeTint="A6"/>
+        </w:rPr>
+        <w:t>.</w:t>
+      </w:r>
       <w:r>
         <w:rPr>
           <w:rFonts w:ascii="Calibri" w:eastAsia="Calibri" w:hAnsi="Calibri" w:cs="Calibri"/>
@@ -3678,6 +4900,74 @@
         <w:t>afinity</w:t>
       </w:r>
       <w:proofErr w:type="spellEnd"/>
+      <w:proofErr w:type="gramEnd"/>
+      <w:r>
+        <w:rPr>
+          <w:rFonts w:ascii="Arial Hebrew" w:eastAsia="SimSun" w:hAnsi="Arial Hebrew" w:cs="Arial Hebrew"/>
+          <w:color w:val="595959" w:themeColor="text1" w:themeTint="A6"/>
+        </w:rPr>
+        <w:t xml:space="preserve"> += </w:t>
+      </w:r>
+      <w:proofErr w:type="spellStart"/>
+      <w:r>
+        <w:rPr>
+          <w:rFonts w:ascii="Calibri" w:eastAsia="Calibri" w:hAnsi="Calibri" w:cs="Calibri"/>
+          <w:color w:val="595959" w:themeColor="text1" w:themeTint="A6"/>
+        </w:rPr>
+        <w:t>self</w:t>
+      </w:r>
+      <w:r>
+        <w:rPr>
+          <w:rFonts w:ascii="Arial Hebrew" w:eastAsia="SimSun" w:hAnsi="Arial Hebrew" w:cs="Arial Hebrew"/>
+          <w:color w:val="595959" w:themeColor="text1" w:themeTint="A6"/>
+        </w:rPr>
+        <w:t>.</w:t>
+      </w:r>
+      <w:r>
+        <w:rPr>
+          <w:rFonts w:ascii="Calibri" w:eastAsia="Calibri" w:hAnsi="Calibri" w:cs="Calibri"/>
+          <w:color w:val="595959" w:themeColor="text1" w:themeTint="A6"/>
+        </w:rPr>
+        <w:t>tables</w:t>
+      </w:r>
+      <w:proofErr w:type="spellEnd"/>
+      <w:r>
+        <w:rPr>
+          <w:rFonts w:ascii="Arial Hebrew" w:eastAsia="SimSun" w:hAnsi="Arial Hebrew" w:cs="Arial Hebrew"/>
+          <w:color w:val="595959" w:themeColor="text1" w:themeTint="A6"/>
+        </w:rPr>
+        <w:t>[</w:t>
+      </w:r>
+      <w:r>
+        <w:rPr>
+          <w:rFonts w:ascii="Calibri" w:eastAsia="Calibri" w:hAnsi="Calibri" w:cs="Calibri"/>
+          <w:color w:val="595959" w:themeColor="text1" w:themeTint="A6"/>
+        </w:rPr>
+        <w:t>x</w:t>
+      </w:r>
+      <w:r>
+        <w:rPr>
+          <w:rFonts w:ascii="Arial Hebrew" w:eastAsia="SimSun" w:hAnsi="Arial Hebrew" w:cs="Arial Hebrew"/>
+          <w:color w:val="595959" w:themeColor="text1" w:themeTint="A6"/>
+        </w:rPr>
+        <w:t>].</w:t>
+      </w:r>
+      <w:proofErr w:type="spellStart"/>
+      <w:r>
+        <w:rPr>
+          <w:rFonts w:ascii="Calibri" w:eastAsia="Calibri" w:hAnsi="Calibri" w:cs="Calibri"/>
+          <w:color w:val="595959" w:themeColor="text1" w:themeTint="A6"/>
+        </w:rPr>
+        <w:t>getAfinity</w:t>
+      </w:r>
+      <w:proofErr w:type="spellEnd"/>
+      <w:r>
+        <w:rPr>
+          <w:rFonts w:ascii="Arial Hebrew" w:eastAsia="SimSun" w:hAnsi="Arial Hebrew" w:cs="Arial Hebrew"/>
+          <w:color w:val="595959" w:themeColor="text1" w:themeTint="A6"/>
+        </w:rPr>
+        <w:t>()</w:t>
+      </w:r>
     </w:p>
     <w:p>
       <w:pPr>
@@ -3741,6 +5031,7 @@
           <w:rFonts w:ascii="Avenir Book" w:hAnsi="Avenir Book"/>
           <w:color w:val="auto"/>
         </w:rPr>
+        <w:lastRenderedPageBreak/>
         <w:t>Estrutura da aplicação, módulos, diagrama de classes...</w:t>
       </w:r>
     </w:p>
@@ -3882,7 +5173,6 @@
       </w:pPr>
       <w:bookmarkStart w:id="10" w:name="_Toc514421175"/>
       <w:r>
-        <w:lastRenderedPageBreak/>
         <w:t>Recursos</w:t>
       </w:r>
       <w:bookmarkEnd w:id="10"/>
@@ -4039,6 +5329,7 @@
                 <w:rFonts w:ascii="Avenir Book" w:hAnsi="Avenir Book"/>
                 <w:color w:val="auto"/>
               </w:rPr>
+              <w:lastRenderedPageBreak/>
               <w:t>Fernando Fernandes</w:t>
             </w:r>
           </w:p>
@@ -4258,7 +5549,7 @@
                             <w:rPr>
                               <w:noProof/>
                             </w:rPr>
-                            <w:t>2</w:t>
+                            <w:t>5</w:t>
                           </w:r>
                           <w:r>
                             <w:fldChar w:fldCharType="end"/>
@@ -4305,7 +5596,7 @@
                       <w:rPr>
                         <w:noProof/>
                       </w:rPr>
-                      <w:t>2</w:t>
+                      <w:t>5</w:t>
                     </w:r>
                     <w:r>
                       <w:fldChar w:fldCharType="end"/>
@@ -7638,7 +8929,7 @@
 </file>
 
 <file path=customXml/itemProps1.xml><?xml version="1.0" encoding="utf-8"?>
-<ds:datastoreItem xmlns:ds="http://schemas.openxmlformats.org/officeDocument/2006/customXml" ds:itemID="{AF96007A-3BD2-354D-92D9-0D7CAA2F0572}">
+<ds:datastoreItem xmlns:ds="http://schemas.openxmlformats.org/officeDocument/2006/customXml" ds:itemID="{43608CE8-B224-C64F-BC74-FB5DE92DDE99}">
   <ds:schemaRefs>
     <ds:schemaRef ds:uri="http://schemas.openxmlformats.org/officeDocument/2006/bibliography"/>
   </ds:schemaRefs>

</xml_diff>

<commit_message>
pop, cruzamento e mutação
</commit_message>
<xml_diff>
--- a/relatorio.docx
+++ b/relatorio.docx
@@ -872,130 +872,83 @@
               <w:lang w:val="en-GB" w:eastAsia="en-GB"/>
             </w:rPr>
           </w:pPr>
-          <w:r>
-            <w:rPr>
-              <w:rStyle w:val="Hyperlink"/>
-              <w:noProof/>
-            </w:rPr>
-            <w:fldChar w:fldCharType="begin"/>
-          </w:r>
-          <w:r>
-            <w:rPr>
-              <w:rStyle w:val="Hyperlink"/>
-              <w:noProof/>
-            </w:rPr>
-            <w:instrText xml:space="preserve"> </w:instrText>
-          </w:r>
-          <w:r>
-            <w:rPr>
-              <w:noProof/>
-            </w:rPr>
-            <w:instrText>HYPERLINK \l "_Toc514457872"</w:instrText>
-          </w:r>
-          <w:r>
-            <w:rPr>
-              <w:rStyle w:val="Hyperlink"/>
-              <w:noProof/>
-            </w:rPr>
-            <w:instrText xml:space="preserve"> </w:instrText>
-          </w:r>
-          <w:r>
-            <w:rPr>
-              <w:rStyle w:val="Hyperlink"/>
-              <w:noProof/>
-            </w:rPr>
-          </w:r>
-          <w:r>
-            <w:rPr>
-              <w:rStyle w:val="Hyperlink"/>
-              <w:noProof/>
-            </w:rPr>
-            <w:fldChar w:fldCharType="separate"/>
-          </w:r>
-          <w:r>
-            <w:rPr>
-              <w:rStyle w:val="Hyperlink"/>
-              <w:noProof/>
-            </w:rPr>
-            <w:t>3.</w:t>
-          </w:r>
-          <w:r>
-            <w:rPr>
-              <w:rFonts w:eastAsiaTheme="minorEastAsia"/>
-              <w:b w:val="0"/>
-              <w:caps w:val="0"/>
-              <w:noProof/>
-              <w:color w:val="auto"/>
-              <w:sz w:val="24"/>
-              <w:szCs w:val="24"/>
-              <w:lang w:val="en-GB" w:eastAsia="en-GB"/>
-            </w:rPr>
-            <w:tab/>
-          </w:r>
-          <w:r>
-            <w:rPr>
-              <w:rStyle w:val="Hyperlink"/>
-              <w:noProof/>
-            </w:rPr>
-            <w:t>Desenvolvimento</w:t>
-          </w:r>
-          <w:r>
-            <w:rPr>
-              <w:noProof/>
-              <w:webHidden/>
-            </w:rPr>
-            <w:tab/>
-          </w:r>
-          <w:r>
-            <w:rPr>
-              <w:noProof/>
-              <w:webHidden/>
-            </w:rPr>
-            <w:fldChar w:fldCharType="begin"/>
-          </w:r>
-          <w:r>
-            <w:rPr>
-              <w:noProof/>
-              <w:webHidden/>
-            </w:rPr>
-            <w:instrText xml:space="preserve"> PAGEREF _Toc514457872 \h </w:instrText>
-          </w:r>
-          <w:r>
-            <w:rPr>
-              <w:noProof/>
-              <w:webHidden/>
-            </w:rPr>
-          </w:r>
-          <w:r>
-            <w:rPr>
-              <w:noProof/>
-              <w:webHidden/>
-            </w:rPr>
-            <w:fldChar w:fldCharType="separate"/>
-          </w:r>
-          <w:r>
-            <w:rPr>
-              <w:noProof/>
-              <w:webHidden/>
-            </w:rPr>
-            <w:t>7</w:t>
-          </w:r>
-          <w:r>
-            <w:rPr>
-              <w:noProof/>
-              <w:webHidden/>
-            </w:rPr>
-            <w:fldChar w:fldCharType="end"/>
-          </w:r>
-          <w:r>
-            <w:rPr>
-              <w:rStyle w:val="Hyperlink"/>
-              <w:noProof/>
-            </w:rPr>
-            <w:fldChar w:fldCharType="end"/>
-          </w:r>
-          <w:bookmarkStart w:id="3" w:name="_GoBack"/>
-          <w:bookmarkEnd w:id="3"/>
+          <w:hyperlink w:anchor="_Toc514457872" w:history="1">
+            <w:r>
+              <w:rPr>
+                <w:rStyle w:val="Hyperlink"/>
+                <w:noProof/>
+              </w:rPr>
+              <w:t>3.</w:t>
+            </w:r>
+            <w:r>
+              <w:rPr>
+                <w:rFonts w:eastAsiaTheme="minorEastAsia"/>
+                <w:b w:val="0"/>
+                <w:caps w:val="0"/>
+                <w:noProof/>
+                <w:color w:val="auto"/>
+                <w:sz w:val="24"/>
+                <w:szCs w:val="24"/>
+                <w:lang w:val="en-GB" w:eastAsia="en-GB"/>
+              </w:rPr>
+              <w:tab/>
+            </w:r>
+            <w:r>
+              <w:rPr>
+                <w:rStyle w:val="Hyperlink"/>
+                <w:noProof/>
+              </w:rPr>
+              <w:t>Desenvolvimento</w:t>
+            </w:r>
+            <w:r>
+              <w:rPr>
+                <w:noProof/>
+                <w:webHidden/>
+              </w:rPr>
+              <w:tab/>
+            </w:r>
+            <w:r>
+              <w:rPr>
+                <w:noProof/>
+                <w:webHidden/>
+              </w:rPr>
+              <w:fldChar w:fldCharType="begin"/>
+            </w:r>
+            <w:r>
+              <w:rPr>
+                <w:noProof/>
+                <w:webHidden/>
+              </w:rPr>
+              <w:instrText xml:space="preserve"> PAGEREF _Toc514457872 \h </w:instrText>
+            </w:r>
+            <w:r>
+              <w:rPr>
+                <w:noProof/>
+                <w:webHidden/>
+              </w:rPr>
+            </w:r>
+            <w:r>
+              <w:rPr>
+                <w:noProof/>
+                <w:webHidden/>
+              </w:rPr>
+              <w:fldChar w:fldCharType="separate"/>
+            </w:r>
+            <w:r>
+              <w:rPr>
+                <w:noProof/>
+                <w:webHidden/>
+              </w:rPr>
+              <w:t>7</w:t>
+            </w:r>
+            <w:r>
+              <w:rPr>
+                <w:noProof/>
+                <w:webHidden/>
+              </w:rPr>
+              <w:fldChar w:fldCharType="end"/>
+            </w:r>
+          </w:hyperlink>
         </w:p>
         <w:p>
           <w:pPr>
@@ -1510,12 +1463,12 @@
         </w:numPr>
         <w:ind w:left="215" w:hanging="357"/>
       </w:pPr>
-      <w:bookmarkStart w:id="4" w:name="_Toc514457867"/>
+      <w:bookmarkStart w:id="3" w:name="_Toc514457867"/>
       <w:r>
         <w:lastRenderedPageBreak/>
         <w:t>Objetivo</w:t>
       </w:r>
-      <w:bookmarkEnd w:id="4"/>
+      <w:bookmarkEnd w:id="3"/>
     </w:p>
     <w:p>
       <w:pPr>
@@ -1537,21 +1490,7 @@
         <w:rPr>
           <w:rFonts w:ascii="Avenir Book" w:hAnsi="Avenir Book"/>
         </w:rPr>
-        <w:t xml:space="preserve">grupos de pessoas que se inscreveram juntas não deverão ser separados e é importante a afinidade entre pessoas de grupos diferentes quando juntas na mesma mesa. Essa afinidade é </w:t>
-      </w:r>
-      <w:proofErr w:type="gramStart"/>
-      <w:r>
-        <w:rPr>
-          <w:rFonts w:ascii="Avenir Book" w:hAnsi="Avenir Book"/>
-        </w:rPr>
-        <w:t>determinada segundo interesses</w:t>
-      </w:r>
-      <w:proofErr w:type="gramEnd"/>
-      <w:r>
-        <w:rPr>
-          <w:rFonts w:ascii="Avenir Book" w:hAnsi="Avenir Book"/>
-        </w:rPr>
-        <w:t xml:space="preserve"> ou características em comum: </w:t>
+        <w:t xml:space="preserve">grupos de pessoas que se inscreveram juntas não deverão ser separados e é importante a afinidade entre pessoas de grupos diferentes quando juntas na mesma mesa. Essa afinidade é determinada segundo interesses ou características em comum: </w:t>
       </w:r>
       <w:r>
         <w:rPr>
@@ -1593,11 +1532,11 @@
         </w:numPr>
         <w:ind w:left="215" w:hanging="357"/>
       </w:pPr>
-      <w:bookmarkStart w:id="5" w:name="_Toc514457868"/>
+      <w:bookmarkStart w:id="4" w:name="_Toc514457868"/>
       <w:r>
         <w:t>Especificação</w:t>
       </w:r>
-      <w:bookmarkEnd w:id="5"/>
+      <w:bookmarkEnd w:id="4"/>
     </w:p>
     <w:p>
       <w:pPr>
@@ -1617,16 +1556,8 @@
         <w:rPr>
           <w:rFonts w:ascii="Avenir Book" w:eastAsia="SimSun" w:hAnsi="Avenir Book"/>
         </w:rPr>
-        <w:t xml:space="preserve">o </w:t>
-      </w:r>
-      <w:proofErr w:type="spellStart"/>
-      <w:r>
-        <w:rPr>
-          <w:rFonts w:ascii="Avenir Book" w:eastAsia="SimSun" w:hAnsi="Avenir Book"/>
-        </w:rPr>
-        <w:t>datasets</w:t>
-      </w:r>
-      <w:proofErr w:type="spellEnd"/>
+        <w:t>o datasets</w:t>
+      </w:r>
       <w:r>
         <w:rPr>
           <w:rFonts w:ascii="Avenir Book" w:eastAsia="SimSun" w:hAnsi="Avenir Book"/>
@@ -1698,8 +1629,8 @@
           <w:sz w:val="32"/>
         </w:rPr>
       </w:pPr>
-      <w:bookmarkStart w:id="6" w:name="_Toc510979562"/>
-      <w:bookmarkStart w:id="7" w:name="_Toc514457869"/>
+      <w:bookmarkStart w:id="5" w:name="_Toc510979562"/>
+      <w:bookmarkStart w:id="6" w:name="_Toc514457869"/>
       <w:r>
         <w:rPr>
           <w:rFonts w:ascii="Avenir Book" w:hAnsi="Avenir Book"/>
@@ -1707,7 +1638,7 @@
         </w:rPr>
         <w:t xml:space="preserve">2.1. </w:t>
       </w:r>
-      <w:bookmarkEnd w:id="6"/>
+      <w:bookmarkEnd w:id="5"/>
       <w:r>
         <w:rPr>
           <w:rFonts w:ascii="Avenir Book" w:hAnsi="Avenir Book"/>
@@ -1715,7 +1646,7 @@
         </w:rPr>
         <w:t>Abordagem</w:t>
       </w:r>
-      <w:bookmarkEnd w:id="7"/>
+      <w:bookmarkEnd w:id="6"/>
     </w:p>
     <w:p>
       <w:pPr>
@@ -1726,7 +1657,7 @@
           <w:u w:val="single"/>
         </w:rPr>
       </w:pPr>
-      <w:bookmarkStart w:id="8" w:name="_Toc514457870"/>
+      <w:bookmarkStart w:id="7" w:name="_Toc514457870"/>
       <w:r>
         <w:rPr>
           <w:rFonts w:ascii="Avenir Book" w:hAnsi="Avenir Book"/>
@@ -1734,7 +1665,7 @@
         </w:rPr>
         <w:t>Representação do problema:</w:t>
       </w:r>
-      <w:bookmarkEnd w:id="8"/>
+      <w:bookmarkEnd w:id="7"/>
     </w:p>
     <w:p>
       <w:pPr>
@@ -1780,7 +1711,6 @@
         </w:rPr>
         <w:t xml:space="preserve"> classes </w:t>
       </w:r>
-      <w:proofErr w:type="spellStart"/>
       <w:r>
         <w:rPr>
           <w:rFonts w:ascii="Avenir Book" w:eastAsia="SimSun" w:hAnsi="Avenir Book"/>
@@ -1789,7 +1719,6 @@
         </w:rPr>
         <w:t>Person</w:t>
       </w:r>
-      <w:proofErr w:type="spellEnd"/>
       <w:r>
         <w:rPr>
           <w:rFonts w:ascii="Avenir Book" w:eastAsia="SimSun" w:hAnsi="Avenir Book"/>
@@ -1797,7 +1726,6 @@
         </w:rPr>
         <w:t xml:space="preserve">, </w:t>
       </w:r>
-      <w:proofErr w:type="spellStart"/>
       <w:r>
         <w:rPr>
           <w:rFonts w:ascii="Avenir Book" w:eastAsia="SimSun" w:hAnsi="Avenir Book"/>
@@ -1806,7 +1734,6 @@
         </w:rPr>
         <w:t>Table</w:t>
       </w:r>
-      <w:proofErr w:type="spellEnd"/>
       <w:r>
         <w:rPr>
           <w:rFonts w:ascii="Avenir Book" w:eastAsia="SimSun" w:hAnsi="Avenir Book"/>
@@ -1814,7 +1741,6 @@
         </w:rPr>
         <w:t xml:space="preserve"> e </w:t>
       </w:r>
-      <w:proofErr w:type="spellStart"/>
       <w:r>
         <w:rPr>
           <w:rFonts w:ascii="Avenir Book" w:eastAsia="SimSun" w:hAnsi="Avenir Book"/>
@@ -1823,7 +1749,6 @@
         </w:rPr>
         <w:t>Dinner</w:t>
       </w:r>
-      <w:proofErr w:type="spellEnd"/>
       <w:r>
         <w:rPr>
           <w:rFonts w:ascii="Avenir Book" w:eastAsia="SimSun" w:hAnsi="Avenir Book"/>
@@ -1877,7 +1802,6 @@
         </w:rPr>
         <w:t xml:space="preserve"> os seguintes atributos:</w:t>
       </w:r>
-      <w:proofErr w:type="spellStart"/>
     </w:p>
     <w:p>
       <w:pPr>
@@ -1899,7 +1823,6 @@
         </w:rPr>
         <w:t>Person</w:t>
       </w:r>
-      <w:proofErr w:type="spellEnd"/>
       <w:r>
         <w:rPr>
           <w:rFonts w:ascii="Avenir Book" w:eastAsia="SimSun" w:hAnsi="Avenir Book"/>
@@ -1929,7 +1852,6 @@
         </w:rPr>
         <w:t xml:space="preserve">, </w:t>
       </w:r>
-      <w:proofErr w:type="spellStart"/>
       <w:r>
         <w:rPr>
           <w:rFonts w:ascii="Avenir Book" w:eastAsia="SimSun" w:hAnsi="Avenir Book"/>
@@ -1938,7 +1860,6 @@
         </w:rPr>
         <w:t>name</w:t>
       </w:r>
-      <w:proofErr w:type="spellEnd"/>
       <w:r>
         <w:rPr>
           <w:rFonts w:ascii="Avenir Book" w:eastAsia="SimSun" w:hAnsi="Avenir Book"/>
@@ -1961,7 +1882,6 @@
         </w:rPr>
         <w:t xml:space="preserve">, </w:t>
       </w:r>
-      <w:proofErr w:type="spellStart"/>
       <w:r>
         <w:rPr>
           <w:rFonts w:ascii="Avenir Book" w:eastAsia="SimSun" w:hAnsi="Avenir Book"/>
@@ -1970,7 +1890,6 @@
         </w:rPr>
         <w:t>group</w:t>
       </w:r>
-      <w:proofErr w:type="spellEnd"/>
       <w:r>
         <w:rPr>
           <w:rFonts w:ascii="Avenir Book" w:eastAsia="SimSun" w:hAnsi="Avenir Book"/>
@@ -2020,7 +1939,6 @@
         </w:rPr>
         <w:t xml:space="preserve">, </w:t>
       </w:r>
-      <w:proofErr w:type="spellStart"/>
       <w:r>
         <w:rPr>
           <w:rFonts w:ascii="Avenir Book" w:eastAsia="SimSun" w:hAnsi="Avenir Book"/>
@@ -2029,7 +1947,6 @@
         </w:rPr>
         <w:t>hobie</w:t>
       </w:r>
-      <w:proofErr w:type="spellEnd"/>
       <w:r>
         <w:rPr>
           <w:rFonts w:ascii="Avenir Book" w:eastAsia="SimSun" w:hAnsi="Avenir Book"/>
@@ -2037,7 +1954,6 @@
         </w:rPr>
         <w:t xml:space="preserve">, </w:t>
       </w:r>
-      <w:proofErr w:type="spellStart"/>
       <w:r>
         <w:rPr>
           <w:rFonts w:ascii="Avenir Book" w:eastAsia="SimSun" w:hAnsi="Avenir Book"/>
@@ -2046,7 +1962,6 @@
         </w:rPr>
         <w:t>family</w:t>
       </w:r>
-      <w:proofErr w:type="spellEnd"/>
       <w:r>
         <w:rPr>
           <w:rFonts w:ascii="Avenir Book" w:eastAsia="SimSun" w:hAnsi="Avenir Book"/>
@@ -2069,7 +1984,6 @@
         </w:rPr>
         <w:t xml:space="preserve"> e </w:t>
       </w:r>
-      <w:proofErr w:type="spellStart"/>
       <w:r>
         <w:rPr>
           <w:rFonts w:ascii="Avenir Book" w:eastAsia="SimSun" w:hAnsi="Avenir Book"/>
@@ -2078,7 +1992,6 @@
         </w:rPr>
         <w:t>interest</w:t>
       </w:r>
-      <w:proofErr w:type="spellEnd"/>
       <w:r>
         <w:rPr>
           <w:rFonts w:ascii="Avenir Book" w:eastAsia="SimSun" w:hAnsi="Avenir Book"/>
@@ -2099,7 +2012,6 @@
           <w:color w:val="auto"/>
         </w:rPr>
       </w:pPr>
-      <w:proofErr w:type="spellStart"/>
       <w:r>
         <w:rPr>
           <w:rFonts w:ascii="Avenir Book" w:eastAsia="SimSun" w:hAnsi="Avenir Book"/>
@@ -2108,7 +2020,6 @@
         </w:rPr>
         <w:t>Table</w:t>
       </w:r>
-      <w:proofErr w:type="spellEnd"/>
       <w:r>
         <w:rPr>
           <w:rFonts w:ascii="Avenir Book" w:eastAsia="SimSun" w:hAnsi="Avenir Book"/>
@@ -2131,7 +2042,6 @@
         </w:rPr>
         <w:t xml:space="preserve">, </w:t>
       </w:r>
-      <w:proofErr w:type="spellStart"/>
       <w:r>
         <w:rPr>
           <w:rFonts w:ascii="Avenir Book" w:eastAsia="SimSun" w:hAnsi="Avenir Book"/>
@@ -2140,7 +2050,6 @@
         </w:rPr>
         <w:t>size</w:t>
       </w:r>
-      <w:proofErr w:type="spellEnd"/>
       <w:r>
         <w:rPr>
           <w:rFonts w:ascii="Avenir Book" w:eastAsia="SimSun" w:hAnsi="Avenir Book"/>
@@ -2148,7 +2057,6 @@
         </w:rPr>
         <w:t xml:space="preserve"> e </w:t>
       </w:r>
-      <w:proofErr w:type="spellStart"/>
       <w:r>
         <w:rPr>
           <w:rFonts w:ascii="Avenir Book" w:eastAsia="SimSun" w:hAnsi="Avenir Book"/>
@@ -2157,7 +2065,6 @@
         </w:rPr>
         <w:t>people</w:t>
       </w:r>
-      <w:proofErr w:type="spellEnd"/>
       <w:r>
         <w:rPr>
           <w:rFonts w:ascii="Avenir Book" w:eastAsia="SimSun" w:hAnsi="Avenir Book"/>
@@ -2185,7 +2092,6 @@
           <w:color w:val="auto"/>
         </w:rPr>
       </w:pPr>
-      <w:proofErr w:type="spellStart"/>
       <w:r>
         <w:rPr>
           <w:rFonts w:ascii="Avenir Book" w:eastAsia="SimSun" w:hAnsi="Avenir Book"/>
@@ -2194,7 +2100,6 @@
         </w:rPr>
         <w:t>Dinner</w:t>
       </w:r>
-      <w:proofErr w:type="spellEnd"/>
       <w:r>
         <w:rPr>
           <w:rFonts w:ascii="Avenir Book" w:eastAsia="SimSun" w:hAnsi="Avenir Book"/>
@@ -2231,7 +2136,6 @@
         </w:rPr>
         <w:t xml:space="preserve"> </w:t>
       </w:r>
-      <w:proofErr w:type="spellStart"/>
       <w:r>
         <w:rPr>
           <w:rFonts w:ascii="Avenir Book" w:eastAsia="SimSun" w:hAnsi="Avenir Book"/>
@@ -2240,7 +2144,6 @@
         </w:rPr>
         <w:t>tables</w:t>
       </w:r>
-      <w:proofErr w:type="spellEnd"/>
       <w:r>
         <w:rPr>
           <w:rFonts w:ascii="Avenir Book" w:eastAsia="SimSun" w:hAnsi="Avenir Book"/>
@@ -2270,7 +2173,6 @@
         </w:rPr>
         <w:t xml:space="preserve"> </w:t>
       </w:r>
-      <w:proofErr w:type="spellStart"/>
       <w:r>
         <w:rPr>
           <w:rFonts w:ascii="Avenir Book" w:eastAsia="SimSun" w:hAnsi="Avenir Book"/>
@@ -2279,7 +2181,6 @@
         </w:rPr>
         <w:t>afinity</w:t>
       </w:r>
-      <w:proofErr w:type="spellEnd"/>
       <w:r>
         <w:rPr>
           <w:rFonts w:ascii="Avenir Book" w:eastAsia="SimSun" w:hAnsi="Avenir Book"/>
@@ -2287,7 +2188,6 @@
         </w:rPr>
         <w:t xml:space="preserve">, </w:t>
       </w:r>
-      <w:proofErr w:type="spellStart"/>
       <w:r>
         <w:rPr>
           <w:rFonts w:ascii="Avenir Book" w:eastAsia="SimSun" w:hAnsi="Avenir Book"/>
@@ -2296,7 +2196,6 @@
         </w:rPr>
         <w:t>probabilityMin</w:t>
       </w:r>
-      <w:proofErr w:type="spellEnd"/>
       <w:r>
         <w:rPr>
           <w:rFonts w:ascii="Avenir Book" w:eastAsia="SimSun" w:hAnsi="Avenir Book"/>
@@ -2304,7 +2203,6 @@
         </w:rPr>
         <w:t xml:space="preserve">, </w:t>
       </w:r>
-      <w:proofErr w:type="spellStart"/>
       <w:r>
         <w:rPr>
           <w:rFonts w:ascii="Avenir Book" w:eastAsia="SimSun" w:hAnsi="Avenir Book"/>
@@ -2313,7 +2211,6 @@
         </w:rPr>
         <w:t>probabilityMax</w:t>
       </w:r>
-      <w:proofErr w:type="spellEnd"/>
       <w:r>
         <w:rPr>
           <w:rFonts w:ascii="Avenir Book" w:eastAsia="SimSun" w:hAnsi="Avenir Book"/>
@@ -2321,7 +2218,6 @@
         </w:rPr>
         <w:t xml:space="preserve"> e </w:t>
       </w:r>
-      <w:proofErr w:type="spellStart"/>
       <w:r>
         <w:rPr>
           <w:rFonts w:ascii="Avenir Book" w:eastAsia="SimSun" w:hAnsi="Avenir Book"/>
@@ -2330,7 +2226,6 @@
         </w:rPr>
         <w:t>probability</w:t>
       </w:r>
-      <w:proofErr w:type="spellEnd"/>
       <w:r>
         <w:rPr>
           <w:rFonts w:ascii="Avenir Book" w:eastAsia="SimSun" w:hAnsi="Avenir Book"/>
@@ -2375,122 +2270,72 @@
         </w:rPr>
         <w:t xml:space="preserve">elas, procedemos à criação da função </w:t>
       </w:r>
-      <w:proofErr w:type="spellStart"/>
-      <w:proofErr w:type="gramStart"/>
       <w:r>
         <w:rPr>
           <w:rFonts w:ascii="Avenir Book" w:eastAsia="SimSun" w:hAnsi="Avenir Book"/>
           <w:i/>
           <w:color w:val="auto"/>
         </w:rPr>
-        <w:t>getAfinity</w:t>
-      </w:r>
-      <w:proofErr w:type="spellEnd"/>
+        <w:t>getAfinity(self, person)</w:t>
+      </w:r>
+      <w:r>
+        <w:rPr>
+          <w:rFonts w:ascii="Avenir Book" w:eastAsia="SimSun" w:hAnsi="Avenir Book"/>
+          <w:color w:val="auto"/>
+        </w:rPr>
+        <w:t xml:space="preserve"> </w:t>
+      </w:r>
+      <w:r>
+        <w:rPr>
+          <w:rFonts w:ascii="Avenir Book" w:eastAsia="SimSun" w:hAnsi="Avenir Book"/>
+          <w:color w:val="auto"/>
+        </w:rPr>
+        <w:t xml:space="preserve">na classe </w:t>
+      </w:r>
       <w:r>
         <w:rPr>
           <w:rFonts w:ascii="Avenir Book" w:eastAsia="SimSun" w:hAnsi="Avenir Book"/>
           <w:i/>
           <w:color w:val="auto"/>
         </w:rPr>
-        <w:t>(</w:t>
-      </w:r>
-      <w:proofErr w:type="gramEnd"/>
+        <w:t xml:space="preserve">Person </w:t>
+      </w:r>
+      <w:r>
+        <w:rPr>
+          <w:rFonts w:ascii="Avenir Book" w:eastAsia="SimSun" w:hAnsi="Avenir Book"/>
+          <w:color w:val="auto"/>
+        </w:rPr>
+        <w:t xml:space="preserve">responsável por </w:t>
+      </w:r>
+      <w:r>
+        <w:rPr>
+          <w:rFonts w:ascii="Avenir Book" w:eastAsia="SimSun" w:hAnsi="Avenir Book"/>
+          <w:color w:val="auto"/>
+        </w:rPr>
+        <w:t>devolver</w:t>
+      </w:r>
+      <w:r>
+        <w:rPr>
+          <w:rFonts w:ascii="Avenir Book" w:eastAsia="SimSun" w:hAnsi="Avenir Book"/>
+          <w:color w:val="auto"/>
+        </w:rPr>
+        <w:t xml:space="preserve"> essa mesma afinidade</w:t>
+      </w:r>
+      <w:r>
+        <w:rPr>
+          <w:rFonts w:ascii="Avenir Book" w:eastAsia="SimSun" w:hAnsi="Avenir Book"/>
+          <w:color w:val="auto"/>
+        </w:rPr>
+        <w:t xml:space="preserve">. Calcula-a fazendo várias comparações entre 2 pessoas e incrementado o atributo </w:t>
+      </w:r>
       <w:r>
         <w:rPr>
           <w:rFonts w:ascii="Avenir Book" w:eastAsia="SimSun" w:hAnsi="Avenir Book"/>
           <w:i/>
           <w:color w:val="auto"/>
         </w:rPr>
-        <w:t xml:space="preserve">self, </w:t>
-      </w:r>
-      <w:proofErr w:type="spellStart"/>
-      <w:r>
-        <w:rPr>
-          <w:rFonts w:ascii="Avenir Book" w:eastAsia="SimSun" w:hAnsi="Avenir Book"/>
-          <w:i/>
-          <w:color w:val="auto"/>
-        </w:rPr>
-        <w:t>person</w:t>
-      </w:r>
-      <w:proofErr w:type="spellEnd"/>
-      <w:r>
-        <w:rPr>
-          <w:rFonts w:ascii="Avenir Book" w:eastAsia="SimSun" w:hAnsi="Avenir Book"/>
-          <w:i/>
-          <w:color w:val="auto"/>
-        </w:rPr>
-        <w:t>)</w:t>
-      </w:r>
-      <w:r>
-        <w:rPr>
-          <w:rFonts w:ascii="Avenir Book" w:eastAsia="SimSun" w:hAnsi="Avenir Book"/>
-          <w:color w:val="auto"/>
-        </w:rPr>
-        <w:t xml:space="preserve"> </w:t>
-      </w:r>
-      <w:r>
-        <w:rPr>
-          <w:rFonts w:ascii="Avenir Book" w:eastAsia="SimSun" w:hAnsi="Avenir Book"/>
-          <w:color w:val="auto"/>
-        </w:rPr>
-        <w:t xml:space="preserve">na classe </w:t>
-      </w:r>
-      <w:proofErr w:type="spellStart"/>
-      <w:r>
-        <w:rPr>
-          <w:rFonts w:ascii="Avenir Book" w:eastAsia="SimSun" w:hAnsi="Avenir Book"/>
-          <w:i/>
-          <w:color w:val="auto"/>
-        </w:rPr>
-        <w:t>Person</w:t>
-      </w:r>
-      <w:proofErr w:type="spellEnd"/>
-      <w:r>
-        <w:rPr>
-          <w:rFonts w:ascii="Avenir Book" w:eastAsia="SimSun" w:hAnsi="Avenir Book"/>
-          <w:i/>
-          <w:color w:val="auto"/>
-        </w:rPr>
-        <w:t xml:space="preserve"> </w:t>
-      </w:r>
-      <w:r>
-        <w:rPr>
-          <w:rFonts w:ascii="Avenir Book" w:eastAsia="SimSun" w:hAnsi="Avenir Book"/>
-          <w:color w:val="auto"/>
-        </w:rPr>
-        <w:t xml:space="preserve">responsável por </w:t>
-      </w:r>
-      <w:r>
-        <w:rPr>
-          <w:rFonts w:ascii="Avenir Book" w:eastAsia="SimSun" w:hAnsi="Avenir Book"/>
-          <w:color w:val="auto"/>
-        </w:rPr>
-        <w:t>devolver</w:t>
-      </w:r>
-      <w:r>
-        <w:rPr>
-          <w:rFonts w:ascii="Avenir Book" w:eastAsia="SimSun" w:hAnsi="Avenir Book"/>
-          <w:color w:val="auto"/>
-        </w:rPr>
-        <w:t xml:space="preserve"> essa mesma afinidade</w:t>
-      </w:r>
-      <w:r>
-        <w:rPr>
-          <w:rFonts w:ascii="Avenir Book" w:eastAsia="SimSun" w:hAnsi="Avenir Book"/>
-          <w:color w:val="auto"/>
-        </w:rPr>
-        <w:t xml:space="preserve">. Calcula-a fazendo várias comparações entre 2 pessoas e incrementado o atributo </w:t>
-      </w:r>
-      <w:proofErr w:type="spellStart"/>
-      <w:r>
-        <w:rPr>
-          <w:rFonts w:ascii="Avenir Book" w:eastAsia="SimSun" w:hAnsi="Avenir Book"/>
-          <w:i/>
-          <w:color w:val="auto"/>
-        </w:rPr>
         <w:t>afinity</w:t>
       </w:r>
-      <w:proofErr w:type="spellEnd"/>
       <w:r>
         <w:rPr>
           <w:rFonts w:ascii="Avenir Book" w:eastAsia="SimSun" w:hAnsi="Avenir Book"/>
@@ -2882,18 +2727,17 @@
           <w:rFonts w:ascii="Calibri" w:eastAsia="Calibri" w:hAnsi="Calibri" w:cs="Calibri"/>
           <w:color w:val="000000" w:themeColor="text1"/>
         </w:rPr>
-        <w:t xml:space="preserve">Em </w:t>
-      </w:r>
-      <w:proofErr w:type="spellStart"/>
-      <w:r>
-        <w:rPr>
-          <w:rFonts w:ascii="Calibri" w:eastAsia="Calibri" w:hAnsi="Calibri" w:cs="Calibri"/>
-          <w:i/>
+        <w:t>Em</w:t>
+      </w:r>
+      <w:r>
+        <w:rPr>
+          <w:rFonts w:ascii="Calibri" w:eastAsia="Calibri" w:hAnsi="Calibri" w:cs="Calibri"/>
           <w:color w:val="000000" w:themeColor="text1"/>
         </w:rPr>
-        <w:t>Person</w:t>
-      </w:r>
-      <w:proofErr w:type="spellEnd"/>
+        <w:t xml:space="preserve"> Person.py</w:t>
+      </w:r>
+      <w:bookmarkStart w:id="8" w:name="_GoBack"/>
+      <w:bookmarkEnd w:id="8"/>
       <w:r>
         <w:rPr>
           <w:rFonts w:ascii="Calibri" w:eastAsia="Calibri" w:hAnsi="Calibri" w:cs="Calibri"/>
@@ -2911,7 +2755,6 @@
           <w:color w:val="595959" w:themeColor="text1" w:themeTint="A6"/>
         </w:rPr>
       </w:pPr>
-      <w:proofErr w:type="spellStart"/>
       <w:r>
         <w:rPr>
           <w:rFonts w:ascii="Calibri" w:eastAsia="Calibri" w:hAnsi="Calibri" w:cs="Calibri"/>
@@ -2919,7 +2762,6 @@
         </w:rPr>
         <w:t>def</w:t>
       </w:r>
-      <w:proofErr w:type="spellEnd"/>
       <w:r>
         <w:rPr>
           <w:rFonts w:ascii="Arial Hebrew" w:eastAsia="SimSun" w:hAnsi="Arial Hebrew" w:cs="Arial Hebrew" w:hint="cs"/>
@@ -2927,8 +2769,6 @@
         </w:rPr>
         <w:t xml:space="preserve"> </w:t>
       </w:r>
-      <w:proofErr w:type="spellStart"/>
-      <w:proofErr w:type="gramStart"/>
       <w:r>
         <w:rPr>
           <w:rFonts w:ascii="Calibri" w:eastAsia="Calibri" w:hAnsi="Calibri" w:cs="Calibri"/>
@@ -2936,7 +2776,6 @@
         </w:rPr>
         <w:t>getAfinity</w:t>
       </w:r>
-      <w:proofErr w:type="spellEnd"/>
       <w:r>
         <w:rPr>
           <w:rFonts w:ascii="Arial Hebrew" w:eastAsia="SimSun" w:hAnsi="Arial Hebrew" w:cs="Arial Hebrew" w:hint="cs"/>
@@ -2944,7 +2783,6 @@
         </w:rPr>
         <w:t>(</w:t>
       </w:r>
-      <w:proofErr w:type="gramEnd"/>
       <w:r>
         <w:rPr>
           <w:rFonts w:ascii="Calibri" w:eastAsia="Calibri" w:hAnsi="Calibri" w:cs="Calibri"/>
@@ -2959,7 +2797,6 @@
         </w:rPr>
         <w:t xml:space="preserve">, </w:t>
       </w:r>
-      <w:proofErr w:type="spellStart"/>
       <w:r>
         <w:rPr>
           <w:rFonts w:ascii="Calibri" w:eastAsia="Calibri" w:hAnsi="Calibri" w:cs="Calibri"/>
@@ -2967,7 +2804,6 @@
         </w:rPr>
         <w:t>person</w:t>
       </w:r>
-      <w:proofErr w:type="spellEnd"/>
       <w:r>
         <w:rPr>
           <w:rFonts w:ascii="Arial Hebrew" w:eastAsia="SimSun" w:hAnsi="Arial Hebrew" w:cs="Arial Hebrew" w:hint="cs"/>
@@ -2993,7 +2829,6 @@
         <w:lastRenderedPageBreak/>
         <w:t xml:space="preserve">        </w:t>
       </w:r>
-      <w:proofErr w:type="spellStart"/>
       <w:r>
         <w:rPr>
           <w:rFonts w:ascii="Calibri" w:eastAsia="Calibri" w:hAnsi="Calibri" w:cs="Calibri"/>
@@ -3001,7 +2836,6 @@
         </w:rPr>
         <w:t>afinity</w:t>
       </w:r>
-      <w:proofErr w:type="spellEnd"/>
       <w:r>
         <w:rPr>
           <w:rFonts w:ascii="Arial Hebrew" w:eastAsia="SimSun" w:hAnsi="Arial Hebrew" w:cs="Arial Hebrew" w:hint="cs"/>
@@ -3026,8 +2860,6 @@
         </w:rPr>
         <w:t xml:space="preserve">        </w:t>
       </w:r>
-      <w:proofErr w:type="spellStart"/>
-      <w:proofErr w:type="gramStart"/>
       <w:r>
         <w:rPr>
           <w:rFonts w:ascii="Calibri" w:eastAsia="Calibri" w:hAnsi="Calibri" w:cs="Calibri"/>
@@ -3035,7 +2867,6 @@
         </w:rPr>
         <w:t>if</w:t>
       </w:r>
-      <w:proofErr w:type="spellEnd"/>
       <w:r>
         <w:rPr>
           <w:rFonts w:ascii="Arial Hebrew" w:eastAsia="SimSun" w:hAnsi="Arial Hebrew" w:cs="Arial Hebrew" w:hint="cs"/>
@@ -3069,17 +2900,8 @@
           <w:rFonts w:ascii="Arial Hebrew" w:eastAsia="SimSun" w:hAnsi="Arial Hebrew" w:cs="Arial Hebrew" w:hint="cs"/>
           <w:color w:val="595959" w:themeColor="text1" w:themeTint="A6"/>
         </w:rPr>
-        <w:t xml:space="preserve"> !</w:t>
-      </w:r>
-      <w:proofErr w:type="gramEnd"/>
-      <w:r>
-        <w:rPr>
-          <w:rFonts w:ascii="Arial Hebrew" w:eastAsia="SimSun" w:hAnsi="Arial Hebrew" w:cs="Arial Hebrew" w:hint="cs"/>
-          <w:color w:val="595959" w:themeColor="text1" w:themeTint="A6"/>
-        </w:rPr>
-        <w:t xml:space="preserve">= -1 </w:t>
-      </w:r>
-      <w:proofErr w:type="spellStart"/>
+        <w:t xml:space="preserve"> != -1 </w:t>
+      </w:r>
       <w:r>
         <w:rPr>
           <w:rFonts w:ascii="Calibri" w:eastAsia="Calibri" w:hAnsi="Calibri" w:cs="Calibri"/>
@@ -3087,7 +2909,6 @@
         </w:rPr>
         <w:t>and</w:t>
       </w:r>
-      <w:proofErr w:type="spellEnd"/>
       <w:r>
         <w:rPr>
           <w:rFonts w:ascii="Arial Hebrew" w:eastAsia="SimSun" w:hAnsi="Arial Hebrew" w:cs="Arial Hebrew" w:hint="cs"/>
@@ -3140,7 +2961,6 @@
         </w:rPr>
         <w:t xml:space="preserve">            </w:t>
       </w:r>
-      <w:proofErr w:type="spellStart"/>
       <w:r>
         <w:rPr>
           <w:rFonts w:ascii="Calibri" w:eastAsia="Calibri" w:hAnsi="Calibri" w:cs="Calibri"/>
@@ -3148,7 +2968,6 @@
         </w:rPr>
         <w:t>if</w:t>
       </w:r>
-      <w:proofErr w:type="spellEnd"/>
       <w:r>
         <w:rPr>
           <w:rFonts w:ascii="Arial Hebrew" w:eastAsia="SimSun" w:hAnsi="Arial Hebrew" w:cs="Arial Hebrew" w:hint="cs"/>
@@ -3156,8 +2975,6 @@
         </w:rPr>
         <w:t xml:space="preserve"> (</w:t>
       </w:r>
-      <w:proofErr w:type="spellStart"/>
-      <w:proofErr w:type="gramStart"/>
       <w:r>
         <w:rPr>
           <w:rFonts w:ascii="Calibri" w:eastAsia="Calibri" w:hAnsi="Calibri" w:cs="Calibri"/>
@@ -3179,8 +2996,6 @@
         </w:rPr>
         <w:t>group</w:t>
       </w:r>
-      <w:proofErr w:type="spellEnd"/>
-      <w:proofErr w:type="gramEnd"/>
       <w:r>
         <w:rPr>
           <w:rFonts w:ascii="Arial Hebrew" w:eastAsia="SimSun" w:hAnsi="Arial Hebrew" w:cs="Arial Hebrew" w:hint="cs"/>
@@ -3188,7 +3003,6 @@
         </w:rPr>
         <w:t xml:space="preserve"> == </w:t>
       </w:r>
-      <w:proofErr w:type="spellStart"/>
       <w:r>
         <w:rPr>
           <w:rFonts w:ascii="Calibri" w:eastAsia="Calibri" w:hAnsi="Calibri" w:cs="Calibri"/>
@@ -3210,7 +3024,6 @@
         </w:rPr>
         <w:t>group</w:t>
       </w:r>
-      <w:proofErr w:type="spellEnd"/>
       <w:r>
         <w:rPr>
           <w:rFonts w:ascii="Arial Hebrew" w:eastAsia="SimSun" w:hAnsi="Arial Hebrew" w:cs="Arial Hebrew" w:hint="cs"/>
@@ -3235,7 +3048,6 @@
         </w:rPr>
         <w:t xml:space="preserve">                </w:t>
       </w:r>
-      <w:proofErr w:type="spellStart"/>
       <w:r>
         <w:rPr>
           <w:rFonts w:ascii="Calibri" w:eastAsia="Calibri" w:hAnsi="Calibri" w:cs="Calibri"/>
@@ -3243,7 +3055,6 @@
         </w:rPr>
         <w:t>afinity</w:t>
       </w:r>
-      <w:proofErr w:type="spellEnd"/>
       <w:r>
         <w:rPr>
           <w:rFonts w:ascii="Arial Hebrew" w:eastAsia="SimSun" w:hAnsi="Arial Hebrew" w:cs="Arial Hebrew" w:hint="cs"/>
@@ -3268,7 +3079,6 @@
         </w:rPr>
         <w:t xml:space="preserve">            </w:t>
       </w:r>
-      <w:proofErr w:type="spellStart"/>
       <w:r>
         <w:rPr>
           <w:rFonts w:ascii="Calibri" w:eastAsia="Calibri" w:hAnsi="Calibri" w:cs="Calibri"/>
@@ -3276,7 +3086,6 @@
         </w:rPr>
         <w:t>if</w:t>
       </w:r>
-      <w:proofErr w:type="spellEnd"/>
       <w:r>
         <w:rPr>
           <w:rFonts w:ascii="Arial Hebrew" w:eastAsia="SimSun" w:hAnsi="Arial Hebrew" w:cs="Arial Hebrew" w:hint="cs"/>
@@ -3284,8 +3093,6 @@
         </w:rPr>
         <w:t xml:space="preserve"> (</w:t>
       </w:r>
-      <w:proofErr w:type="spellStart"/>
-      <w:proofErr w:type="gramStart"/>
       <w:r>
         <w:rPr>
           <w:rFonts w:ascii="Calibri" w:eastAsia="Calibri" w:hAnsi="Calibri" w:cs="Calibri"/>
@@ -3307,8 +3114,6 @@
         </w:rPr>
         <w:t>interest</w:t>
       </w:r>
-      <w:proofErr w:type="spellEnd"/>
-      <w:proofErr w:type="gramEnd"/>
       <w:r>
         <w:rPr>
           <w:rFonts w:ascii="Arial Hebrew" w:eastAsia="SimSun" w:hAnsi="Arial Hebrew" w:cs="Arial Hebrew" w:hint="cs"/>
@@ -3316,7 +3121,6 @@
         </w:rPr>
         <w:t xml:space="preserve"> == </w:t>
       </w:r>
-      <w:proofErr w:type="spellStart"/>
       <w:r>
         <w:rPr>
           <w:rFonts w:ascii="Calibri" w:eastAsia="Calibri" w:hAnsi="Calibri" w:cs="Calibri"/>
@@ -3338,7 +3142,6 @@
         </w:rPr>
         <w:t>interest</w:t>
       </w:r>
-      <w:proofErr w:type="spellEnd"/>
       <w:r>
         <w:rPr>
           <w:rFonts w:ascii="Arial Hebrew" w:eastAsia="SimSun" w:hAnsi="Arial Hebrew" w:cs="Arial Hebrew" w:hint="cs"/>
@@ -3363,7 +3166,6 @@
         </w:rPr>
         <w:t xml:space="preserve">                </w:t>
       </w:r>
-      <w:proofErr w:type="spellStart"/>
       <w:r>
         <w:rPr>
           <w:rFonts w:ascii="Calibri" w:eastAsia="Calibri" w:hAnsi="Calibri" w:cs="Calibri"/>
@@ -3371,7 +3173,6 @@
         </w:rPr>
         <w:t>afinity</w:t>
       </w:r>
-      <w:proofErr w:type="spellEnd"/>
       <w:r>
         <w:rPr>
           <w:rFonts w:ascii="Arial Hebrew" w:eastAsia="SimSun" w:hAnsi="Arial Hebrew" w:cs="Arial Hebrew" w:hint="cs"/>
@@ -3396,7 +3197,6 @@
         </w:rPr>
         <w:t xml:space="preserve">            </w:t>
       </w:r>
-      <w:proofErr w:type="spellStart"/>
       <w:r>
         <w:rPr>
           <w:rFonts w:ascii="Calibri" w:eastAsia="Calibri" w:hAnsi="Calibri" w:cs="Calibri"/>
@@ -3404,7 +3204,6 @@
         </w:rPr>
         <w:t>if</w:t>
       </w:r>
-      <w:proofErr w:type="spellEnd"/>
       <w:r>
         <w:rPr>
           <w:rFonts w:ascii="Arial Hebrew" w:eastAsia="SimSun" w:hAnsi="Arial Hebrew" w:cs="Arial Hebrew" w:hint="cs"/>
@@ -3412,8 +3211,6 @@
         </w:rPr>
         <w:t xml:space="preserve"> (</w:t>
       </w:r>
-      <w:proofErr w:type="spellStart"/>
-      <w:proofErr w:type="gramStart"/>
       <w:r>
         <w:rPr>
           <w:rFonts w:ascii="Calibri" w:eastAsia="Calibri" w:hAnsi="Calibri" w:cs="Calibri"/>
@@ -3435,8 +3232,6 @@
         </w:rPr>
         <w:t>family</w:t>
       </w:r>
-      <w:proofErr w:type="spellEnd"/>
-      <w:proofErr w:type="gramEnd"/>
       <w:r>
         <w:rPr>
           <w:rFonts w:ascii="Arial Hebrew" w:eastAsia="SimSun" w:hAnsi="Arial Hebrew" w:cs="Arial Hebrew" w:hint="cs"/>
@@ -3444,7 +3239,6 @@
         </w:rPr>
         <w:t xml:space="preserve"> == </w:t>
       </w:r>
-      <w:proofErr w:type="spellStart"/>
       <w:r>
         <w:rPr>
           <w:rFonts w:ascii="Calibri" w:eastAsia="Calibri" w:hAnsi="Calibri" w:cs="Calibri"/>
@@ -3466,7 +3260,6 @@
         </w:rPr>
         <w:t>family</w:t>
       </w:r>
-      <w:proofErr w:type="spellEnd"/>
       <w:r>
         <w:rPr>
           <w:rFonts w:ascii="Arial Hebrew" w:eastAsia="SimSun" w:hAnsi="Arial Hebrew" w:cs="Arial Hebrew" w:hint="cs"/>
@@ -3491,7 +3284,6 @@
         </w:rPr>
         <w:t xml:space="preserve">                </w:t>
       </w:r>
-      <w:proofErr w:type="spellStart"/>
       <w:r>
         <w:rPr>
           <w:rFonts w:ascii="Calibri" w:eastAsia="Calibri" w:hAnsi="Calibri" w:cs="Calibri"/>
@@ -3499,7 +3291,6 @@
         </w:rPr>
         <w:t>afinity</w:t>
       </w:r>
-      <w:proofErr w:type="spellEnd"/>
       <w:r>
         <w:rPr>
           <w:rFonts w:ascii="Arial Hebrew" w:eastAsia="SimSun" w:hAnsi="Arial Hebrew" w:cs="Arial Hebrew" w:hint="cs"/>
@@ -3524,7 +3315,6 @@
         </w:rPr>
         <w:t xml:space="preserve">            </w:t>
       </w:r>
-      <w:proofErr w:type="spellStart"/>
       <w:r>
         <w:rPr>
           <w:rFonts w:ascii="Calibri" w:eastAsia="Calibri" w:hAnsi="Calibri" w:cs="Calibri"/>
@@ -3532,7 +3322,6 @@
         </w:rPr>
         <w:t>if</w:t>
       </w:r>
-      <w:proofErr w:type="spellEnd"/>
       <w:r>
         <w:rPr>
           <w:rFonts w:ascii="Arial Hebrew" w:eastAsia="SimSun" w:hAnsi="Arial Hebrew" w:cs="Arial Hebrew" w:hint="cs"/>
@@ -3540,7 +3329,6 @@
         </w:rPr>
         <w:t xml:space="preserve"> (</w:t>
       </w:r>
-      <w:proofErr w:type="spellStart"/>
       <w:r>
         <w:rPr>
           <w:rFonts w:ascii="Calibri" w:eastAsia="Calibri" w:hAnsi="Calibri" w:cs="Calibri"/>
@@ -3562,7 +3350,6 @@
         </w:rPr>
         <w:t>age</w:t>
       </w:r>
-      <w:proofErr w:type="spellEnd"/>
       <w:r>
         <w:rPr>
           <w:rFonts w:ascii="Arial Hebrew" w:eastAsia="SimSun" w:hAnsi="Arial Hebrew" w:cs="Arial Hebrew" w:hint="cs"/>
@@ -3570,7 +3357,6 @@
         </w:rPr>
         <w:t xml:space="preserve"> == </w:t>
       </w:r>
-      <w:proofErr w:type="spellStart"/>
       <w:r>
         <w:rPr>
           <w:rFonts w:ascii="Calibri" w:eastAsia="Calibri" w:hAnsi="Calibri" w:cs="Calibri"/>
@@ -3592,7 +3378,6 @@
         </w:rPr>
         <w:t>age</w:t>
       </w:r>
-      <w:proofErr w:type="spellEnd"/>
       <w:r>
         <w:rPr>
           <w:rFonts w:ascii="Arial Hebrew" w:eastAsia="SimSun" w:hAnsi="Arial Hebrew" w:cs="Arial Hebrew" w:hint="cs"/>
@@ -3617,7 +3402,6 @@
         </w:rPr>
         <w:t xml:space="preserve">                </w:t>
       </w:r>
-      <w:proofErr w:type="spellStart"/>
       <w:r>
         <w:rPr>
           <w:rFonts w:ascii="Calibri" w:eastAsia="Calibri" w:hAnsi="Calibri" w:cs="Calibri"/>
@@ -3625,7 +3409,6 @@
         </w:rPr>
         <w:t>afinity</w:t>
       </w:r>
-      <w:proofErr w:type="spellEnd"/>
       <w:r>
         <w:rPr>
           <w:rFonts w:ascii="Arial Hebrew" w:eastAsia="SimSun" w:hAnsi="Arial Hebrew" w:cs="Arial Hebrew" w:hint="cs"/>
@@ -3650,7 +3433,6 @@
         </w:rPr>
         <w:t xml:space="preserve">            </w:t>
       </w:r>
-      <w:proofErr w:type="spellStart"/>
       <w:r>
         <w:rPr>
           <w:rFonts w:ascii="Calibri" w:eastAsia="Calibri" w:hAnsi="Calibri" w:cs="Calibri"/>
@@ -3658,7 +3440,6 @@
         </w:rPr>
         <w:t>if</w:t>
       </w:r>
-      <w:proofErr w:type="spellEnd"/>
       <w:r>
         <w:rPr>
           <w:rFonts w:ascii="Arial Hebrew" w:eastAsia="SimSun" w:hAnsi="Arial Hebrew" w:cs="Arial Hebrew" w:hint="cs"/>
@@ -3666,7 +3447,6 @@
         </w:rPr>
         <w:t xml:space="preserve"> (</w:t>
       </w:r>
-      <w:proofErr w:type="spellStart"/>
       <w:r>
         <w:rPr>
           <w:rFonts w:ascii="Calibri" w:eastAsia="Calibri" w:hAnsi="Calibri" w:cs="Calibri"/>
@@ -3688,7 +3468,6 @@
         </w:rPr>
         <w:t>job</w:t>
       </w:r>
-      <w:proofErr w:type="spellEnd"/>
       <w:r>
         <w:rPr>
           <w:rFonts w:ascii="Arial Hebrew" w:eastAsia="SimSun" w:hAnsi="Arial Hebrew" w:cs="Arial Hebrew" w:hint="cs"/>
@@ -3696,7 +3475,6 @@
         </w:rPr>
         <w:t xml:space="preserve"> == </w:t>
       </w:r>
-      <w:proofErr w:type="spellStart"/>
       <w:r>
         <w:rPr>
           <w:rFonts w:ascii="Calibri" w:eastAsia="Calibri" w:hAnsi="Calibri" w:cs="Calibri"/>
@@ -3718,7 +3496,6 @@
         </w:rPr>
         <w:t>job</w:t>
       </w:r>
-      <w:proofErr w:type="spellEnd"/>
       <w:r>
         <w:rPr>
           <w:rFonts w:ascii="Arial Hebrew" w:eastAsia="SimSun" w:hAnsi="Arial Hebrew" w:cs="Arial Hebrew" w:hint="cs"/>
@@ -3743,7 +3520,6 @@
         </w:rPr>
         <w:t xml:space="preserve">                </w:t>
       </w:r>
-      <w:proofErr w:type="spellStart"/>
       <w:r>
         <w:rPr>
           <w:rFonts w:ascii="Calibri" w:eastAsia="Calibri" w:hAnsi="Calibri" w:cs="Calibri"/>
@@ -3751,7 +3527,6 @@
         </w:rPr>
         <w:t>afinity</w:t>
       </w:r>
-      <w:proofErr w:type="spellEnd"/>
       <w:r>
         <w:rPr>
           <w:rFonts w:ascii="Arial Hebrew" w:eastAsia="SimSun" w:hAnsi="Arial Hebrew" w:cs="Arial Hebrew" w:hint="cs"/>
@@ -3776,7 +3551,6 @@
         </w:rPr>
         <w:t xml:space="preserve">            </w:t>
       </w:r>
-      <w:proofErr w:type="spellStart"/>
       <w:r>
         <w:rPr>
           <w:rFonts w:ascii="Calibri" w:eastAsia="Calibri" w:hAnsi="Calibri" w:cs="Calibri"/>
@@ -3784,7 +3558,6 @@
         </w:rPr>
         <w:t>if</w:t>
       </w:r>
-      <w:proofErr w:type="spellEnd"/>
       <w:r>
         <w:rPr>
           <w:rFonts w:ascii="Arial Hebrew" w:eastAsia="SimSun" w:hAnsi="Arial Hebrew" w:cs="Arial Hebrew" w:hint="cs"/>
@@ -3792,8 +3565,6 @@
         </w:rPr>
         <w:t xml:space="preserve"> (</w:t>
       </w:r>
-      <w:proofErr w:type="spellStart"/>
-      <w:proofErr w:type="gramStart"/>
       <w:r>
         <w:rPr>
           <w:rFonts w:ascii="Calibri" w:eastAsia="Calibri" w:hAnsi="Calibri" w:cs="Calibri"/>
@@ -3815,8 +3586,6 @@
         </w:rPr>
         <w:t>hobie</w:t>
       </w:r>
-      <w:proofErr w:type="spellEnd"/>
-      <w:proofErr w:type="gramEnd"/>
       <w:r>
         <w:rPr>
           <w:rFonts w:ascii="Arial Hebrew" w:eastAsia="SimSun" w:hAnsi="Arial Hebrew" w:cs="Arial Hebrew" w:hint="cs"/>
@@ -3824,7 +3593,6 @@
         </w:rPr>
         <w:t xml:space="preserve"> == </w:t>
       </w:r>
-      <w:proofErr w:type="spellStart"/>
       <w:r>
         <w:rPr>
           <w:rFonts w:ascii="Calibri" w:eastAsia="Calibri" w:hAnsi="Calibri" w:cs="Calibri"/>
@@ -3846,7 +3614,6 @@
         </w:rPr>
         <w:t>hobie</w:t>
       </w:r>
-      <w:proofErr w:type="spellEnd"/>
       <w:r>
         <w:rPr>
           <w:rFonts w:ascii="Arial Hebrew" w:eastAsia="SimSun" w:hAnsi="Arial Hebrew" w:cs="Arial Hebrew" w:hint="cs"/>
@@ -3871,7 +3638,6 @@
         </w:rPr>
         <w:t xml:space="preserve">                </w:t>
       </w:r>
-      <w:proofErr w:type="spellStart"/>
       <w:r>
         <w:rPr>
           <w:rFonts w:ascii="Calibri" w:eastAsia="Calibri" w:hAnsi="Calibri" w:cs="Calibri"/>
@@ -3879,7 +3645,6 @@
         </w:rPr>
         <w:t>afinity</w:t>
       </w:r>
-      <w:proofErr w:type="spellEnd"/>
       <w:r>
         <w:rPr>
           <w:rFonts w:ascii="Arial Hebrew" w:eastAsia="SimSun" w:hAnsi="Arial Hebrew" w:cs="Arial Hebrew" w:hint="cs"/>
@@ -3904,7 +3669,6 @@
         </w:rPr>
         <w:t xml:space="preserve">        </w:t>
       </w:r>
-      <w:proofErr w:type="spellStart"/>
       <w:r>
         <w:rPr>
           <w:rFonts w:ascii="Calibri" w:eastAsia="Calibri" w:hAnsi="Calibri" w:cs="Calibri"/>
@@ -3912,7 +3676,6 @@
         </w:rPr>
         <w:t>return</w:t>
       </w:r>
-      <w:proofErr w:type="spellEnd"/>
       <w:r>
         <w:rPr>
           <w:rFonts w:ascii="Arial Hebrew" w:eastAsia="SimSun" w:hAnsi="Arial Hebrew" w:cs="Arial Hebrew" w:hint="cs"/>
@@ -3920,7 +3683,6 @@
         </w:rPr>
         <w:t xml:space="preserve"> </w:t>
       </w:r>
-      <w:proofErr w:type="spellStart"/>
       <w:r>
         <w:rPr>
           <w:rFonts w:ascii="Calibri" w:eastAsia="Calibri" w:hAnsi="Calibri" w:cs="Calibri"/>
@@ -3928,7 +3690,6 @@
         </w:rPr>
         <w:t>afinity</w:t>
       </w:r>
-      <w:proofErr w:type="spellEnd"/>
     </w:p>
     <w:p>
       <w:pPr>
@@ -3955,22 +3716,64 @@
         </w:rPr>
         <w:t xml:space="preserve">Como a afinidade total do jantar corresponde à soma da afinidade em cada mesa, </w:t>
       </w:r>
-      <w:proofErr w:type="spellStart"/>
       <w:r>
         <w:rPr>
           <w:rFonts w:ascii="Avenir Book" w:eastAsia="SimSun" w:hAnsi="Avenir Book"/>
           <w:i/>
           <w:color w:val="auto"/>
         </w:rPr>
-        <w:t>getAfinity</w:t>
-      </w:r>
-      <w:proofErr w:type="spellEnd"/>
+        <w:t>getAfinity(self)</w:t>
+      </w:r>
+      <w:r>
+        <w:rPr>
+          <w:rFonts w:ascii="Avenir Book" w:eastAsia="SimSun" w:hAnsi="Avenir Book"/>
+          <w:color w:val="auto"/>
+        </w:rPr>
+        <w:t xml:space="preserve"> na classe </w:t>
+      </w:r>
       <w:r>
         <w:rPr>
           <w:rFonts w:ascii="Avenir Book" w:eastAsia="SimSun" w:hAnsi="Avenir Book"/>
           <w:i/>
           <w:color w:val="auto"/>
         </w:rPr>
+        <w:t>Table</w:t>
+      </w:r>
+      <w:r>
+        <w:rPr>
+          <w:rFonts w:ascii="Avenir Book" w:eastAsia="SimSun" w:hAnsi="Avenir Book"/>
+          <w:color w:val="auto"/>
+        </w:rPr>
+        <w:t xml:space="preserve"> </w:t>
+      </w:r>
+      <w:r>
+        <w:rPr>
+          <w:rFonts w:ascii="Avenir Book" w:eastAsia="SimSun" w:hAnsi="Avenir Book"/>
+          <w:color w:val="auto"/>
+        </w:rPr>
+        <w:t>trata de retornar</w:t>
+      </w:r>
+      <w:r>
+        <w:rPr>
+          <w:rFonts w:ascii="Avenir Book" w:eastAsia="SimSun" w:hAnsi="Avenir Book"/>
+          <w:color w:val="auto"/>
+        </w:rPr>
+        <w:t xml:space="preserve"> a afinidade total de uma mesa ao somar as afinidades entre todas pessoas sentadas na mesma e </w:t>
+      </w:r>
+      <w:r>
+        <w:rPr>
+          <w:rFonts w:ascii="Avenir Book" w:eastAsia="SimSun" w:hAnsi="Avenir Book"/>
+          <w:i/>
+          <w:color w:val="auto"/>
+        </w:rPr>
+        <w:t>calcAfinity</w:t>
+      </w:r>
+      <w:r>
+        <w:rPr>
+          <w:rFonts w:ascii="Avenir Book" w:eastAsia="SimSun" w:hAnsi="Avenir Book"/>
+          <w:i/>
+          <w:color w:val="auto"/>
+        </w:rPr>
         <w:t>(self)</w:t>
       </w:r>
       <w:r>
@@ -3980,88 +3783,14 @@
         </w:rPr>
         <w:t xml:space="preserve"> na classe </w:t>
       </w:r>
-      <w:proofErr w:type="spellStart"/>
       <w:r>
         <w:rPr>
           <w:rFonts w:ascii="Avenir Book" w:eastAsia="SimSun" w:hAnsi="Avenir Book"/>
           <w:i/>
           <w:color w:val="auto"/>
         </w:rPr>
-        <w:t>Table</w:t>
-      </w:r>
-      <w:proofErr w:type="spellEnd"/>
-      <w:r>
-        <w:rPr>
-          <w:rFonts w:ascii="Avenir Book" w:eastAsia="SimSun" w:hAnsi="Avenir Book"/>
-          <w:color w:val="auto"/>
-        </w:rPr>
-        <w:t xml:space="preserve"> </w:t>
-      </w:r>
-      <w:r>
-        <w:rPr>
-          <w:rFonts w:ascii="Avenir Book" w:eastAsia="SimSun" w:hAnsi="Avenir Book"/>
-          <w:color w:val="auto"/>
-        </w:rPr>
-        <w:t>trata de retornar</w:t>
-      </w:r>
-      <w:r>
-        <w:rPr>
-          <w:rFonts w:ascii="Avenir Book" w:eastAsia="SimSun" w:hAnsi="Avenir Book"/>
-          <w:color w:val="auto"/>
-        </w:rPr>
-        <w:t xml:space="preserve"> </w:t>
-      </w:r>
-      <w:proofErr w:type="gramStart"/>
-      <w:r>
-        <w:rPr>
-          <w:rFonts w:ascii="Avenir Book" w:eastAsia="SimSun" w:hAnsi="Avenir Book"/>
-          <w:color w:val="auto"/>
-        </w:rPr>
-        <w:t>a</w:t>
-      </w:r>
-      <w:proofErr w:type="gramEnd"/>
-      <w:r>
-        <w:rPr>
-          <w:rFonts w:ascii="Avenir Book" w:eastAsia="SimSun" w:hAnsi="Avenir Book"/>
-          <w:color w:val="auto"/>
-        </w:rPr>
-        <w:t xml:space="preserve"> afinidade total de uma mesa ao somar as afinidades entre todas pessoas sentadas na mesma e </w:t>
-      </w:r>
-      <w:proofErr w:type="spellStart"/>
-      <w:r>
-        <w:rPr>
-          <w:rFonts w:ascii="Avenir Book" w:eastAsia="SimSun" w:hAnsi="Avenir Book"/>
-          <w:i/>
-          <w:color w:val="auto"/>
-        </w:rPr>
-        <w:t>calcAfinity</w:t>
-      </w:r>
-      <w:proofErr w:type="spellEnd"/>
-      <w:r>
-        <w:rPr>
-          <w:rFonts w:ascii="Avenir Book" w:eastAsia="SimSun" w:hAnsi="Avenir Book"/>
-          <w:i/>
-          <w:color w:val="auto"/>
-        </w:rPr>
-        <w:t>(self)</w:t>
-      </w:r>
-      <w:r>
-        <w:rPr>
-          <w:rFonts w:ascii="Avenir Book" w:eastAsia="SimSun" w:hAnsi="Avenir Book"/>
-          <w:color w:val="auto"/>
-        </w:rPr>
-        <w:t xml:space="preserve"> na classe </w:t>
-      </w:r>
-      <w:proofErr w:type="spellStart"/>
-      <w:r>
-        <w:rPr>
-          <w:rFonts w:ascii="Avenir Book" w:eastAsia="SimSun" w:hAnsi="Avenir Book"/>
-          <w:i/>
-          <w:color w:val="auto"/>
-        </w:rPr>
         <w:t>Dinner</w:t>
       </w:r>
-      <w:proofErr w:type="spellEnd"/>
       <w:r>
         <w:rPr>
           <w:rFonts w:ascii="Avenir Book" w:eastAsia="SimSun" w:hAnsi="Avenir Book"/>
@@ -4112,18 +3841,15 @@
           <w:rFonts w:ascii="Calibri" w:eastAsia="Calibri" w:hAnsi="Calibri" w:cs="Calibri"/>
           <w:color w:val="000000" w:themeColor="text1"/>
         </w:rPr>
-        <w:t xml:space="preserve">Em </w:t>
-      </w:r>
-      <w:proofErr w:type="spellStart"/>
-      <w:r>
-        <w:rPr>
-          <w:rFonts w:ascii="Calibri" w:eastAsia="Calibri" w:hAnsi="Calibri" w:cs="Calibri"/>
-          <w:i/>
+        <w:t>Em</w:t>
+      </w:r>
+      <w:r>
+        <w:rPr>
+          <w:rFonts w:ascii="Calibri" w:eastAsia="Calibri" w:hAnsi="Calibri" w:cs="Calibri"/>
           <w:color w:val="000000" w:themeColor="text1"/>
         </w:rPr>
-        <w:t>Table</w:t>
-      </w:r>
-      <w:proofErr w:type="spellEnd"/>
+        <w:t xml:space="preserve"> Table.py</w:t>
+      </w:r>
       <w:r>
         <w:rPr>
           <w:rFonts w:ascii="Calibri" w:eastAsia="Calibri" w:hAnsi="Calibri" w:cs="Calibri"/>
@@ -4141,37 +3867,12 @@
           <w:color w:val="595959" w:themeColor="text1" w:themeTint="A6"/>
         </w:rPr>
       </w:pPr>
-      <w:proofErr w:type="spellStart"/>
-      <w:r>
-        <w:rPr>
-          <w:rFonts w:ascii="Calibri" w:eastAsia="Calibri" w:hAnsi="Calibri" w:cs="Calibri"/>
-          <w:color w:val="595959" w:themeColor="text1" w:themeTint="A6"/>
-        </w:rPr>
-        <w:t>def</w:t>
-      </w:r>
-      <w:proofErr w:type="spellEnd"/>
-      <w:r>
-        <w:rPr>
-          <w:rFonts w:ascii="Calibri" w:eastAsia="Calibri" w:hAnsi="Calibri" w:cs="Calibri"/>
-          <w:color w:val="595959" w:themeColor="text1" w:themeTint="A6"/>
-        </w:rPr>
-        <w:t xml:space="preserve"> </w:t>
-      </w:r>
-      <w:proofErr w:type="spellStart"/>
-      <w:r>
-        <w:rPr>
-          <w:rFonts w:ascii="Calibri" w:eastAsia="Calibri" w:hAnsi="Calibri" w:cs="Calibri"/>
-          <w:color w:val="595959" w:themeColor="text1" w:themeTint="A6"/>
-        </w:rPr>
-        <w:t>getAfinity</w:t>
-      </w:r>
-      <w:proofErr w:type="spellEnd"/>
-      <w:r>
-        <w:rPr>
-          <w:rFonts w:ascii="Calibri" w:eastAsia="Calibri" w:hAnsi="Calibri" w:cs="Calibri"/>
-          <w:color w:val="595959" w:themeColor="text1" w:themeTint="A6"/>
-        </w:rPr>
-        <w:t>(self):</w:t>
+      <w:r>
+        <w:rPr>
+          <w:rFonts w:ascii="Calibri" w:eastAsia="Calibri" w:hAnsi="Calibri" w:cs="Calibri"/>
+          <w:color w:val="595959" w:themeColor="text1" w:themeTint="A6"/>
+        </w:rPr>
+        <w:t>def getAfinity(self):</w:t>
       </w:r>
     </w:p>
     <w:p>
@@ -4188,23 +3889,7 @@
           <w:rFonts w:ascii="Calibri" w:eastAsia="Calibri" w:hAnsi="Calibri" w:cs="Calibri"/>
           <w:color w:val="595959" w:themeColor="text1" w:themeTint="A6"/>
         </w:rPr>
-        <w:t xml:space="preserve">        </w:t>
-      </w:r>
-      <w:proofErr w:type="spellStart"/>
-      <w:r>
-        <w:rPr>
-          <w:rFonts w:ascii="Calibri" w:eastAsia="Calibri" w:hAnsi="Calibri" w:cs="Calibri"/>
-          <w:color w:val="595959" w:themeColor="text1" w:themeTint="A6"/>
-        </w:rPr>
-        <w:t>afinity</w:t>
-      </w:r>
-      <w:proofErr w:type="spellEnd"/>
-      <w:r>
-        <w:rPr>
-          <w:rFonts w:ascii="Calibri" w:eastAsia="Calibri" w:hAnsi="Calibri" w:cs="Calibri"/>
-          <w:color w:val="595959" w:themeColor="text1" w:themeTint="A6"/>
-        </w:rPr>
-        <w:t xml:space="preserve"> = 0</w:t>
+        <w:t xml:space="preserve">        afinity = 0</w:t>
       </w:r>
     </w:p>
     <w:p>
@@ -4221,73 +3906,7 @@
           <w:rFonts w:ascii="Calibri" w:eastAsia="Calibri" w:hAnsi="Calibri" w:cs="Calibri"/>
           <w:color w:val="595959" w:themeColor="text1" w:themeTint="A6"/>
         </w:rPr>
-        <w:t xml:space="preserve">        </w:t>
-      </w:r>
-      <w:proofErr w:type="spellStart"/>
-      <w:r>
-        <w:rPr>
-          <w:rFonts w:ascii="Calibri" w:eastAsia="Calibri" w:hAnsi="Calibri" w:cs="Calibri"/>
-          <w:color w:val="595959" w:themeColor="text1" w:themeTint="A6"/>
-        </w:rPr>
-        <w:t>if</w:t>
-      </w:r>
-      <w:proofErr w:type="spellEnd"/>
-      <w:r>
-        <w:rPr>
-          <w:rFonts w:ascii="Calibri" w:eastAsia="Calibri" w:hAnsi="Calibri" w:cs="Calibri"/>
-          <w:color w:val="595959" w:themeColor="text1" w:themeTint="A6"/>
-        </w:rPr>
-        <w:t xml:space="preserve"> (</w:t>
-      </w:r>
-      <w:proofErr w:type="spellStart"/>
-      <w:proofErr w:type="gramStart"/>
-      <w:r>
-        <w:rPr>
-          <w:rFonts w:ascii="Calibri" w:eastAsia="Calibri" w:hAnsi="Calibri" w:cs="Calibri"/>
-          <w:color w:val="595959" w:themeColor="text1" w:themeTint="A6"/>
-        </w:rPr>
-        <w:t>self.size</w:t>
-      </w:r>
-      <w:proofErr w:type="spellEnd"/>
-      <w:proofErr w:type="gramEnd"/>
-      <w:r>
-        <w:rPr>
-          <w:rFonts w:ascii="Calibri" w:eastAsia="Calibri" w:hAnsi="Calibri" w:cs="Calibri"/>
-          <w:color w:val="595959" w:themeColor="text1" w:themeTint="A6"/>
-        </w:rPr>
-        <w:t xml:space="preserve"> &gt; </w:t>
-      </w:r>
-      <w:proofErr w:type="spellStart"/>
-      <w:r>
-        <w:rPr>
-          <w:rFonts w:ascii="Calibri" w:eastAsia="Calibri" w:hAnsi="Calibri" w:cs="Calibri"/>
-          <w:color w:val="595959" w:themeColor="text1" w:themeTint="A6"/>
-        </w:rPr>
-        <w:t>len</w:t>
-      </w:r>
-      <w:proofErr w:type="spellEnd"/>
-      <w:r>
-        <w:rPr>
-          <w:rFonts w:ascii="Calibri" w:eastAsia="Calibri" w:hAnsi="Calibri" w:cs="Calibri"/>
-          <w:color w:val="595959" w:themeColor="text1" w:themeTint="A6"/>
-        </w:rPr>
-        <w:t>(</w:t>
-      </w:r>
-      <w:proofErr w:type="spellStart"/>
-      <w:r>
-        <w:rPr>
-          <w:rFonts w:ascii="Calibri" w:eastAsia="Calibri" w:hAnsi="Calibri" w:cs="Calibri"/>
-          <w:color w:val="595959" w:themeColor="text1" w:themeTint="A6"/>
-        </w:rPr>
-        <w:t>self.people</w:t>
-      </w:r>
-      <w:proofErr w:type="spellEnd"/>
-      <w:r>
-        <w:rPr>
-          <w:rFonts w:ascii="Calibri" w:eastAsia="Calibri" w:hAnsi="Calibri" w:cs="Calibri"/>
-          <w:color w:val="595959" w:themeColor="text1" w:themeTint="A6"/>
-        </w:rPr>
-        <w:t>)):</w:t>
+        <w:t xml:space="preserve">        if (self.size &gt; len(self.people)):</w:t>
       </w:r>
     </w:p>
     <w:p>
@@ -4304,55 +3923,7 @@
           <w:rFonts w:ascii="Calibri" w:eastAsia="Calibri" w:hAnsi="Calibri" w:cs="Calibri"/>
           <w:color w:val="595959" w:themeColor="text1" w:themeTint="A6"/>
         </w:rPr>
-        <w:t xml:space="preserve">            for x in </w:t>
-      </w:r>
-      <w:proofErr w:type="gramStart"/>
-      <w:r>
-        <w:rPr>
-          <w:rFonts w:ascii="Calibri" w:eastAsia="Calibri" w:hAnsi="Calibri" w:cs="Calibri"/>
-          <w:color w:val="595959" w:themeColor="text1" w:themeTint="A6"/>
-        </w:rPr>
-        <w:t>range(</w:t>
-      </w:r>
-      <w:proofErr w:type="gramEnd"/>
-      <w:r>
-        <w:rPr>
-          <w:rFonts w:ascii="Calibri" w:eastAsia="Calibri" w:hAnsi="Calibri" w:cs="Calibri"/>
-          <w:color w:val="595959" w:themeColor="text1" w:themeTint="A6"/>
-        </w:rPr>
-        <w:t xml:space="preserve">0, </w:t>
-      </w:r>
-      <w:proofErr w:type="spellStart"/>
-      <w:r>
-        <w:rPr>
-          <w:rFonts w:ascii="Calibri" w:eastAsia="Calibri" w:hAnsi="Calibri" w:cs="Calibri"/>
-          <w:color w:val="595959" w:themeColor="text1" w:themeTint="A6"/>
-        </w:rPr>
-        <w:t>len</w:t>
-      </w:r>
-      <w:proofErr w:type="spellEnd"/>
-      <w:r>
-        <w:rPr>
-          <w:rFonts w:ascii="Calibri" w:eastAsia="Calibri" w:hAnsi="Calibri" w:cs="Calibri"/>
-          <w:color w:val="595959" w:themeColor="text1" w:themeTint="A6"/>
-        </w:rPr>
-        <w:t>(</w:t>
-      </w:r>
-      <w:proofErr w:type="spellStart"/>
-      <w:r>
-        <w:rPr>
-          <w:rFonts w:ascii="Calibri" w:eastAsia="Calibri" w:hAnsi="Calibri" w:cs="Calibri"/>
-          <w:color w:val="595959" w:themeColor="text1" w:themeTint="A6"/>
-        </w:rPr>
-        <w:t>self.people</w:t>
-      </w:r>
-      <w:proofErr w:type="spellEnd"/>
-      <w:r>
-        <w:rPr>
-          <w:rFonts w:ascii="Calibri" w:eastAsia="Calibri" w:hAnsi="Calibri" w:cs="Calibri"/>
-          <w:color w:val="595959" w:themeColor="text1" w:themeTint="A6"/>
-        </w:rPr>
-        <w:t>)):</w:t>
+        <w:t xml:space="preserve">            for x in range(0, len(self.people)):</w:t>
       </w:r>
     </w:p>
     <w:p>
@@ -4369,57 +3940,7 @@
           <w:rFonts w:ascii="Calibri" w:eastAsia="Calibri" w:hAnsi="Calibri" w:cs="Calibri"/>
           <w:color w:val="595959" w:themeColor="text1" w:themeTint="A6"/>
         </w:rPr>
-        <w:t xml:space="preserve">                </w:t>
-      </w:r>
-      <w:proofErr w:type="spellStart"/>
-      <w:r>
-        <w:rPr>
-          <w:rFonts w:ascii="Calibri" w:eastAsia="Calibri" w:hAnsi="Calibri" w:cs="Calibri"/>
-          <w:color w:val="595959" w:themeColor="text1" w:themeTint="A6"/>
-        </w:rPr>
-        <w:t>if</w:t>
-      </w:r>
-      <w:proofErr w:type="spellEnd"/>
-      <w:r>
-        <w:rPr>
-          <w:rFonts w:ascii="Calibri" w:eastAsia="Calibri" w:hAnsi="Calibri" w:cs="Calibri"/>
-          <w:color w:val="595959" w:themeColor="text1" w:themeTint="A6"/>
-        </w:rPr>
-        <w:t xml:space="preserve"> (x &lt; </w:t>
-      </w:r>
-      <w:proofErr w:type="spellStart"/>
-      <w:r>
-        <w:rPr>
-          <w:rFonts w:ascii="Calibri" w:eastAsia="Calibri" w:hAnsi="Calibri" w:cs="Calibri"/>
-          <w:color w:val="595959" w:themeColor="text1" w:themeTint="A6"/>
-        </w:rPr>
-        <w:t>len</w:t>
-      </w:r>
-      <w:proofErr w:type="spellEnd"/>
-      <w:r>
-        <w:rPr>
-          <w:rFonts w:ascii="Calibri" w:eastAsia="Calibri" w:hAnsi="Calibri" w:cs="Calibri"/>
-          <w:color w:val="595959" w:themeColor="text1" w:themeTint="A6"/>
-        </w:rPr>
-        <w:t>(</w:t>
-      </w:r>
-      <w:proofErr w:type="spellStart"/>
-      <w:proofErr w:type="gramStart"/>
-      <w:r>
-        <w:rPr>
-          <w:rFonts w:ascii="Calibri" w:eastAsia="Calibri" w:hAnsi="Calibri" w:cs="Calibri"/>
-          <w:color w:val="595959" w:themeColor="text1" w:themeTint="A6"/>
-        </w:rPr>
-        <w:t>self.people</w:t>
-      </w:r>
-      <w:proofErr w:type="spellEnd"/>
-      <w:proofErr w:type="gramEnd"/>
-      <w:r>
-        <w:rPr>
-          <w:rFonts w:ascii="Calibri" w:eastAsia="Calibri" w:hAnsi="Calibri" w:cs="Calibri"/>
-          <w:color w:val="595959" w:themeColor="text1" w:themeTint="A6"/>
-        </w:rPr>
-        <w:t>) - 1):</w:t>
+        <w:t xml:space="preserve">                if (x &lt; len(self.people) - 1):</w:t>
       </w:r>
     </w:p>
     <w:p>
@@ -4436,73 +3957,7 @@
           <w:rFonts w:ascii="Calibri" w:eastAsia="Calibri" w:hAnsi="Calibri" w:cs="Calibri"/>
           <w:color w:val="595959" w:themeColor="text1" w:themeTint="A6"/>
         </w:rPr>
-        <w:t xml:space="preserve">                    </w:t>
-      </w:r>
-      <w:proofErr w:type="spellStart"/>
-      <w:r>
-        <w:rPr>
-          <w:rFonts w:ascii="Calibri" w:eastAsia="Calibri" w:hAnsi="Calibri" w:cs="Calibri"/>
-          <w:color w:val="595959" w:themeColor="text1" w:themeTint="A6"/>
-        </w:rPr>
-        <w:t>afinity</w:t>
-      </w:r>
-      <w:proofErr w:type="spellEnd"/>
-      <w:r>
-        <w:rPr>
-          <w:rFonts w:ascii="Calibri" w:eastAsia="Calibri" w:hAnsi="Calibri" w:cs="Calibri"/>
-          <w:color w:val="595959" w:themeColor="text1" w:themeTint="A6"/>
-        </w:rPr>
-        <w:t xml:space="preserve"> += </w:t>
-      </w:r>
-      <w:proofErr w:type="spellStart"/>
-      <w:proofErr w:type="gramStart"/>
-      <w:r>
-        <w:rPr>
-          <w:rFonts w:ascii="Calibri" w:eastAsia="Calibri" w:hAnsi="Calibri" w:cs="Calibri"/>
-          <w:color w:val="595959" w:themeColor="text1" w:themeTint="A6"/>
-        </w:rPr>
-        <w:t>self.people</w:t>
-      </w:r>
-      <w:proofErr w:type="spellEnd"/>
-      <w:proofErr w:type="gramEnd"/>
-      <w:r>
-        <w:rPr>
-          <w:rFonts w:ascii="Calibri" w:eastAsia="Calibri" w:hAnsi="Calibri" w:cs="Calibri"/>
-          <w:color w:val="595959" w:themeColor="text1" w:themeTint="A6"/>
-        </w:rPr>
-        <w:t>[x].</w:t>
-      </w:r>
-      <w:proofErr w:type="spellStart"/>
-      <w:r>
-        <w:rPr>
-          <w:rFonts w:ascii="Calibri" w:eastAsia="Calibri" w:hAnsi="Calibri" w:cs="Calibri"/>
-          <w:color w:val="595959" w:themeColor="text1" w:themeTint="A6"/>
-        </w:rPr>
-        <w:t>getAfinity</w:t>
-      </w:r>
-      <w:proofErr w:type="spellEnd"/>
-      <w:r>
-        <w:rPr>
-          <w:rFonts w:ascii="Calibri" w:eastAsia="Calibri" w:hAnsi="Calibri" w:cs="Calibri"/>
-          <w:color w:val="595959" w:themeColor="text1" w:themeTint="A6"/>
-        </w:rPr>
-        <w:t>(</w:t>
-      </w:r>
-      <w:proofErr w:type="spellStart"/>
-      <w:r>
-        <w:rPr>
-          <w:rFonts w:ascii="Calibri" w:eastAsia="Calibri" w:hAnsi="Calibri" w:cs="Calibri"/>
-          <w:color w:val="595959" w:themeColor="text1" w:themeTint="A6"/>
-        </w:rPr>
-        <w:t>self.people</w:t>
-      </w:r>
-      <w:proofErr w:type="spellEnd"/>
-      <w:r>
-        <w:rPr>
-          <w:rFonts w:ascii="Calibri" w:eastAsia="Calibri" w:hAnsi="Calibri" w:cs="Calibri"/>
-          <w:color w:val="595959" w:themeColor="text1" w:themeTint="A6"/>
-        </w:rPr>
-        <w:t>[x + 1])</w:t>
+        <w:t xml:space="preserve">                    afinity += self.people[x].getAfinity(self.people[x + 1])</w:t>
       </w:r>
     </w:p>
     <w:p>
@@ -4519,23 +3974,7 @@
           <w:rFonts w:ascii="Calibri" w:eastAsia="Calibri" w:hAnsi="Calibri" w:cs="Calibri"/>
           <w:color w:val="595959" w:themeColor="text1" w:themeTint="A6"/>
         </w:rPr>
-        <w:t xml:space="preserve">        </w:t>
-      </w:r>
-      <w:proofErr w:type="spellStart"/>
-      <w:r>
-        <w:rPr>
-          <w:rFonts w:ascii="Calibri" w:eastAsia="Calibri" w:hAnsi="Calibri" w:cs="Calibri"/>
-          <w:color w:val="595959" w:themeColor="text1" w:themeTint="A6"/>
-        </w:rPr>
-        <w:t>else</w:t>
-      </w:r>
-      <w:proofErr w:type="spellEnd"/>
-      <w:r>
-        <w:rPr>
-          <w:rFonts w:ascii="Calibri" w:eastAsia="Calibri" w:hAnsi="Calibri" w:cs="Calibri"/>
-          <w:color w:val="595959" w:themeColor="text1" w:themeTint="A6"/>
-        </w:rPr>
-        <w:t>:</w:t>
+        <w:t xml:space="preserve">        else:</w:t>
       </w:r>
     </w:p>
     <w:p>
@@ -4552,39 +3991,7 @@
           <w:rFonts w:ascii="Calibri" w:eastAsia="Calibri" w:hAnsi="Calibri" w:cs="Calibri"/>
           <w:color w:val="595959" w:themeColor="text1" w:themeTint="A6"/>
         </w:rPr>
-        <w:t xml:space="preserve">            for x in </w:t>
-      </w:r>
-      <w:proofErr w:type="gramStart"/>
-      <w:r>
-        <w:rPr>
-          <w:rFonts w:ascii="Calibri" w:eastAsia="Calibri" w:hAnsi="Calibri" w:cs="Calibri"/>
-          <w:color w:val="595959" w:themeColor="text1" w:themeTint="A6"/>
-        </w:rPr>
-        <w:t>range(</w:t>
-      </w:r>
-      <w:proofErr w:type="gramEnd"/>
-      <w:r>
-        <w:rPr>
-          <w:rFonts w:ascii="Calibri" w:eastAsia="Calibri" w:hAnsi="Calibri" w:cs="Calibri"/>
-          <w:color w:val="595959" w:themeColor="text1" w:themeTint="A6"/>
-        </w:rPr>
-        <w:t xml:space="preserve">0, </w:t>
-      </w:r>
-      <w:proofErr w:type="spellStart"/>
-      <w:r>
-        <w:rPr>
-          <w:rFonts w:ascii="Calibri" w:eastAsia="Calibri" w:hAnsi="Calibri" w:cs="Calibri"/>
-          <w:color w:val="595959" w:themeColor="text1" w:themeTint="A6"/>
-        </w:rPr>
-        <w:t>self.size</w:t>
-      </w:r>
-      <w:proofErr w:type="spellEnd"/>
-      <w:r>
-        <w:rPr>
-          <w:rFonts w:ascii="Calibri" w:eastAsia="Calibri" w:hAnsi="Calibri" w:cs="Calibri"/>
-          <w:color w:val="595959" w:themeColor="text1" w:themeTint="A6"/>
-        </w:rPr>
-        <w:t>):</w:t>
+        <w:t xml:space="preserve">            for x in range(0, self.size):</w:t>
       </w:r>
     </w:p>
     <w:p>
@@ -4601,41 +4008,7 @@
           <w:rFonts w:ascii="Calibri" w:eastAsia="Calibri" w:hAnsi="Calibri" w:cs="Calibri"/>
           <w:color w:val="595959" w:themeColor="text1" w:themeTint="A6"/>
         </w:rPr>
-        <w:t xml:space="preserve">                </w:t>
-      </w:r>
-      <w:proofErr w:type="spellStart"/>
-      <w:r>
-        <w:rPr>
-          <w:rFonts w:ascii="Calibri" w:eastAsia="Calibri" w:hAnsi="Calibri" w:cs="Calibri"/>
-          <w:color w:val="595959" w:themeColor="text1" w:themeTint="A6"/>
-        </w:rPr>
-        <w:t>if</w:t>
-      </w:r>
-      <w:proofErr w:type="spellEnd"/>
-      <w:r>
-        <w:rPr>
-          <w:rFonts w:ascii="Calibri" w:eastAsia="Calibri" w:hAnsi="Calibri" w:cs="Calibri"/>
-          <w:color w:val="595959" w:themeColor="text1" w:themeTint="A6"/>
-        </w:rPr>
-        <w:t xml:space="preserve"> (x &lt; </w:t>
-      </w:r>
-      <w:proofErr w:type="spellStart"/>
-      <w:proofErr w:type="gramStart"/>
-      <w:r>
-        <w:rPr>
-          <w:rFonts w:ascii="Calibri" w:eastAsia="Calibri" w:hAnsi="Calibri" w:cs="Calibri"/>
-          <w:color w:val="595959" w:themeColor="text1" w:themeTint="A6"/>
-        </w:rPr>
-        <w:t>self.size</w:t>
-      </w:r>
-      <w:proofErr w:type="spellEnd"/>
-      <w:proofErr w:type="gramEnd"/>
-      <w:r>
-        <w:rPr>
-          <w:rFonts w:ascii="Calibri" w:eastAsia="Calibri" w:hAnsi="Calibri" w:cs="Calibri"/>
-          <w:color w:val="595959" w:themeColor="text1" w:themeTint="A6"/>
-        </w:rPr>
-        <w:t xml:space="preserve"> - 1):</w:t>
+        <w:t xml:space="preserve">                if (x &lt; self.size - 1):</w:t>
       </w:r>
     </w:p>
     <w:p>
@@ -4652,73 +4025,7 @@
           <w:rFonts w:ascii="Calibri" w:eastAsia="Calibri" w:hAnsi="Calibri" w:cs="Calibri"/>
           <w:color w:val="595959" w:themeColor="text1" w:themeTint="A6"/>
         </w:rPr>
-        <w:t xml:space="preserve">                    </w:t>
-      </w:r>
-      <w:proofErr w:type="spellStart"/>
-      <w:r>
-        <w:rPr>
-          <w:rFonts w:ascii="Calibri" w:eastAsia="Calibri" w:hAnsi="Calibri" w:cs="Calibri"/>
-          <w:color w:val="595959" w:themeColor="text1" w:themeTint="A6"/>
-        </w:rPr>
-        <w:t>afinity</w:t>
-      </w:r>
-      <w:proofErr w:type="spellEnd"/>
-      <w:r>
-        <w:rPr>
-          <w:rFonts w:ascii="Calibri" w:eastAsia="Calibri" w:hAnsi="Calibri" w:cs="Calibri"/>
-          <w:color w:val="595959" w:themeColor="text1" w:themeTint="A6"/>
-        </w:rPr>
-        <w:t xml:space="preserve"> += </w:t>
-      </w:r>
-      <w:proofErr w:type="spellStart"/>
-      <w:proofErr w:type="gramStart"/>
-      <w:r>
-        <w:rPr>
-          <w:rFonts w:ascii="Calibri" w:eastAsia="Calibri" w:hAnsi="Calibri" w:cs="Calibri"/>
-          <w:color w:val="595959" w:themeColor="text1" w:themeTint="A6"/>
-        </w:rPr>
-        <w:t>self.people</w:t>
-      </w:r>
-      <w:proofErr w:type="spellEnd"/>
-      <w:proofErr w:type="gramEnd"/>
-      <w:r>
-        <w:rPr>
-          <w:rFonts w:ascii="Calibri" w:eastAsia="Calibri" w:hAnsi="Calibri" w:cs="Calibri"/>
-          <w:color w:val="595959" w:themeColor="text1" w:themeTint="A6"/>
-        </w:rPr>
-        <w:t>[x].</w:t>
-      </w:r>
-      <w:proofErr w:type="spellStart"/>
-      <w:r>
-        <w:rPr>
-          <w:rFonts w:ascii="Calibri" w:eastAsia="Calibri" w:hAnsi="Calibri" w:cs="Calibri"/>
-          <w:color w:val="595959" w:themeColor="text1" w:themeTint="A6"/>
-        </w:rPr>
-        <w:t>getAfinity</w:t>
-      </w:r>
-      <w:proofErr w:type="spellEnd"/>
-      <w:r>
-        <w:rPr>
-          <w:rFonts w:ascii="Calibri" w:eastAsia="Calibri" w:hAnsi="Calibri" w:cs="Calibri"/>
-          <w:color w:val="595959" w:themeColor="text1" w:themeTint="A6"/>
-        </w:rPr>
-        <w:t>(</w:t>
-      </w:r>
-      <w:proofErr w:type="spellStart"/>
-      <w:r>
-        <w:rPr>
-          <w:rFonts w:ascii="Calibri" w:eastAsia="Calibri" w:hAnsi="Calibri" w:cs="Calibri"/>
-          <w:color w:val="595959" w:themeColor="text1" w:themeTint="A6"/>
-        </w:rPr>
-        <w:t>self.people</w:t>
-      </w:r>
-      <w:proofErr w:type="spellEnd"/>
-      <w:r>
-        <w:rPr>
-          <w:rFonts w:ascii="Calibri" w:eastAsia="Calibri" w:hAnsi="Calibri" w:cs="Calibri"/>
-          <w:color w:val="595959" w:themeColor="text1" w:themeTint="A6"/>
-        </w:rPr>
-        <w:t>[x + 1])</w:t>
+        <w:t xml:space="preserve">                    afinity += self.people[x].getAfinity(self.people[x + 1])</w:t>
       </w:r>
     </w:p>
     <w:p>
@@ -4737,31 +4044,13 @@
         </w:rPr>
         <w:t xml:space="preserve">        </w:t>
       </w:r>
-      <w:proofErr w:type="spellStart"/>
-      <w:r>
-        <w:rPr>
-          <w:rFonts w:ascii="Calibri" w:eastAsia="Calibri" w:hAnsi="Calibri" w:cs="Calibri"/>
-          <w:color w:val="595959" w:themeColor="text1" w:themeTint="A6"/>
-        </w:rPr>
-        <w:t>return</w:t>
-      </w:r>
-      <w:proofErr w:type="spellEnd"/>
-      <w:r>
-        <w:rPr>
-          <w:rFonts w:ascii="Calibri" w:eastAsia="Calibri" w:hAnsi="Calibri" w:cs="Calibri"/>
-          <w:color w:val="595959" w:themeColor="text1" w:themeTint="A6"/>
-        </w:rPr>
-        <w:t xml:space="preserve"> </w:t>
-      </w:r>
-      <w:proofErr w:type="spellStart"/>
-      <w:r>
-        <w:rPr>
-          <w:rFonts w:ascii="Calibri" w:eastAsia="Calibri" w:hAnsi="Calibri" w:cs="Calibri"/>
-          <w:color w:val="595959" w:themeColor="text1" w:themeTint="A6"/>
-        </w:rPr>
-        <w:t>afinity</w:t>
-      </w:r>
-      <w:proofErr w:type="spellEnd"/>
+      <w:r>
+        <w:rPr>
+          <w:rFonts w:ascii="Calibri" w:eastAsia="Calibri" w:hAnsi="Calibri" w:cs="Calibri"/>
+          <w:color w:val="595959" w:themeColor="text1" w:themeTint="A6"/>
+        </w:rPr>
+        <w:t>return afinity</w:t>
+      </w:r>
     </w:p>
     <w:p>
       <w:pPr>
@@ -4787,18 +4076,15 @@
           <w:rFonts w:ascii="Calibri" w:eastAsia="Calibri" w:hAnsi="Calibri" w:cs="Calibri"/>
           <w:color w:val="000000" w:themeColor="text1"/>
         </w:rPr>
-        <w:t xml:space="preserve">Em </w:t>
-      </w:r>
-      <w:proofErr w:type="spellStart"/>
-      <w:r>
-        <w:rPr>
-          <w:rFonts w:ascii="Calibri" w:eastAsia="Calibri" w:hAnsi="Calibri" w:cs="Calibri"/>
-          <w:i/>
+        <w:t>Em</w:t>
+      </w:r>
+      <w:r>
+        <w:rPr>
+          <w:rFonts w:ascii="Calibri" w:eastAsia="Calibri" w:hAnsi="Calibri" w:cs="Calibri"/>
           <w:color w:val="000000" w:themeColor="text1"/>
         </w:rPr>
-        <w:t>Dinner</w:t>
-      </w:r>
-      <w:proofErr w:type="spellEnd"/>
+        <w:t xml:space="preserve"> Dinner.py</w:t>
+      </w:r>
       <w:r>
         <w:rPr>
           <w:rFonts w:ascii="Calibri" w:eastAsia="Calibri" w:hAnsi="Calibri" w:cs="Calibri"/>
@@ -4816,7 +4102,6 @@
           <w:color w:val="595959" w:themeColor="text1" w:themeTint="A6"/>
         </w:rPr>
       </w:pPr>
-      <w:proofErr w:type="spellStart"/>
       <w:r>
         <w:rPr>
           <w:rFonts w:ascii="Calibri" w:eastAsia="Calibri" w:hAnsi="Calibri" w:cs="Calibri"/>
@@ -4824,7 +4109,6 @@
         </w:rPr>
         <w:t>def</w:t>
       </w:r>
-      <w:proofErr w:type="spellEnd"/>
       <w:r>
         <w:rPr>
           <w:rFonts w:ascii="Arial Hebrew" w:eastAsia="SimSun" w:hAnsi="Arial Hebrew" w:cs="Arial Hebrew"/>
@@ -4832,7 +4116,6 @@
         </w:rPr>
         <w:t xml:space="preserve"> </w:t>
       </w:r>
-      <w:proofErr w:type="spellStart"/>
       <w:r>
         <w:rPr>
           <w:rFonts w:ascii="Calibri" w:eastAsia="Calibri" w:hAnsi="Calibri" w:cs="Calibri"/>
@@ -4840,7 +4123,6 @@
         </w:rPr>
         <w:t>calcAfinity</w:t>
       </w:r>
-      <w:proofErr w:type="spellEnd"/>
       <w:r>
         <w:rPr>
           <w:rFonts w:ascii="Arial Hebrew" w:eastAsia="SimSun" w:hAnsi="Arial Hebrew" w:cs="Arial Hebrew"/>
@@ -4879,8 +4161,6 @@
         </w:rPr>
         <w:t xml:space="preserve">        </w:t>
       </w:r>
-      <w:proofErr w:type="spellStart"/>
-      <w:proofErr w:type="gramStart"/>
       <w:r>
         <w:rPr>
           <w:rFonts w:ascii="Calibri" w:eastAsia="Calibri" w:hAnsi="Calibri" w:cs="Calibri"/>
@@ -4902,8 +4182,6 @@
         </w:rPr>
         <w:t>afinity</w:t>
       </w:r>
-      <w:proofErr w:type="spellEnd"/>
-      <w:proofErr w:type="gramEnd"/>
       <w:r>
         <w:rPr>
           <w:rFonts w:ascii="Arial Hebrew" w:eastAsia="SimSun" w:hAnsi="Arial Hebrew" w:cs="Arial Hebrew"/>
@@ -4970,7 +4248,6 @@
         </w:rPr>
         <w:t xml:space="preserve"> </w:t>
       </w:r>
-      <w:proofErr w:type="gramStart"/>
       <w:r>
         <w:rPr>
           <w:rFonts w:ascii="Calibri" w:eastAsia="Calibri" w:hAnsi="Calibri" w:cs="Calibri"/>
@@ -4983,45 +4260,34 @@
           <w:rFonts w:ascii="Arial Hebrew" w:eastAsia="SimSun" w:hAnsi="Arial Hebrew" w:cs="Arial Hebrew"/>
           <w:color w:val="595959" w:themeColor="text1" w:themeTint="A6"/>
         </w:rPr>
+        <w:t xml:space="preserve">(0, </w:t>
+      </w:r>
+      <w:r>
+        <w:rPr>
+          <w:rFonts w:ascii="Calibri" w:eastAsia="Calibri" w:hAnsi="Calibri" w:cs="Calibri"/>
+          <w:color w:val="595959" w:themeColor="text1" w:themeTint="A6"/>
+        </w:rPr>
+        <w:t>len</w:t>
+      </w:r>
+      <w:r>
+        <w:rPr>
+          <w:rFonts w:ascii="Arial Hebrew" w:eastAsia="SimSun" w:hAnsi="Arial Hebrew" w:cs="Arial Hebrew"/>
+          <w:color w:val="595959" w:themeColor="text1" w:themeTint="A6"/>
+        </w:rPr>
         <w:t>(</w:t>
       </w:r>
-      <w:proofErr w:type="gramEnd"/>
+      <w:r>
+        <w:rPr>
+          <w:rFonts w:ascii="Calibri" w:eastAsia="Calibri" w:hAnsi="Calibri" w:cs="Calibri"/>
+          <w:color w:val="595959" w:themeColor="text1" w:themeTint="A6"/>
+        </w:rPr>
+        <w:t>self</w:t>
+      </w:r>
       <w:r>
         <w:rPr>
           <w:rFonts w:ascii="Arial Hebrew" w:eastAsia="SimSun" w:hAnsi="Arial Hebrew" w:cs="Arial Hebrew"/>
           <w:color w:val="595959" w:themeColor="text1" w:themeTint="A6"/>
         </w:rPr>
-        <w:t xml:space="preserve">0, </w:t>
-      </w:r>
-      <w:proofErr w:type="spellStart"/>
-      <w:r>
-        <w:rPr>
-          <w:rFonts w:ascii="Calibri" w:eastAsia="Calibri" w:hAnsi="Calibri" w:cs="Calibri"/>
-          <w:color w:val="595959" w:themeColor="text1" w:themeTint="A6"/>
-        </w:rPr>
-        <w:t>len</w:t>
-      </w:r>
-      <w:proofErr w:type="spellEnd"/>
-      <w:r>
-        <w:rPr>
-          <w:rFonts w:ascii="Arial Hebrew" w:eastAsia="SimSun" w:hAnsi="Arial Hebrew" w:cs="Arial Hebrew"/>
-          <w:color w:val="595959" w:themeColor="text1" w:themeTint="A6"/>
-        </w:rPr>
-        <w:t>(</w:t>
-      </w:r>
-      <w:proofErr w:type="spellStart"/>
-      <w:r>
-        <w:rPr>
-          <w:rFonts w:ascii="Calibri" w:eastAsia="Calibri" w:hAnsi="Calibri" w:cs="Calibri"/>
-          <w:color w:val="595959" w:themeColor="text1" w:themeTint="A6"/>
-        </w:rPr>
-        <w:t>self</w:t>
-      </w:r>
-      <w:r>
-        <w:rPr>
-          <w:rFonts w:ascii="Arial Hebrew" w:eastAsia="SimSun" w:hAnsi="Arial Hebrew" w:cs="Arial Hebrew"/>
-          <w:color w:val="595959" w:themeColor="text1" w:themeTint="A6"/>
-        </w:rPr>
         <w:t>.</w:t>
       </w:r>
       <w:r>
@@ -5031,7 +4297,6 @@
         </w:rPr>
         <w:t>tables</w:t>
       </w:r>
-      <w:proofErr w:type="spellEnd"/>
       <w:r>
         <w:rPr>
           <w:rFonts w:ascii="Arial Hebrew" w:eastAsia="SimSun" w:hAnsi="Arial Hebrew" w:cs="Arial Hebrew"/>
@@ -5056,8 +4321,6 @@
         </w:rPr>
         <w:t xml:space="preserve">            </w:t>
       </w:r>
-      <w:proofErr w:type="spellStart"/>
-      <w:proofErr w:type="gramStart"/>
       <w:r>
         <w:rPr>
           <w:rFonts w:ascii="Calibri" w:eastAsia="Calibri" w:hAnsi="Calibri" w:cs="Calibri"/>
@@ -5079,8 +4342,6 @@
         </w:rPr>
         <w:t>afinity</w:t>
       </w:r>
-      <w:proofErr w:type="spellEnd"/>
-      <w:proofErr w:type="gramEnd"/>
       <w:r>
         <w:rPr>
           <w:rFonts w:ascii="Arial Hebrew" w:eastAsia="SimSun" w:hAnsi="Arial Hebrew" w:cs="Arial Hebrew"/>
@@ -5088,7 +4349,6 @@
         </w:rPr>
         <w:t xml:space="preserve"> += </w:t>
       </w:r>
-      <w:proofErr w:type="spellStart"/>
       <w:r>
         <w:rPr>
           <w:rFonts w:ascii="Calibri" w:eastAsia="Calibri" w:hAnsi="Calibri" w:cs="Calibri"/>
@@ -5110,7 +4370,6 @@
         </w:rPr>
         <w:t>tables</w:t>
       </w:r>
-      <w:proofErr w:type="spellEnd"/>
       <w:r>
         <w:rPr>
           <w:rFonts w:ascii="Arial Hebrew" w:eastAsia="SimSun" w:hAnsi="Arial Hebrew" w:cs="Arial Hebrew"/>
@@ -5132,7 +4391,6 @@
         </w:rPr>
         <w:t>].</w:t>
       </w:r>
-      <w:proofErr w:type="spellStart"/>
       <w:r>
         <w:rPr>
           <w:rFonts w:ascii="Calibri" w:eastAsia="Calibri" w:hAnsi="Calibri" w:cs="Calibri"/>
@@ -5140,7 +4398,6 @@
         </w:rPr>
         <w:t>getAfinity</w:t>
       </w:r>
-      <w:proofErr w:type="spellEnd"/>
       <w:r>
         <w:rPr>
           <w:rFonts w:ascii="Arial Hebrew" w:eastAsia="SimSun" w:hAnsi="Arial Hebrew" w:cs="Arial Hebrew"/>
@@ -5224,7 +4481,6 @@
         </w:rPr>
         <w:t xml:space="preserve">, representado por </w:t>
       </w:r>
-      <w:proofErr w:type="spellStart"/>
       <w:r>
         <w:rPr>
           <w:rFonts w:ascii="Avenir Book" w:eastAsia="SimSun" w:hAnsi="Avenir Book"/>
@@ -5233,7 +4489,6 @@
         </w:rPr>
         <w:t>size</w:t>
       </w:r>
-      <w:proofErr w:type="spellEnd"/>
       <w:r>
         <w:rPr>
           <w:rFonts w:ascii="Avenir Book" w:eastAsia="SimSun" w:hAnsi="Avenir Book"/>
@@ -5368,18 +4623,22 @@
           <w:rFonts w:ascii="Calibri" w:eastAsia="Calibri" w:hAnsi="Calibri" w:cs="Calibri"/>
           <w:color w:val="000000" w:themeColor="text1"/>
         </w:rPr>
-        <w:t xml:space="preserve">Em </w:t>
-      </w:r>
-      <w:proofErr w:type="spellStart"/>
-      <w:r>
-        <w:rPr>
-          <w:rFonts w:ascii="Calibri" w:eastAsia="Calibri" w:hAnsi="Calibri" w:cs="Calibri"/>
-          <w:i/>
+        <w:t>Em</w:t>
+      </w:r>
+      <w:r>
+        <w:rPr>
+          <w:rFonts w:ascii="Calibri" w:eastAsia="Calibri" w:hAnsi="Calibri" w:cs="Calibri"/>
           <w:color w:val="000000" w:themeColor="text1"/>
         </w:rPr>
-        <w:t>Dinner</w:t>
-      </w:r>
-      <w:proofErr w:type="spellEnd"/>
+        <w:t xml:space="preserve"> D</w:t>
+      </w:r>
+      <w:r>
+        <w:rPr>
+          <w:rFonts w:ascii="Calibri" w:eastAsia="Calibri" w:hAnsi="Calibri" w:cs="Calibri"/>
+          <w:color w:val="000000" w:themeColor="text1"/>
+        </w:rPr>
+        <w:t>inner.py</w:t>
+      </w:r>
       <w:r>
         <w:rPr>
           <w:rFonts w:ascii="Calibri" w:eastAsia="Calibri" w:hAnsi="Calibri" w:cs="Calibri"/>
@@ -5399,7 +4658,6 @@
           <w:color w:val="595959" w:themeColor="text1" w:themeTint="A6"/>
         </w:rPr>
       </w:pPr>
-      <w:proofErr w:type="spellStart"/>
       <w:r>
         <w:rPr>
           <w:rFonts w:ascii="Calibri" w:eastAsia="Calibri" w:hAnsi="Calibri" w:cs="Calibri"/>
@@ -5407,7 +4665,6 @@
         </w:rPr>
         <w:t>def</w:t>
       </w:r>
-      <w:proofErr w:type="spellEnd"/>
       <w:r>
         <w:rPr>
           <w:rFonts w:ascii="Arial Hebrew" w:eastAsia="SimSun" w:hAnsi="Arial Hebrew" w:cs="Arial Hebrew" w:hint="cs"/>
@@ -5415,7 +4672,6 @@
         </w:rPr>
         <w:t xml:space="preserve"> </w:t>
       </w:r>
-      <w:proofErr w:type="gramStart"/>
       <w:r>
         <w:rPr>
           <w:rFonts w:ascii="Calibri" w:eastAsia="Calibri" w:hAnsi="Calibri" w:cs="Calibri"/>
@@ -5430,7 +4686,6 @@
         </w:rPr>
         <w:t>(</w:t>
       </w:r>
-      <w:proofErr w:type="gramEnd"/>
       <w:r>
         <w:rPr>
           <w:rFonts w:ascii="Calibri" w:eastAsia="Calibri" w:hAnsi="Calibri" w:cs="Calibri"/>
@@ -5445,7 +4700,6 @@
         </w:rPr>
         <w:t xml:space="preserve">, </w:t>
       </w:r>
-      <w:proofErr w:type="spellStart"/>
       <w:r>
         <w:rPr>
           <w:rFonts w:ascii="Calibri" w:eastAsia="Calibri" w:hAnsi="Calibri" w:cs="Calibri"/>
@@ -5453,7 +4707,6 @@
         </w:rPr>
         <w:t>other</w:t>
       </w:r>
-      <w:proofErr w:type="spellEnd"/>
       <w:r>
         <w:rPr>
           <w:rFonts w:ascii="Arial Hebrew" w:eastAsia="SimSun" w:hAnsi="Arial Hebrew" w:cs="Arial Hebrew" w:hint="cs"/>
@@ -5473,7 +4726,6 @@
           <w:color w:val="595959" w:themeColor="text1" w:themeTint="A6"/>
         </w:rPr>
       </w:pPr>
-      <w:proofErr w:type="spellStart"/>
       <w:r>
         <w:rPr>
           <w:rFonts w:ascii="Calibri" w:eastAsia="Calibri" w:hAnsi="Calibri" w:cs="Calibri"/>
@@ -5481,7 +4733,6 @@
         </w:rPr>
         <w:t>firstTableChoiceIndex</w:t>
       </w:r>
-      <w:proofErr w:type="spellEnd"/>
       <w:r>
         <w:rPr>
           <w:rFonts w:ascii="Arial Hebrew" w:eastAsia="SimSun" w:hAnsi="Arial Hebrew" w:cs="Arial Hebrew" w:hint="cs"/>
@@ -5489,7 +4740,6 @@
         </w:rPr>
         <w:t xml:space="preserve"> = </w:t>
       </w:r>
-      <w:proofErr w:type="spellStart"/>
       <w:r>
         <w:rPr>
           <w:rFonts w:ascii="Calibri" w:eastAsia="Calibri" w:hAnsi="Calibri" w:cs="Calibri"/>
@@ -5497,7 +4747,6 @@
         </w:rPr>
         <w:t>choice</w:t>
       </w:r>
-      <w:proofErr w:type="spellEnd"/>
       <w:r>
         <w:rPr>
           <w:rFonts w:ascii="Arial Hebrew" w:eastAsia="SimSun" w:hAnsi="Arial Hebrew" w:cs="Arial Hebrew" w:hint="cs"/>
@@ -5517,32 +4766,22 @@
           <w:rFonts w:ascii="Arial Hebrew" w:eastAsia="SimSun" w:hAnsi="Arial Hebrew" w:cs="Arial Hebrew" w:hint="cs"/>
           <w:color w:val="595959" w:themeColor="text1" w:themeTint="A6"/>
         </w:rPr>
+        <w:t>(0,</w:t>
+      </w:r>
+      <w:r>
+        <w:rPr>
+          <w:rFonts w:ascii="Calibri" w:eastAsia="Calibri" w:hAnsi="Calibri" w:cs="Calibri"/>
+          <w:color w:val="595959" w:themeColor="text1" w:themeTint="A6"/>
+        </w:rPr>
+        <w:t>len</w:t>
+      </w:r>
+      <w:r>
+        <w:rPr>
+          <w:rFonts w:ascii="Arial Hebrew" w:eastAsia="SimSun" w:hAnsi="Arial Hebrew" w:cs="Arial Hebrew" w:hint="cs"/>
+          <w:color w:val="595959" w:themeColor="text1" w:themeTint="A6"/>
+        </w:rPr>
         <w:t>(</w:t>
       </w:r>
-      <w:proofErr w:type="gramStart"/>
-      <w:r>
-        <w:rPr>
-          <w:rFonts w:ascii="Arial Hebrew" w:eastAsia="SimSun" w:hAnsi="Arial Hebrew" w:cs="Arial Hebrew" w:hint="cs"/>
-          <w:color w:val="595959" w:themeColor="text1" w:themeTint="A6"/>
-        </w:rPr>
-        <w:t>0,</w:t>
-      </w:r>
-      <w:r>
-        <w:rPr>
-          <w:rFonts w:ascii="Calibri" w:eastAsia="Calibri" w:hAnsi="Calibri" w:cs="Calibri"/>
-          <w:color w:val="595959" w:themeColor="text1" w:themeTint="A6"/>
-        </w:rPr>
-        <w:t>len</w:t>
-      </w:r>
-      <w:proofErr w:type="gramEnd"/>
-      <w:r>
-        <w:rPr>
-          <w:rFonts w:ascii="Arial Hebrew" w:eastAsia="SimSun" w:hAnsi="Arial Hebrew" w:cs="Arial Hebrew" w:hint="cs"/>
-          <w:color w:val="595959" w:themeColor="text1" w:themeTint="A6"/>
-        </w:rPr>
-        <w:t>(</w:t>
-      </w:r>
-      <w:proofErr w:type="spellStart"/>
       <w:r>
         <w:rPr>
           <w:rFonts w:ascii="Calibri" w:eastAsia="Calibri" w:hAnsi="Calibri" w:cs="Calibri"/>
@@ -5564,7 +4803,6 @@
         </w:rPr>
         <w:t>tables</w:t>
       </w:r>
-      <w:proofErr w:type="spellEnd"/>
       <w:r>
         <w:rPr>
           <w:rFonts w:ascii="Arial Hebrew" w:eastAsia="SimSun" w:hAnsi="Arial Hebrew" w:cs="Arial Hebrew" w:hint="cs"/>
@@ -5584,7 +4822,6 @@
           <w:color w:val="595959" w:themeColor="text1" w:themeTint="A6"/>
         </w:rPr>
       </w:pPr>
-      <w:proofErr w:type="spellStart"/>
       <w:r>
         <w:rPr>
           <w:rFonts w:ascii="Calibri" w:eastAsia="Calibri" w:hAnsi="Calibri" w:cs="Calibri"/>
@@ -5592,7 +4829,6 @@
         </w:rPr>
         <w:t>secondTableChoiceIndex</w:t>
       </w:r>
-      <w:proofErr w:type="spellEnd"/>
       <w:r>
         <w:rPr>
           <w:rFonts w:ascii="Arial Hebrew" w:eastAsia="SimSun" w:hAnsi="Arial Hebrew" w:cs="Arial Hebrew" w:hint="cs"/>
@@ -5600,7 +4836,6 @@
         </w:rPr>
         <w:t xml:space="preserve"> = </w:t>
       </w:r>
-      <w:proofErr w:type="spellStart"/>
       <w:r>
         <w:rPr>
           <w:rFonts w:ascii="Calibri" w:eastAsia="Calibri" w:hAnsi="Calibri" w:cs="Calibri"/>
@@ -5608,7 +4843,6 @@
         </w:rPr>
         <w:t>choice</w:t>
       </w:r>
-      <w:proofErr w:type="spellEnd"/>
       <w:r>
         <w:rPr>
           <w:rFonts w:ascii="Arial Hebrew" w:eastAsia="SimSun" w:hAnsi="Arial Hebrew" w:cs="Arial Hebrew" w:hint="cs"/>
@@ -5628,32 +4862,22 @@
           <w:rFonts w:ascii="Arial Hebrew" w:eastAsia="SimSun" w:hAnsi="Arial Hebrew" w:cs="Arial Hebrew" w:hint="cs"/>
           <w:color w:val="595959" w:themeColor="text1" w:themeTint="A6"/>
         </w:rPr>
+        <w:t>(0,</w:t>
+      </w:r>
+      <w:r>
+        <w:rPr>
+          <w:rFonts w:ascii="Calibri" w:eastAsia="Calibri" w:hAnsi="Calibri" w:cs="Calibri"/>
+          <w:color w:val="595959" w:themeColor="text1" w:themeTint="A6"/>
+        </w:rPr>
+        <w:t>len</w:t>
+      </w:r>
+      <w:r>
+        <w:rPr>
+          <w:rFonts w:ascii="Arial Hebrew" w:eastAsia="SimSun" w:hAnsi="Arial Hebrew" w:cs="Arial Hebrew" w:hint="cs"/>
+          <w:color w:val="595959" w:themeColor="text1" w:themeTint="A6"/>
+        </w:rPr>
         <w:t>(</w:t>
       </w:r>
-      <w:proofErr w:type="gramStart"/>
-      <w:r>
-        <w:rPr>
-          <w:rFonts w:ascii="Arial Hebrew" w:eastAsia="SimSun" w:hAnsi="Arial Hebrew" w:cs="Arial Hebrew" w:hint="cs"/>
-          <w:color w:val="595959" w:themeColor="text1" w:themeTint="A6"/>
-        </w:rPr>
-        <w:t>0,</w:t>
-      </w:r>
-      <w:r>
-        <w:rPr>
-          <w:rFonts w:ascii="Calibri" w:eastAsia="Calibri" w:hAnsi="Calibri" w:cs="Calibri"/>
-          <w:color w:val="595959" w:themeColor="text1" w:themeTint="A6"/>
-        </w:rPr>
-        <w:t>len</w:t>
-      </w:r>
-      <w:proofErr w:type="gramEnd"/>
-      <w:r>
-        <w:rPr>
-          <w:rFonts w:ascii="Arial Hebrew" w:eastAsia="SimSun" w:hAnsi="Arial Hebrew" w:cs="Arial Hebrew" w:hint="cs"/>
-          <w:color w:val="595959" w:themeColor="text1" w:themeTint="A6"/>
-        </w:rPr>
-        <w:t>(</w:t>
-      </w:r>
-      <w:proofErr w:type="spellStart"/>
       <w:r>
         <w:rPr>
           <w:rFonts w:ascii="Calibri" w:eastAsia="Calibri" w:hAnsi="Calibri" w:cs="Calibri"/>
@@ -5675,7 +4899,6 @@
         </w:rPr>
         <w:t>tables</w:t>
       </w:r>
-      <w:proofErr w:type="spellEnd"/>
       <w:r>
         <w:rPr>
           <w:rFonts w:ascii="Arial Hebrew" w:eastAsia="SimSun" w:hAnsi="Arial Hebrew" w:cs="Arial Hebrew" w:hint="cs"/>
@@ -5695,7 +4918,6 @@
           <w:color w:val="595959" w:themeColor="text1" w:themeTint="A6"/>
         </w:rPr>
       </w:pPr>
-      <w:proofErr w:type="spellStart"/>
       <w:r>
         <w:rPr>
           <w:rFonts w:ascii="Calibri" w:eastAsia="Calibri" w:hAnsi="Calibri" w:cs="Calibri"/>
@@ -5703,7 +4925,6 @@
         </w:rPr>
         <w:t>firstPersonChoiceIndex</w:t>
       </w:r>
-      <w:proofErr w:type="spellEnd"/>
       <w:r>
         <w:rPr>
           <w:rFonts w:ascii="Calibri" w:eastAsia="Calibri" w:hAnsi="Calibri" w:cs="Calibri"/>
@@ -5725,7 +4946,6 @@
         </w:rPr>
         <w:t xml:space="preserve"> </w:t>
       </w:r>
-      <w:proofErr w:type="spellStart"/>
       <w:r>
         <w:rPr>
           <w:rFonts w:ascii="Calibri" w:eastAsia="Calibri" w:hAnsi="Calibri" w:cs="Calibri"/>
@@ -5733,7 +4953,6 @@
         </w:rPr>
         <w:t>choice</w:t>
       </w:r>
-      <w:proofErr w:type="spellEnd"/>
       <w:r>
         <w:rPr>
           <w:rFonts w:ascii="Arial Hebrew" w:eastAsia="SimSun" w:hAnsi="Arial Hebrew" w:cs="Arial Hebrew" w:hint="cs"/>
@@ -5753,32 +4972,22 @@
           <w:rFonts w:ascii="Arial Hebrew" w:eastAsia="SimSun" w:hAnsi="Arial Hebrew" w:cs="Arial Hebrew" w:hint="cs"/>
           <w:color w:val="595959" w:themeColor="text1" w:themeTint="A6"/>
         </w:rPr>
+        <w:t>(0,</w:t>
+      </w:r>
+      <w:r>
+        <w:rPr>
+          <w:rFonts w:ascii="Calibri" w:eastAsia="Calibri" w:hAnsi="Calibri" w:cs="Calibri"/>
+          <w:color w:val="595959" w:themeColor="text1" w:themeTint="A6"/>
+        </w:rPr>
+        <w:t>len</w:t>
+      </w:r>
+      <w:r>
+        <w:rPr>
+          <w:rFonts w:ascii="Arial Hebrew" w:eastAsia="SimSun" w:hAnsi="Arial Hebrew" w:cs="Arial Hebrew" w:hint="cs"/>
+          <w:color w:val="595959" w:themeColor="text1" w:themeTint="A6"/>
+        </w:rPr>
         <w:t>(</w:t>
       </w:r>
-      <w:proofErr w:type="gramStart"/>
-      <w:r>
-        <w:rPr>
-          <w:rFonts w:ascii="Arial Hebrew" w:eastAsia="SimSun" w:hAnsi="Arial Hebrew" w:cs="Arial Hebrew" w:hint="cs"/>
-          <w:color w:val="595959" w:themeColor="text1" w:themeTint="A6"/>
-        </w:rPr>
-        <w:t>0,</w:t>
-      </w:r>
-      <w:r>
-        <w:rPr>
-          <w:rFonts w:ascii="Calibri" w:eastAsia="Calibri" w:hAnsi="Calibri" w:cs="Calibri"/>
-          <w:color w:val="595959" w:themeColor="text1" w:themeTint="A6"/>
-        </w:rPr>
-        <w:t>len</w:t>
-      </w:r>
-      <w:proofErr w:type="gramEnd"/>
-      <w:r>
-        <w:rPr>
-          <w:rFonts w:ascii="Arial Hebrew" w:eastAsia="SimSun" w:hAnsi="Arial Hebrew" w:cs="Arial Hebrew" w:hint="cs"/>
-          <w:color w:val="595959" w:themeColor="text1" w:themeTint="A6"/>
-        </w:rPr>
-        <w:t>(</w:t>
-      </w:r>
-      <w:proofErr w:type="spellStart"/>
       <w:r>
         <w:rPr>
           <w:rFonts w:ascii="Calibri" w:eastAsia="Calibri" w:hAnsi="Calibri" w:cs="Calibri"/>
@@ -5800,7 +5009,6 @@
         </w:rPr>
         <w:t>tables</w:t>
       </w:r>
-      <w:proofErr w:type="spellEnd"/>
       <w:r>
         <w:rPr>
           <w:rFonts w:ascii="Arial Hebrew" w:eastAsia="SimSun" w:hAnsi="Arial Hebrew" w:cs="Arial Hebrew" w:hint="cs"/>
@@ -5808,7 +5016,6 @@
         </w:rPr>
         <w:t>[</w:t>
       </w:r>
-      <w:proofErr w:type="spellStart"/>
       <w:r>
         <w:rPr>
           <w:rFonts w:ascii="Calibri" w:eastAsia="Calibri" w:hAnsi="Calibri" w:cs="Calibri"/>
@@ -5816,7 +5023,6 @@
         </w:rPr>
         <w:t>firstTableChoiceIndex</w:t>
       </w:r>
-      <w:proofErr w:type="spellEnd"/>
       <w:r>
         <w:rPr>
           <w:rFonts w:ascii="Arial Hebrew" w:eastAsia="SimSun" w:hAnsi="Arial Hebrew" w:cs="Arial Hebrew" w:hint="cs"/>
@@ -5824,7 +5030,6 @@
         </w:rPr>
         <w:t>].</w:t>
       </w:r>
-      <w:proofErr w:type="spellStart"/>
       <w:r>
         <w:rPr>
           <w:rFonts w:ascii="Calibri" w:eastAsia="Calibri" w:hAnsi="Calibri" w:cs="Calibri"/>
@@ -5832,7 +5037,6 @@
         </w:rPr>
         <w:t>people</w:t>
       </w:r>
-      <w:proofErr w:type="spellEnd"/>
       <w:r>
         <w:rPr>
           <w:rFonts w:ascii="Arial Hebrew" w:eastAsia="SimSun" w:hAnsi="Arial Hebrew" w:cs="Arial Hebrew" w:hint="cs"/>
@@ -5852,7 +5056,6 @@
           <w:color w:val="595959" w:themeColor="text1" w:themeTint="A6"/>
         </w:rPr>
       </w:pPr>
-      <w:proofErr w:type="spellStart"/>
       <w:r>
         <w:rPr>
           <w:rFonts w:ascii="Calibri" w:eastAsia="Calibri" w:hAnsi="Calibri" w:cs="Calibri"/>
@@ -5860,7 +5063,6 @@
         </w:rPr>
         <w:t>secondPersonChoiceIndex</w:t>
       </w:r>
-      <w:proofErr w:type="spellEnd"/>
       <w:r>
         <w:rPr>
           <w:rFonts w:ascii="Arial Hebrew" w:eastAsia="SimSun" w:hAnsi="Arial Hebrew" w:cs="Arial Hebrew" w:hint="cs"/>
@@ -5868,7 +5070,6 @@
         </w:rPr>
         <w:t xml:space="preserve"> = </w:t>
       </w:r>
-      <w:proofErr w:type="spellStart"/>
       <w:r>
         <w:rPr>
           <w:rFonts w:ascii="Calibri" w:eastAsia="Calibri" w:hAnsi="Calibri" w:cs="Calibri"/>
@@ -5876,7 +5077,6 @@
         </w:rPr>
         <w:t>choice</w:t>
       </w:r>
-      <w:proofErr w:type="spellEnd"/>
       <w:r>
         <w:rPr>
           <w:rFonts w:ascii="Arial Hebrew" w:eastAsia="SimSun" w:hAnsi="Arial Hebrew" w:cs="Arial Hebrew" w:hint="cs"/>
@@ -5896,32 +5096,22 @@
           <w:rFonts w:ascii="Arial Hebrew" w:eastAsia="SimSun" w:hAnsi="Arial Hebrew" w:cs="Arial Hebrew" w:hint="cs"/>
           <w:color w:val="595959" w:themeColor="text1" w:themeTint="A6"/>
         </w:rPr>
+        <w:t>(0,</w:t>
+      </w:r>
+      <w:r>
+        <w:rPr>
+          <w:rFonts w:ascii="Calibri" w:eastAsia="Calibri" w:hAnsi="Calibri" w:cs="Calibri"/>
+          <w:color w:val="595959" w:themeColor="text1" w:themeTint="A6"/>
+        </w:rPr>
+        <w:t>len</w:t>
+      </w:r>
+      <w:r>
+        <w:rPr>
+          <w:rFonts w:ascii="Arial Hebrew" w:eastAsia="SimSun" w:hAnsi="Arial Hebrew" w:cs="Arial Hebrew" w:hint="cs"/>
+          <w:color w:val="595959" w:themeColor="text1" w:themeTint="A6"/>
+        </w:rPr>
         <w:t>(</w:t>
       </w:r>
-      <w:proofErr w:type="gramStart"/>
-      <w:r>
-        <w:rPr>
-          <w:rFonts w:ascii="Arial Hebrew" w:eastAsia="SimSun" w:hAnsi="Arial Hebrew" w:cs="Arial Hebrew" w:hint="cs"/>
-          <w:color w:val="595959" w:themeColor="text1" w:themeTint="A6"/>
-        </w:rPr>
-        <w:t>0,</w:t>
-      </w:r>
-      <w:r>
-        <w:rPr>
-          <w:rFonts w:ascii="Calibri" w:eastAsia="Calibri" w:hAnsi="Calibri" w:cs="Calibri"/>
-          <w:color w:val="595959" w:themeColor="text1" w:themeTint="A6"/>
-        </w:rPr>
-        <w:t>len</w:t>
-      </w:r>
-      <w:proofErr w:type="gramEnd"/>
-      <w:r>
-        <w:rPr>
-          <w:rFonts w:ascii="Arial Hebrew" w:eastAsia="SimSun" w:hAnsi="Arial Hebrew" w:cs="Arial Hebrew" w:hint="cs"/>
-          <w:color w:val="595959" w:themeColor="text1" w:themeTint="A6"/>
-        </w:rPr>
-        <w:t>(</w:t>
-      </w:r>
-      <w:proofErr w:type="spellStart"/>
       <w:r>
         <w:rPr>
           <w:rFonts w:ascii="Calibri" w:eastAsia="Calibri" w:hAnsi="Calibri" w:cs="Calibri"/>
@@ -5943,7 +5133,6 @@
         </w:rPr>
         <w:t>tables</w:t>
       </w:r>
-      <w:proofErr w:type="spellEnd"/>
       <w:r>
         <w:rPr>
           <w:rFonts w:ascii="Arial Hebrew" w:eastAsia="SimSun" w:hAnsi="Arial Hebrew" w:cs="Arial Hebrew" w:hint="cs"/>
@@ -5951,7 +5140,6 @@
         </w:rPr>
         <w:t>[</w:t>
       </w:r>
-      <w:proofErr w:type="spellStart"/>
       <w:r>
         <w:rPr>
           <w:rFonts w:ascii="Calibri" w:eastAsia="Calibri" w:hAnsi="Calibri" w:cs="Calibri"/>
@@ -5959,7 +5147,6 @@
         </w:rPr>
         <w:t>secondTableChoiceIndex</w:t>
       </w:r>
-      <w:proofErr w:type="spellEnd"/>
       <w:r>
         <w:rPr>
           <w:rFonts w:ascii="Arial Hebrew" w:eastAsia="SimSun" w:hAnsi="Arial Hebrew" w:cs="Arial Hebrew" w:hint="cs"/>
@@ -5967,7 +5154,6 @@
         </w:rPr>
         <w:t>].</w:t>
       </w:r>
-      <w:proofErr w:type="spellStart"/>
       <w:r>
         <w:rPr>
           <w:rFonts w:ascii="Calibri" w:eastAsia="Calibri" w:hAnsi="Calibri" w:cs="Calibri"/>
@@ -5975,7 +5161,6 @@
         </w:rPr>
         <w:t>people</w:t>
       </w:r>
-      <w:proofErr w:type="spellEnd"/>
       <w:r>
         <w:rPr>
           <w:rFonts w:ascii="Arial Hebrew" w:eastAsia="SimSun" w:hAnsi="Arial Hebrew" w:cs="Arial Hebrew" w:hint="cs"/>
@@ -5995,7 +5180,6 @@
           <w:color w:val="595959" w:themeColor="text1" w:themeTint="A6"/>
         </w:rPr>
       </w:pPr>
-      <w:proofErr w:type="spellStart"/>
       <w:r>
         <w:rPr>
           <w:rFonts w:ascii="Calibri" w:eastAsia="Calibri" w:hAnsi="Calibri" w:cs="Calibri"/>
@@ -6003,7 +5187,6 @@
         </w:rPr>
         <w:t>ownSubs</w:t>
       </w:r>
-      <w:proofErr w:type="spellEnd"/>
       <w:r>
         <w:rPr>
           <w:rFonts w:ascii="Arial Hebrew" w:eastAsia="SimSun" w:hAnsi="Arial Hebrew" w:cs="Arial Hebrew" w:hint="cs"/>
@@ -6011,8 +5194,6 @@
         </w:rPr>
         <w:t xml:space="preserve"> = </w:t>
       </w:r>
-      <w:proofErr w:type="spellStart"/>
-      <w:proofErr w:type="gramStart"/>
       <w:r>
         <w:rPr>
           <w:rFonts w:ascii="Calibri" w:eastAsia="Calibri" w:hAnsi="Calibri" w:cs="Calibri"/>
@@ -6034,8 +5215,6 @@
         </w:rPr>
         <w:t>tables</w:t>
       </w:r>
-      <w:proofErr w:type="spellEnd"/>
-      <w:proofErr w:type="gramEnd"/>
       <w:r>
         <w:rPr>
           <w:rFonts w:ascii="Arial Hebrew" w:eastAsia="SimSun" w:hAnsi="Arial Hebrew" w:cs="Arial Hebrew" w:hint="cs"/>
@@ -6043,7 +5222,6 @@
         </w:rPr>
         <w:t>[</w:t>
       </w:r>
-      <w:proofErr w:type="spellStart"/>
       <w:r>
         <w:rPr>
           <w:rFonts w:ascii="Calibri" w:eastAsia="Calibri" w:hAnsi="Calibri" w:cs="Calibri"/>
@@ -6051,7 +5229,6 @@
         </w:rPr>
         <w:t>firstTableChoiceIndex</w:t>
       </w:r>
-      <w:proofErr w:type="spellEnd"/>
       <w:r>
         <w:rPr>
           <w:rFonts w:ascii="Arial Hebrew" w:eastAsia="SimSun" w:hAnsi="Arial Hebrew" w:cs="Arial Hebrew" w:hint="cs"/>
@@ -6059,7 +5236,6 @@
         </w:rPr>
         <w:t>].</w:t>
       </w:r>
-      <w:proofErr w:type="spellStart"/>
       <w:r>
         <w:rPr>
           <w:rFonts w:ascii="Calibri" w:eastAsia="Calibri" w:hAnsi="Calibri" w:cs="Calibri"/>
@@ -6067,7 +5243,6 @@
         </w:rPr>
         <w:t>people</w:t>
       </w:r>
-      <w:proofErr w:type="spellEnd"/>
       <w:r>
         <w:rPr>
           <w:rFonts w:ascii="Arial Hebrew" w:eastAsia="SimSun" w:hAnsi="Arial Hebrew" w:cs="Arial Hebrew" w:hint="cs"/>
@@ -6075,7 +5250,6 @@
         </w:rPr>
         <w:t>[</w:t>
       </w:r>
-      <w:proofErr w:type="spellStart"/>
       <w:r>
         <w:rPr>
           <w:rFonts w:ascii="Calibri" w:eastAsia="Calibri" w:hAnsi="Calibri" w:cs="Calibri"/>
@@ -6083,7 +5257,6 @@
         </w:rPr>
         <w:t>firstPersonChoiceIndex</w:t>
       </w:r>
-      <w:proofErr w:type="spellEnd"/>
       <w:r>
         <w:rPr>
           <w:rFonts w:ascii="Arial Hebrew" w:eastAsia="SimSun" w:hAnsi="Arial Hebrew" w:cs="Arial Hebrew" w:hint="cs"/>
@@ -6103,7 +5276,6 @@
           <w:color w:val="595959" w:themeColor="text1" w:themeTint="A6"/>
         </w:rPr>
       </w:pPr>
-      <w:proofErr w:type="spellStart"/>
       <w:r>
         <w:rPr>
           <w:rFonts w:ascii="Calibri" w:eastAsia="Calibri" w:hAnsi="Calibri" w:cs="Calibri"/>
@@ -6111,7 +5283,6 @@
         </w:rPr>
         <w:t>otherSubs</w:t>
       </w:r>
-      <w:proofErr w:type="spellEnd"/>
       <w:r>
         <w:rPr>
           <w:rFonts w:ascii="Arial Hebrew" w:eastAsia="SimSun" w:hAnsi="Arial Hebrew" w:cs="Arial Hebrew" w:hint="cs"/>
@@ -6119,8 +5290,6 @@
         </w:rPr>
         <w:t xml:space="preserve"> = </w:t>
       </w:r>
-      <w:proofErr w:type="spellStart"/>
-      <w:proofErr w:type="gramStart"/>
       <w:r>
         <w:rPr>
           <w:rFonts w:ascii="Calibri" w:eastAsia="Calibri" w:hAnsi="Calibri" w:cs="Calibri"/>
@@ -6142,8 +5311,6 @@
         </w:rPr>
         <w:t>tables</w:t>
       </w:r>
-      <w:proofErr w:type="spellEnd"/>
-      <w:proofErr w:type="gramEnd"/>
       <w:r>
         <w:rPr>
           <w:rFonts w:ascii="Arial Hebrew" w:eastAsia="SimSun" w:hAnsi="Arial Hebrew" w:cs="Arial Hebrew" w:hint="cs"/>
@@ -6151,7 +5318,6 @@
         </w:rPr>
         <w:t>[</w:t>
       </w:r>
-      <w:proofErr w:type="spellStart"/>
       <w:r>
         <w:rPr>
           <w:rFonts w:ascii="Calibri" w:eastAsia="Calibri" w:hAnsi="Calibri" w:cs="Calibri"/>
@@ -6159,7 +5325,6 @@
         </w:rPr>
         <w:t>secondTableChoiceIndex</w:t>
       </w:r>
-      <w:proofErr w:type="spellEnd"/>
       <w:r>
         <w:rPr>
           <w:rFonts w:ascii="Arial Hebrew" w:eastAsia="SimSun" w:hAnsi="Arial Hebrew" w:cs="Arial Hebrew" w:hint="cs"/>
@@ -6167,7 +5332,6 @@
         </w:rPr>
         <w:t>].</w:t>
       </w:r>
-      <w:proofErr w:type="spellStart"/>
       <w:r>
         <w:rPr>
           <w:rFonts w:ascii="Calibri" w:eastAsia="Calibri" w:hAnsi="Calibri" w:cs="Calibri"/>
@@ -6175,7 +5339,6 @@
         </w:rPr>
         <w:t>people</w:t>
       </w:r>
-      <w:proofErr w:type="spellEnd"/>
       <w:r>
         <w:rPr>
           <w:rFonts w:ascii="Arial Hebrew" w:eastAsia="SimSun" w:hAnsi="Arial Hebrew" w:cs="Arial Hebrew" w:hint="cs"/>
@@ -6183,7 +5346,6 @@
         </w:rPr>
         <w:t>[</w:t>
       </w:r>
-      <w:proofErr w:type="spellStart"/>
       <w:r>
         <w:rPr>
           <w:rFonts w:ascii="Calibri" w:eastAsia="Calibri" w:hAnsi="Calibri" w:cs="Calibri"/>
@@ -6191,7 +5353,6 @@
         </w:rPr>
         <w:t>secondPersonChoiceIndex</w:t>
       </w:r>
-      <w:proofErr w:type="spellEnd"/>
       <w:r>
         <w:rPr>
           <w:rFonts w:ascii="Arial Hebrew" w:eastAsia="SimSun" w:hAnsi="Arial Hebrew" w:cs="Arial Hebrew" w:hint="cs"/>
@@ -6211,8 +5372,6 @@
           <w:color w:val="595959" w:themeColor="text1" w:themeTint="A6"/>
         </w:rPr>
       </w:pPr>
-      <w:proofErr w:type="spellStart"/>
-      <w:proofErr w:type="gramStart"/>
       <w:r>
         <w:rPr>
           <w:rFonts w:ascii="Calibri" w:eastAsia="Calibri" w:hAnsi="Calibri" w:cs="Calibri"/>
@@ -6234,8 +5393,6 @@
         </w:rPr>
         <w:t>subs</w:t>
       </w:r>
-      <w:proofErr w:type="spellEnd"/>
-      <w:proofErr w:type="gramEnd"/>
       <w:r>
         <w:rPr>
           <w:rFonts w:ascii="Arial Hebrew" w:eastAsia="SimSun" w:hAnsi="Arial Hebrew" w:cs="Arial Hebrew" w:hint="cs"/>
@@ -6243,7 +5400,6 @@
         </w:rPr>
         <w:t>(</w:t>
       </w:r>
-      <w:proofErr w:type="spellStart"/>
       <w:r>
         <w:rPr>
           <w:rFonts w:ascii="Calibri" w:eastAsia="Calibri" w:hAnsi="Calibri" w:cs="Calibri"/>
@@ -6279,7 +5435,6 @@
         </w:rPr>
         <w:t>otherSubs</w:t>
       </w:r>
-      <w:proofErr w:type="spellEnd"/>
       <w:r>
         <w:rPr>
           <w:rFonts w:ascii="Arial Hebrew" w:eastAsia="SimSun" w:hAnsi="Arial Hebrew" w:cs="Arial Hebrew" w:hint="cs"/>
@@ -6299,8 +5454,6 @@
           <w:color w:val="595959" w:themeColor="text1" w:themeTint="A6"/>
         </w:rPr>
       </w:pPr>
-      <w:proofErr w:type="spellStart"/>
-      <w:proofErr w:type="gramStart"/>
       <w:r>
         <w:rPr>
           <w:rFonts w:ascii="Calibri" w:eastAsia="Calibri" w:hAnsi="Calibri" w:cs="Calibri"/>
@@ -6322,8 +5475,6 @@
         </w:rPr>
         <w:t>subs</w:t>
       </w:r>
-      <w:proofErr w:type="spellEnd"/>
-      <w:proofErr w:type="gramEnd"/>
       <w:r>
         <w:rPr>
           <w:rFonts w:ascii="Arial Hebrew" w:eastAsia="SimSun" w:hAnsi="Arial Hebrew" w:cs="Arial Hebrew" w:hint="cs"/>
@@ -6331,7 +5482,6 @@
         </w:rPr>
         <w:t>(</w:t>
       </w:r>
-      <w:proofErr w:type="spellStart"/>
       <w:r>
         <w:rPr>
           <w:rFonts w:ascii="Calibri" w:eastAsia="Calibri" w:hAnsi="Calibri" w:cs="Calibri"/>
@@ -6367,7 +5517,6 @@
         </w:rPr>
         <w:t>ownSubs</w:t>
       </w:r>
-      <w:proofErr w:type="spellEnd"/>
       <w:r>
         <w:rPr>
           <w:rFonts w:ascii="Arial Hebrew" w:eastAsia="SimSun" w:hAnsi="Arial Hebrew" w:cs="Arial Hebrew" w:hint="cs"/>
@@ -6451,16 +5600,13 @@
         </w:rPr>
         <w:t xml:space="preserve">Em </w:t>
       </w:r>
-      <w:proofErr w:type="spellStart"/>
-      <w:r>
-        <w:rPr>
-          <w:rFonts w:ascii="Calibri" w:eastAsia="Calibri" w:hAnsi="Calibri" w:cs="Calibri"/>
-          <w:i/>
+      <w:r>
+        <w:rPr>
+          <w:rFonts w:ascii="Calibri" w:eastAsia="Calibri" w:hAnsi="Calibri" w:cs="Calibri"/>
           <w:color w:val="000000" w:themeColor="text1"/>
         </w:rPr>
-        <w:t>Dinner</w:t>
-      </w:r>
-      <w:proofErr w:type="spellEnd"/>
+        <w:t>Dinner.py</w:t>
+      </w:r>
       <w:r>
         <w:rPr>
           <w:rFonts w:ascii="Calibri" w:eastAsia="Calibri" w:hAnsi="Calibri" w:cs="Calibri"/>
@@ -6480,7 +5626,6 @@
           <w:color w:val="595959" w:themeColor="text1" w:themeTint="A6"/>
         </w:rPr>
       </w:pPr>
-      <w:proofErr w:type="spellStart"/>
       <w:r>
         <w:rPr>
           <w:rFonts w:ascii="Calibri" w:eastAsia="Calibri" w:hAnsi="Calibri" w:cs="Calibri"/>
@@ -6488,7 +5633,6 @@
         </w:rPr>
         <w:t>def</w:t>
       </w:r>
-      <w:proofErr w:type="spellEnd"/>
       <w:r>
         <w:rPr>
           <w:rFonts w:ascii="Arial Hebrew" w:eastAsia="SimSun" w:hAnsi="Arial Hebrew" w:cs="Arial Hebrew" w:hint="cs"/>
@@ -6496,7 +5640,6 @@
         </w:rPr>
         <w:t xml:space="preserve"> </w:t>
       </w:r>
-      <w:proofErr w:type="spellStart"/>
       <w:r>
         <w:rPr>
           <w:rFonts w:ascii="Calibri" w:eastAsia="Calibri" w:hAnsi="Calibri" w:cs="Calibri"/>
@@ -6504,7 +5647,6 @@
         </w:rPr>
         <w:t>mutate</w:t>
       </w:r>
-      <w:proofErr w:type="spellEnd"/>
       <w:r>
         <w:rPr>
           <w:rFonts w:ascii="Arial Hebrew" w:eastAsia="SimSun" w:hAnsi="Arial Hebrew" w:cs="Arial Hebrew" w:hint="cs"/>
@@ -6538,7 +5680,6 @@
           <w:color w:val="595959" w:themeColor="text1" w:themeTint="A6"/>
         </w:rPr>
       </w:pPr>
-      <w:proofErr w:type="spellStart"/>
       <w:r>
         <w:rPr>
           <w:rFonts w:ascii="Calibri" w:eastAsia="Calibri" w:hAnsi="Calibri" w:cs="Calibri"/>
@@ -6546,7 +5687,6 @@
         </w:rPr>
         <w:t>firstTableChoiceIndex</w:t>
       </w:r>
-      <w:proofErr w:type="spellEnd"/>
       <w:r>
         <w:rPr>
           <w:rFonts w:ascii="Arial Hebrew" w:eastAsia="SimSun" w:hAnsi="Arial Hebrew" w:cs="Arial Hebrew" w:hint="cs"/>
@@ -6554,8 +5694,6 @@
         </w:rPr>
         <w:t xml:space="preserve"> = </w:t>
       </w:r>
-      <w:proofErr w:type="spellStart"/>
-      <w:proofErr w:type="gramStart"/>
       <w:r>
         <w:rPr>
           <w:rFonts w:ascii="Calibri" w:eastAsia="Calibri" w:hAnsi="Calibri" w:cs="Calibri"/>
@@ -6563,7 +5701,6 @@
         </w:rPr>
         <w:t>choice</w:t>
       </w:r>
-      <w:proofErr w:type="spellEnd"/>
       <w:r>
         <w:rPr>
           <w:rFonts w:ascii="Arial Hebrew" w:eastAsia="SimSun" w:hAnsi="Arial Hebrew" w:cs="Arial Hebrew" w:hint="cs"/>
@@ -6571,7 +5708,6 @@
         </w:rPr>
         <w:t>(</w:t>
       </w:r>
-      <w:proofErr w:type="gramEnd"/>
       <w:r>
         <w:rPr>
           <w:rFonts w:ascii="Calibri" w:eastAsia="Calibri" w:hAnsi="Calibri" w:cs="Calibri"/>
@@ -6586,7 +5722,6 @@
         </w:rPr>
         <w:t xml:space="preserve">(0, </w:t>
       </w:r>
-      <w:proofErr w:type="spellStart"/>
       <w:r>
         <w:rPr>
           <w:rFonts w:ascii="Calibri" w:eastAsia="Calibri" w:hAnsi="Calibri" w:cs="Calibri"/>
@@ -6594,7 +5729,6 @@
         </w:rPr>
         <w:t>len</w:t>
       </w:r>
-      <w:proofErr w:type="spellEnd"/>
       <w:r>
         <w:rPr>
           <w:rFonts w:ascii="Arial Hebrew" w:eastAsia="SimSun" w:hAnsi="Arial Hebrew" w:cs="Arial Hebrew" w:hint="cs"/>
@@ -6602,7 +5736,6 @@
         </w:rPr>
         <w:t>(</w:t>
       </w:r>
-      <w:proofErr w:type="spellStart"/>
       <w:r>
         <w:rPr>
           <w:rFonts w:ascii="Calibri" w:eastAsia="Calibri" w:hAnsi="Calibri" w:cs="Calibri"/>
@@ -6624,7 +5757,6 @@
         </w:rPr>
         <w:t>tables</w:t>
       </w:r>
-      <w:proofErr w:type="spellEnd"/>
       <w:r>
         <w:rPr>
           <w:rFonts w:ascii="Arial Hebrew" w:eastAsia="SimSun" w:hAnsi="Arial Hebrew" w:cs="Arial Hebrew" w:hint="cs"/>
@@ -6644,7 +5776,6 @@
           <w:color w:val="595959" w:themeColor="text1" w:themeTint="A6"/>
         </w:rPr>
       </w:pPr>
-      <w:proofErr w:type="spellStart"/>
       <w:r>
         <w:rPr>
           <w:rFonts w:ascii="Calibri" w:eastAsia="Calibri" w:hAnsi="Calibri" w:cs="Calibri"/>
@@ -6652,7 +5783,6 @@
         </w:rPr>
         <w:t>secondTableChoiceIndex</w:t>
       </w:r>
-      <w:proofErr w:type="spellEnd"/>
       <w:r>
         <w:rPr>
           <w:rFonts w:ascii="Arial Hebrew" w:eastAsia="SimSun" w:hAnsi="Arial Hebrew" w:cs="Arial Hebrew" w:hint="cs"/>
@@ -6660,8 +5790,6 @@
         </w:rPr>
         <w:t xml:space="preserve"> = </w:t>
       </w:r>
-      <w:proofErr w:type="spellStart"/>
-      <w:proofErr w:type="gramStart"/>
       <w:r>
         <w:rPr>
           <w:rFonts w:ascii="Calibri" w:eastAsia="Calibri" w:hAnsi="Calibri" w:cs="Calibri"/>
@@ -6669,7 +5797,6 @@
         </w:rPr>
         <w:t>choice</w:t>
       </w:r>
-      <w:proofErr w:type="spellEnd"/>
       <w:r>
         <w:rPr>
           <w:rFonts w:ascii="Arial Hebrew" w:eastAsia="SimSun" w:hAnsi="Arial Hebrew" w:cs="Arial Hebrew" w:hint="cs"/>
@@ -6677,7 +5804,6 @@
         </w:rPr>
         <w:t>(</w:t>
       </w:r>
-      <w:proofErr w:type="gramEnd"/>
       <w:r>
         <w:rPr>
           <w:rFonts w:ascii="Calibri" w:eastAsia="Calibri" w:hAnsi="Calibri" w:cs="Calibri"/>
@@ -6692,7 +5818,6 @@
         </w:rPr>
         <w:t xml:space="preserve">(0, </w:t>
       </w:r>
-      <w:proofErr w:type="spellStart"/>
       <w:r>
         <w:rPr>
           <w:rFonts w:ascii="Calibri" w:eastAsia="Calibri" w:hAnsi="Calibri" w:cs="Calibri"/>
@@ -6700,7 +5825,6 @@
         </w:rPr>
         <w:t>len</w:t>
       </w:r>
-      <w:proofErr w:type="spellEnd"/>
       <w:r>
         <w:rPr>
           <w:rFonts w:ascii="Arial Hebrew" w:eastAsia="SimSun" w:hAnsi="Arial Hebrew" w:cs="Arial Hebrew" w:hint="cs"/>
@@ -6708,7 +5832,6 @@
         </w:rPr>
         <w:t>(</w:t>
       </w:r>
-      <w:proofErr w:type="spellStart"/>
       <w:r>
         <w:rPr>
           <w:rFonts w:ascii="Calibri" w:eastAsia="Calibri" w:hAnsi="Calibri" w:cs="Calibri"/>
@@ -6730,7 +5853,6 @@
         </w:rPr>
         <w:t>tables</w:t>
       </w:r>
-      <w:proofErr w:type="spellEnd"/>
       <w:r>
         <w:rPr>
           <w:rFonts w:ascii="Arial Hebrew" w:eastAsia="SimSun" w:hAnsi="Arial Hebrew" w:cs="Arial Hebrew" w:hint="cs"/>
@@ -6750,7 +5872,6 @@
           <w:color w:val="595959" w:themeColor="text1" w:themeTint="A6"/>
         </w:rPr>
       </w:pPr>
-      <w:proofErr w:type="spellStart"/>
       <w:r>
         <w:rPr>
           <w:rFonts w:ascii="Calibri" w:eastAsia="Calibri" w:hAnsi="Calibri" w:cs="Calibri"/>
@@ -6758,7 +5879,6 @@
         </w:rPr>
         <w:t>firstPersonChoiceIndex</w:t>
       </w:r>
-      <w:proofErr w:type="spellEnd"/>
       <w:r>
         <w:rPr>
           <w:rFonts w:ascii="Arial Hebrew" w:eastAsia="SimSun" w:hAnsi="Arial Hebrew" w:cs="Arial Hebrew" w:hint="cs"/>
@@ -6773,8 +5893,6 @@
         </w:rPr>
         <w:t xml:space="preserve">= </w:t>
       </w:r>
-      <w:proofErr w:type="spellStart"/>
-      <w:proofErr w:type="gramStart"/>
       <w:r>
         <w:rPr>
           <w:rFonts w:ascii="Calibri" w:eastAsia="Calibri" w:hAnsi="Calibri" w:cs="Calibri"/>
@@ -6782,7 +5900,6 @@
         </w:rPr>
         <w:t>choice</w:t>
       </w:r>
-      <w:proofErr w:type="spellEnd"/>
       <w:r>
         <w:rPr>
           <w:rFonts w:ascii="Arial Hebrew" w:eastAsia="SimSun" w:hAnsi="Arial Hebrew" w:cs="Arial Hebrew" w:hint="cs"/>
@@ -6790,7 +5907,6 @@
         </w:rPr>
         <w:t>(</w:t>
       </w:r>
-      <w:proofErr w:type="gramEnd"/>
       <w:r>
         <w:rPr>
           <w:rFonts w:ascii="Calibri" w:eastAsia="Calibri" w:hAnsi="Calibri" w:cs="Calibri"/>
@@ -6805,7 +5921,6 @@
         </w:rPr>
         <w:t xml:space="preserve">(0, </w:t>
       </w:r>
-      <w:proofErr w:type="spellStart"/>
       <w:r>
         <w:rPr>
           <w:rFonts w:ascii="Calibri" w:eastAsia="Calibri" w:hAnsi="Calibri" w:cs="Calibri"/>
@@ -6813,7 +5928,6 @@
         </w:rPr>
         <w:t>len</w:t>
       </w:r>
-      <w:proofErr w:type="spellEnd"/>
       <w:r>
         <w:rPr>
           <w:rFonts w:ascii="Arial Hebrew" w:eastAsia="SimSun" w:hAnsi="Arial Hebrew" w:cs="Arial Hebrew" w:hint="cs"/>
@@ -6821,7 +5935,6 @@
         </w:rPr>
         <w:t>(</w:t>
       </w:r>
-      <w:proofErr w:type="spellStart"/>
       <w:r>
         <w:rPr>
           <w:rFonts w:ascii="Calibri" w:eastAsia="Calibri" w:hAnsi="Calibri" w:cs="Calibri"/>
@@ -6843,7 +5956,6 @@
         </w:rPr>
         <w:t>tables</w:t>
       </w:r>
-      <w:proofErr w:type="spellEnd"/>
       <w:r>
         <w:rPr>
           <w:rFonts w:ascii="Arial Hebrew" w:eastAsia="SimSun" w:hAnsi="Arial Hebrew" w:cs="Arial Hebrew" w:hint="cs"/>
@@ -6851,7 +5963,6 @@
         </w:rPr>
         <w:t>[</w:t>
       </w:r>
-      <w:proofErr w:type="spellStart"/>
       <w:r>
         <w:rPr>
           <w:rFonts w:ascii="Calibri" w:eastAsia="Calibri" w:hAnsi="Calibri" w:cs="Calibri"/>
@@ -6859,7 +5970,6 @@
         </w:rPr>
         <w:t>firstTableChoiceIndex</w:t>
       </w:r>
-      <w:proofErr w:type="spellEnd"/>
       <w:r>
         <w:rPr>
           <w:rFonts w:ascii="Arial Hebrew" w:eastAsia="SimSun" w:hAnsi="Arial Hebrew" w:cs="Arial Hebrew" w:hint="cs"/>
@@ -6867,7 +5977,6 @@
         </w:rPr>
         <w:t>].</w:t>
       </w:r>
-      <w:proofErr w:type="spellStart"/>
       <w:r>
         <w:rPr>
           <w:rFonts w:ascii="Calibri" w:eastAsia="Calibri" w:hAnsi="Calibri" w:cs="Calibri"/>
@@ -6875,7 +5984,6 @@
         </w:rPr>
         <w:t>people</w:t>
       </w:r>
-      <w:proofErr w:type="spellEnd"/>
       <w:r>
         <w:rPr>
           <w:rFonts w:ascii="Arial Hebrew" w:eastAsia="SimSun" w:hAnsi="Arial Hebrew" w:cs="Arial Hebrew" w:hint="cs"/>
@@ -6895,7 +6003,6 @@
           <w:color w:val="595959" w:themeColor="text1" w:themeTint="A6"/>
         </w:rPr>
       </w:pPr>
-      <w:proofErr w:type="spellStart"/>
       <w:r>
         <w:rPr>
           <w:rFonts w:ascii="Calibri" w:eastAsia="Calibri" w:hAnsi="Calibri" w:cs="Calibri"/>
@@ -6903,7 +6010,6 @@
         </w:rPr>
         <w:t>secondPersonChoiceIndex</w:t>
       </w:r>
-      <w:proofErr w:type="spellEnd"/>
       <w:r>
         <w:rPr>
           <w:rFonts w:ascii="Arial Hebrew" w:eastAsia="SimSun" w:hAnsi="Arial Hebrew" w:cs="Arial Hebrew" w:hint="cs"/>
@@ -6911,8 +6017,6 @@
         </w:rPr>
         <w:t xml:space="preserve"> = </w:t>
       </w:r>
-      <w:proofErr w:type="spellStart"/>
-      <w:proofErr w:type="gramStart"/>
       <w:r>
         <w:rPr>
           <w:rFonts w:ascii="Calibri" w:eastAsia="Calibri" w:hAnsi="Calibri" w:cs="Calibri"/>
@@ -6920,7 +6024,6 @@
         </w:rPr>
         <w:t>choice</w:t>
       </w:r>
-      <w:proofErr w:type="spellEnd"/>
       <w:r>
         <w:rPr>
           <w:rFonts w:ascii="Arial Hebrew" w:eastAsia="SimSun" w:hAnsi="Arial Hebrew" w:cs="Arial Hebrew" w:hint="cs"/>
@@ -6928,7 +6031,6 @@
         </w:rPr>
         <w:t>(</w:t>
       </w:r>
-      <w:proofErr w:type="gramEnd"/>
       <w:r>
         <w:rPr>
           <w:rFonts w:ascii="Calibri" w:eastAsia="Calibri" w:hAnsi="Calibri" w:cs="Calibri"/>
@@ -6943,7 +6045,6 @@
         </w:rPr>
         <w:t xml:space="preserve">(0, </w:t>
       </w:r>
-      <w:proofErr w:type="spellStart"/>
       <w:r>
         <w:rPr>
           <w:rFonts w:ascii="Calibri" w:eastAsia="Calibri" w:hAnsi="Calibri" w:cs="Calibri"/>
@@ -6951,7 +6052,6 @@
         </w:rPr>
         <w:t>len</w:t>
       </w:r>
-      <w:proofErr w:type="spellEnd"/>
       <w:r>
         <w:rPr>
           <w:rFonts w:ascii="Arial Hebrew" w:eastAsia="SimSun" w:hAnsi="Arial Hebrew" w:cs="Arial Hebrew" w:hint="cs"/>
@@ -6959,7 +6059,6 @@
         </w:rPr>
         <w:t>(</w:t>
       </w:r>
-      <w:proofErr w:type="spellStart"/>
       <w:r>
         <w:rPr>
           <w:rFonts w:ascii="Calibri" w:eastAsia="Calibri" w:hAnsi="Calibri" w:cs="Calibri"/>
@@ -6981,7 +6080,6 @@
         </w:rPr>
         <w:t>tables</w:t>
       </w:r>
-      <w:proofErr w:type="spellEnd"/>
       <w:r>
         <w:rPr>
           <w:rFonts w:ascii="Arial Hebrew" w:eastAsia="SimSun" w:hAnsi="Arial Hebrew" w:cs="Arial Hebrew" w:hint="cs"/>
@@ -6989,7 +6087,6 @@
         </w:rPr>
         <w:t>[</w:t>
       </w:r>
-      <w:proofErr w:type="spellStart"/>
       <w:r>
         <w:rPr>
           <w:rFonts w:ascii="Calibri" w:eastAsia="Calibri" w:hAnsi="Calibri" w:cs="Calibri"/>
@@ -6997,7 +6094,6 @@
         </w:rPr>
         <w:t>secondTableChoiceIndex</w:t>
       </w:r>
-      <w:proofErr w:type="spellEnd"/>
       <w:r>
         <w:rPr>
           <w:rFonts w:ascii="Arial Hebrew" w:eastAsia="SimSun" w:hAnsi="Arial Hebrew" w:cs="Arial Hebrew" w:hint="cs"/>
@@ -7005,7 +6101,6 @@
         </w:rPr>
         <w:t>].</w:t>
       </w:r>
-      <w:proofErr w:type="spellStart"/>
       <w:r>
         <w:rPr>
           <w:rFonts w:ascii="Calibri" w:eastAsia="Calibri" w:hAnsi="Calibri" w:cs="Calibri"/>
@@ -7013,7 +6108,6 @@
         </w:rPr>
         <w:t>people</w:t>
       </w:r>
-      <w:proofErr w:type="spellEnd"/>
       <w:r>
         <w:rPr>
           <w:rFonts w:ascii="Arial Hebrew" w:eastAsia="SimSun" w:hAnsi="Arial Hebrew" w:cs="Arial Hebrew" w:hint="cs"/>
@@ -7033,7 +6127,6 @@
           <w:color w:val="595959" w:themeColor="text1" w:themeTint="A6"/>
         </w:rPr>
       </w:pPr>
-      <w:proofErr w:type="spellStart"/>
       <w:r>
         <w:rPr>
           <w:rFonts w:ascii="Calibri" w:eastAsia="Calibri" w:hAnsi="Calibri" w:cs="Calibri"/>
@@ -7041,7 +6134,6 @@
         </w:rPr>
         <w:t>ownSubs</w:t>
       </w:r>
-      <w:proofErr w:type="spellEnd"/>
       <w:r>
         <w:rPr>
           <w:rFonts w:ascii="Arial Hebrew" w:eastAsia="SimSun" w:hAnsi="Arial Hebrew" w:cs="Arial Hebrew" w:hint="cs"/>
@@ -7049,8 +6141,6 @@
         </w:rPr>
         <w:t xml:space="preserve"> = </w:t>
       </w:r>
-      <w:proofErr w:type="spellStart"/>
-      <w:proofErr w:type="gramStart"/>
       <w:r>
         <w:rPr>
           <w:rFonts w:ascii="Calibri" w:eastAsia="Calibri" w:hAnsi="Calibri" w:cs="Calibri"/>
@@ -7072,8 +6162,6 @@
         </w:rPr>
         <w:t>tables</w:t>
       </w:r>
-      <w:proofErr w:type="spellEnd"/>
-      <w:proofErr w:type="gramEnd"/>
       <w:r>
         <w:rPr>
           <w:rFonts w:ascii="Arial Hebrew" w:eastAsia="SimSun" w:hAnsi="Arial Hebrew" w:cs="Arial Hebrew" w:hint="cs"/>
@@ -7081,7 +6169,6 @@
         </w:rPr>
         <w:t>[</w:t>
       </w:r>
-      <w:proofErr w:type="spellStart"/>
       <w:r>
         <w:rPr>
           <w:rFonts w:ascii="Calibri" w:eastAsia="Calibri" w:hAnsi="Calibri" w:cs="Calibri"/>
@@ -7089,7 +6176,6 @@
         </w:rPr>
         <w:t>firstTableChoiceIndex</w:t>
       </w:r>
-      <w:proofErr w:type="spellEnd"/>
       <w:r>
         <w:rPr>
           <w:rFonts w:ascii="Arial Hebrew" w:eastAsia="SimSun" w:hAnsi="Arial Hebrew" w:cs="Arial Hebrew" w:hint="cs"/>
@@ -7097,7 +6183,6 @@
         </w:rPr>
         <w:t>].</w:t>
       </w:r>
-      <w:proofErr w:type="spellStart"/>
       <w:r>
         <w:rPr>
           <w:rFonts w:ascii="Calibri" w:eastAsia="Calibri" w:hAnsi="Calibri" w:cs="Calibri"/>
@@ -7105,7 +6190,6 @@
         </w:rPr>
         <w:t>people</w:t>
       </w:r>
-      <w:proofErr w:type="spellEnd"/>
       <w:r>
         <w:rPr>
           <w:rFonts w:ascii="Arial Hebrew" w:eastAsia="SimSun" w:hAnsi="Arial Hebrew" w:cs="Arial Hebrew" w:hint="cs"/>
@@ -7113,7 +6197,6 @@
         </w:rPr>
         <w:t>[</w:t>
       </w:r>
-      <w:proofErr w:type="spellStart"/>
       <w:r>
         <w:rPr>
           <w:rFonts w:ascii="Calibri" w:eastAsia="Calibri" w:hAnsi="Calibri" w:cs="Calibri"/>
@@ -7121,7 +6204,6 @@
         </w:rPr>
         <w:t>firstPersonChoiceIndex</w:t>
       </w:r>
-      <w:proofErr w:type="spellEnd"/>
       <w:r>
         <w:rPr>
           <w:rFonts w:ascii="Arial Hebrew" w:eastAsia="SimSun" w:hAnsi="Arial Hebrew" w:cs="Arial Hebrew" w:hint="cs"/>
@@ -7141,8 +6223,6 @@
           <w:color w:val="595959" w:themeColor="text1" w:themeTint="A6"/>
         </w:rPr>
       </w:pPr>
-      <w:proofErr w:type="spellStart"/>
-      <w:proofErr w:type="gramStart"/>
       <w:r>
         <w:rPr>
           <w:rFonts w:ascii="Calibri" w:eastAsia="Calibri" w:hAnsi="Calibri" w:cs="Calibri"/>
@@ -7164,8 +6244,6 @@
         </w:rPr>
         <w:t>subs</w:t>
       </w:r>
-      <w:proofErr w:type="spellEnd"/>
-      <w:proofErr w:type="gramEnd"/>
       <w:r>
         <w:rPr>
           <w:rFonts w:ascii="Arial Hebrew" w:eastAsia="SimSun" w:hAnsi="Arial Hebrew" w:cs="Arial Hebrew" w:hint="cs"/>
@@ -7173,7 +6251,6 @@
         </w:rPr>
         <w:t>(</w:t>
       </w:r>
-      <w:proofErr w:type="spellStart"/>
       <w:r>
         <w:rPr>
           <w:rFonts w:ascii="Calibri" w:eastAsia="Calibri" w:hAnsi="Calibri" w:cs="Calibri"/>
@@ -7195,7 +6272,6 @@
         </w:rPr>
         <w:t>secondPersonChoiceIndex</w:t>
       </w:r>
-      <w:proofErr w:type="spellEnd"/>
       <w:r>
         <w:rPr>
           <w:rFonts w:ascii="Arial Hebrew" w:eastAsia="SimSun" w:hAnsi="Arial Hebrew" w:cs="Arial Hebrew" w:hint="cs"/>
@@ -7203,7 +6279,6 @@
         </w:rPr>
         <w:t xml:space="preserve">, </w:t>
       </w:r>
-      <w:proofErr w:type="spellStart"/>
       <w:r>
         <w:rPr>
           <w:rFonts w:ascii="Calibri" w:eastAsia="Calibri" w:hAnsi="Calibri" w:cs="Calibri"/>
@@ -7211,7 +6286,6 @@
         </w:rPr>
         <w:t>ownSubs</w:t>
       </w:r>
-      <w:proofErr w:type="spellEnd"/>
       <w:r>
         <w:rPr>
           <w:rFonts w:ascii="Arial Hebrew" w:eastAsia="SimSun" w:hAnsi="Arial Hebrew" w:cs="Arial Hebrew" w:hint="cs"/>
@@ -7235,6 +6309,390 @@
     <w:p>
       <w:pPr>
         <w:pStyle w:val="CorpoTexto"/>
+        <w:spacing w:line="200" w:lineRule="exact"/>
+        <w:jc w:val="left"/>
+        <w:rPr>
+          <w:rFonts w:ascii="Calibri" w:eastAsia="Calibri" w:hAnsi="Calibri" w:cs="Calibri"/>
+          <w:color w:val="000000" w:themeColor="text1"/>
+        </w:rPr>
+      </w:pPr>
+      <w:r>
+        <w:rPr>
+          <w:rFonts w:ascii="Calibri" w:eastAsia="Calibri" w:hAnsi="Calibri" w:cs="Calibri"/>
+          <w:color w:val="000000" w:themeColor="text1"/>
+        </w:rPr>
+        <w:t>Em genetic.py:</w:t>
+      </w:r>
+    </w:p>
+    <w:p>
+      <w:pPr>
+        <w:pStyle w:val="CorpoTexto"/>
+        <w:spacing w:line="200" w:lineRule="exact"/>
+        <w:jc w:val="left"/>
+        <w:rPr>
+          <w:rFonts w:ascii="Arial Hebrew" w:eastAsia="SimSun" w:hAnsi="Arial Hebrew" w:cs="Arial Hebrew"/>
+          <w:color w:val="595959" w:themeColor="text1" w:themeTint="A6"/>
+        </w:rPr>
+      </w:pPr>
+      <w:r>
+        <w:rPr>
+          <w:rFonts w:ascii="Calibri" w:eastAsia="Calibri" w:hAnsi="Calibri" w:cs="Calibri"/>
+          <w:color w:val="595959" w:themeColor="text1" w:themeTint="A6"/>
+        </w:rPr>
+        <w:t>def</w:t>
+      </w:r>
+      <w:r>
+        <w:rPr>
+          <w:rFonts w:ascii="Arial Hebrew" w:eastAsia="SimSun" w:hAnsi="Arial Hebrew" w:cs="Arial Hebrew"/>
+          <w:color w:val="595959" w:themeColor="text1" w:themeTint="A6"/>
+        </w:rPr>
+        <w:t xml:space="preserve"> </w:t>
+      </w:r>
+      <w:r>
+        <w:rPr>
+          <w:rFonts w:ascii="Calibri" w:eastAsia="Calibri" w:hAnsi="Calibri" w:cs="Calibri"/>
+          <w:color w:val="595959" w:themeColor="text1" w:themeTint="A6"/>
+        </w:rPr>
+        <w:t>mutate</w:t>
+      </w:r>
+      <w:r>
+        <w:rPr>
+          <w:rFonts w:ascii="Arial Hebrew" w:eastAsia="SimSun" w:hAnsi="Arial Hebrew" w:cs="Arial Hebrew"/>
+          <w:color w:val="595959" w:themeColor="text1" w:themeTint="A6"/>
+        </w:rPr>
+        <w:t>(</w:t>
+      </w:r>
+      <w:r>
+        <w:rPr>
+          <w:rFonts w:ascii="Calibri" w:eastAsia="Calibri" w:hAnsi="Calibri" w:cs="Calibri"/>
+          <w:color w:val="595959" w:themeColor="text1" w:themeTint="A6"/>
+        </w:rPr>
+        <w:t>population</w:t>
+      </w:r>
+      <w:r>
+        <w:rPr>
+          <w:rFonts w:ascii="Arial Hebrew" w:eastAsia="SimSun" w:hAnsi="Arial Hebrew" w:cs="Arial Hebrew"/>
+          <w:color w:val="595959" w:themeColor="text1" w:themeTint="A6"/>
+        </w:rPr>
+        <w:t>):</w:t>
+      </w:r>
+    </w:p>
+    <w:p>
+      <w:pPr>
+        <w:pStyle w:val="CorpoTexto"/>
+        <w:spacing w:line="200" w:lineRule="exact"/>
+        <w:jc w:val="left"/>
+        <w:rPr>
+          <w:rFonts w:ascii="Arial Hebrew" w:eastAsia="SimSun" w:hAnsi="Arial Hebrew" w:cs="Arial Hebrew"/>
+          <w:color w:val="595959" w:themeColor="text1" w:themeTint="A6"/>
+        </w:rPr>
+      </w:pPr>
+      <w:r>
+        <w:rPr>
+          <w:rFonts w:ascii="Arial Hebrew" w:eastAsia="SimSun" w:hAnsi="Arial Hebrew" w:cs="Arial Hebrew"/>
+          <w:color w:val="595959" w:themeColor="text1" w:themeTint="A6"/>
+        </w:rPr>
+        <w:lastRenderedPageBreak/>
+        <w:t xml:space="preserve">    </w:t>
+      </w:r>
+      <w:r>
+        <w:rPr>
+          <w:rFonts w:ascii="Calibri" w:eastAsia="Calibri" w:hAnsi="Calibri" w:cs="Calibri"/>
+          <w:color w:val="595959" w:themeColor="text1" w:themeTint="A6"/>
+        </w:rPr>
+        <w:t>probMut</w:t>
+      </w:r>
+      <w:r>
+        <w:rPr>
+          <w:rFonts w:ascii="Arial Hebrew" w:eastAsia="SimSun" w:hAnsi="Arial Hebrew" w:cs="Arial Hebrew"/>
+          <w:color w:val="595959" w:themeColor="text1" w:themeTint="A6"/>
+        </w:rPr>
+        <w:t xml:space="preserve"> = 0.2</w:t>
+      </w:r>
+    </w:p>
+    <w:p>
+      <w:pPr>
+        <w:pStyle w:val="CorpoTexto"/>
+        <w:spacing w:line="200" w:lineRule="exact"/>
+        <w:jc w:val="left"/>
+        <w:rPr>
+          <w:rFonts w:ascii="Arial Hebrew" w:eastAsia="SimSun" w:hAnsi="Arial Hebrew" w:cs="Arial Hebrew"/>
+          <w:color w:val="595959" w:themeColor="text1" w:themeTint="A6"/>
+        </w:rPr>
+      </w:pPr>
+      <w:r>
+        <w:rPr>
+          <w:rFonts w:ascii="Arial Hebrew" w:eastAsia="SimSun" w:hAnsi="Arial Hebrew" w:cs="Arial Hebrew"/>
+          <w:color w:val="595959" w:themeColor="text1" w:themeTint="A6"/>
+        </w:rPr>
+        <w:t xml:space="preserve">    </w:t>
+      </w:r>
+      <w:r>
+        <w:rPr>
+          <w:rFonts w:ascii="Calibri" w:eastAsia="Calibri" w:hAnsi="Calibri" w:cs="Calibri"/>
+          <w:color w:val="595959" w:themeColor="text1" w:themeTint="A6"/>
+        </w:rPr>
+        <w:t>for</w:t>
+      </w:r>
+      <w:r>
+        <w:rPr>
+          <w:rFonts w:ascii="Arial Hebrew" w:eastAsia="SimSun" w:hAnsi="Arial Hebrew" w:cs="Arial Hebrew"/>
+          <w:color w:val="595959" w:themeColor="text1" w:themeTint="A6"/>
+        </w:rPr>
+        <w:t xml:space="preserve"> </w:t>
+      </w:r>
+      <w:r>
+        <w:rPr>
+          <w:rFonts w:ascii="Calibri" w:eastAsia="Calibri" w:hAnsi="Calibri" w:cs="Calibri"/>
+          <w:color w:val="595959" w:themeColor="text1" w:themeTint="A6"/>
+        </w:rPr>
+        <w:t>x</w:t>
+      </w:r>
+      <w:r>
+        <w:rPr>
+          <w:rFonts w:ascii="Arial Hebrew" w:eastAsia="SimSun" w:hAnsi="Arial Hebrew" w:cs="Arial Hebrew"/>
+          <w:color w:val="595959" w:themeColor="text1" w:themeTint="A6"/>
+        </w:rPr>
+        <w:t xml:space="preserve"> </w:t>
+      </w:r>
+      <w:r>
+        <w:rPr>
+          <w:rFonts w:ascii="Calibri" w:eastAsia="Calibri" w:hAnsi="Calibri" w:cs="Calibri"/>
+          <w:color w:val="595959" w:themeColor="text1" w:themeTint="A6"/>
+        </w:rPr>
+        <w:t>in</w:t>
+      </w:r>
+      <w:r>
+        <w:rPr>
+          <w:rFonts w:ascii="Arial Hebrew" w:eastAsia="SimSun" w:hAnsi="Arial Hebrew" w:cs="Arial Hebrew"/>
+          <w:color w:val="595959" w:themeColor="text1" w:themeTint="A6"/>
+        </w:rPr>
+        <w:t xml:space="preserve"> </w:t>
+      </w:r>
+      <w:r>
+        <w:rPr>
+          <w:rFonts w:ascii="Calibri" w:eastAsia="Calibri" w:hAnsi="Calibri" w:cs="Calibri"/>
+          <w:color w:val="595959" w:themeColor="text1" w:themeTint="A6"/>
+        </w:rPr>
+        <w:t>range</w:t>
+      </w:r>
+      <w:r>
+        <w:rPr>
+          <w:rFonts w:ascii="Arial Hebrew" w:eastAsia="SimSun" w:hAnsi="Arial Hebrew" w:cs="Arial Hebrew"/>
+          <w:color w:val="595959" w:themeColor="text1" w:themeTint="A6"/>
+        </w:rPr>
+        <w:t xml:space="preserve">(0, </w:t>
+      </w:r>
+      <w:r>
+        <w:rPr>
+          <w:rFonts w:ascii="Calibri" w:eastAsia="Calibri" w:hAnsi="Calibri" w:cs="Calibri"/>
+          <w:color w:val="595959" w:themeColor="text1" w:themeTint="A6"/>
+        </w:rPr>
+        <w:t>len</w:t>
+      </w:r>
+      <w:r>
+        <w:rPr>
+          <w:rFonts w:ascii="Arial Hebrew" w:eastAsia="SimSun" w:hAnsi="Arial Hebrew" w:cs="Arial Hebrew"/>
+          <w:color w:val="595959" w:themeColor="text1" w:themeTint="A6"/>
+        </w:rPr>
+        <w:t>(</w:t>
+      </w:r>
+      <w:r>
+        <w:rPr>
+          <w:rFonts w:ascii="Calibri" w:eastAsia="Calibri" w:hAnsi="Calibri" w:cs="Calibri"/>
+          <w:color w:val="595959" w:themeColor="text1" w:themeTint="A6"/>
+        </w:rPr>
+        <w:t>population</w:t>
+      </w:r>
+      <w:r>
+        <w:rPr>
+          <w:rFonts w:ascii="Arial Hebrew" w:eastAsia="SimSun" w:hAnsi="Arial Hebrew" w:cs="Arial Hebrew"/>
+          <w:color w:val="595959" w:themeColor="text1" w:themeTint="A6"/>
+        </w:rPr>
+        <w:t>)):</w:t>
+      </w:r>
+    </w:p>
+    <w:p>
+      <w:pPr>
+        <w:pStyle w:val="CorpoTexto"/>
+        <w:spacing w:line="200" w:lineRule="exact"/>
+        <w:jc w:val="left"/>
+        <w:rPr>
+          <w:rFonts w:ascii="Arial Hebrew" w:eastAsia="SimSun" w:hAnsi="Arial Hebrew" w:cs="Arial Hebrew"/>
+          <w:color w:val="595959" w:themeColor="text1" w:themeTint="A6"/>
+        </w:rPr>
+      </w:pPr>
+      <w:r>
+        <w:rPr>
+          <w:rFonts w:ascii="Arial Hebrew" w:eastAsia="SimSun" w:hAnsi="Arial Hebrew" w:cs="Arial Hebrew"/>
+          <w:color w:val="595959" w:themeColor="text1" w:themeTint="A6"/>
+        </w:rPr>
+        <w:t xml:space="preserve">        </w:t>
+      </w:r>
+      <w:r>
+        <w:rPr>
+          <w:rFonts w:ascii="Calibri" w:eastAsia="Calibri" w:hAnsi="Calibri" w:cs="Calibri"/>
+          <w:color w:val="595959" w:themeColor="text1" w:themeTint="A6"/>
+        </w:rPr>
+        <w:t>r</w:t>
+      </w:r>
+      <w:r>
+        <w:rPr>
+          <w:rFonts w:ascii="Arial Hebrew" w:eastAsia="SimSun" w:hAnsi="Arial Hebrew" w:cs="Arial Hebrew"/>
+          <w:color w:val="595959" w:themeColor="text1" w:themeTint="A6"/>
+        </w:rPr>
+        <w:t xml:space="preserve"> = </w:t>
+      </w:r>
+      <w:r>
+        <w:rPr>
+          <w:rFonts w:ascii="Calibri" w:eastAsia="Calibri" w:hAnsi="Calibri" w:cs="Calibri"/>
+          <w:color w:val="595959" w:themeColor="text1" w:themeTint="A6"/>
+        </w:rPr>
+        <w:t>random</w:t>
+      </w:r>
+      <w:r>
+        <w:rPr>
+          <w:rFonts w:ascii="Arial Hebrew" w:eastAsia="SimSun" w:hAnsi="Arial Hebrew" w:cs="Arial Hebrew"/>
+          <w:color w:val="595959" w:themeColor="text1" w:themeTint="A6"/>
+        </w:rPr>
+        <w:t>()</w:t>
+      </w:r>
+    </w:p>
+    <w:p>
+      <w:pPr>
+        <w:pStyle w:val="CorpoTexto"/>
+        <w:spacing w:line="200" w:lineRule="exact"/>
+        <w:jc w:val="left"/>
+        <w:rPr>
+          <w:rFonts w:ascii="Arial Hebrew" w:eastAsia="SimSun" w:hAnsi="Arial Hebrew" w:cs="Arial Hebrew"/>
+          <w:color w:val="595959" w:themeColor="text1" w:themeTint="A6"/>
+        </w:rPr>
+      </w:pPr>
+      <w:r>
+        <w:rPr>
+          <w:rFonts w:ascii="Arial Hebrew" w:eastAsia="SimSun" w:hAnsi="Arial Hebrew" w:cs="Arial Hebrew"/>
+          <w:color w:val="595959" w:themeColor="text1" w:themeTint="A6"/>
+        </w:rPr>
+        <w:t xml:space="preserve">        </w:t>
+      </w:r>
+      <w:r>
+        <w:rPr>
+          <w:rFonts w:ascii="Calibri" w:eastAsia="Calibri" w:hAnsi="Calibri" w:cs="Calibri"/>
+          <w:color w:val="595959" w:themeColor="text1" w:themeTint="A6"/>
+        </w:rPr>
+        <w:t>if</w:t>
+      </w:r>
+      <w:r>
+        <w:rPr>
+          <w:rFonts w:ascii="Arial Hebrew" w:eastAsia="SimSun" w:hAnsi="Arial Hebrew" w:cs="Arial Hebrew"/>
+          <w:color w:val="595959" w:themeColor="text1" w:themeTint="A6"/>
+        </w:rPr>
+        <w:t>(</w:t>
+      </w:r>
+      <w:r>
+        <w:rPr>
+          <w:rFonts w:ascii="Calibri" w:eastAsia="Calibri" w:hAnsi="Calibri" w:cs="Calibri"/>
+          <w:color w:val="595959" w:themeColor="text1" w:themeTint="A6"/>
+        </w:rPr>
+        <w:t>r</w:t>
+      </w:r>
+      <w:r>
+        <w:rPr>
+          <w:rFonts w:ascii="Arial Hebrew" w:eastAsia="SimSun" w:hAnsi="Arial Hebrew" w:cs="Arial Hebrew"/>
+          <w:color w:val="595959" w:themeColor="text1" w:themeTint="A6"/>
+        </w:rPr>
+        <w:t xml:space="preserve"> &lt; </w:t>
+      </w:r>
+      <w:r>
+        <w:rPr>
+          <w:rFonts w:ascii="Calibri" w:eastAsia="Calibri" w:hAnsi="Calibri" w:cs="Calibri"/>
+          <w:color w:val="595959" w:themeColor="text1" w:themeTint="A6"/>
+        </w:rPr>
+        <w:t>probMut</w:t>
+      </w:r>
+      <w:r>
+        <w:rPr>
+          <w:rFonts w:ascii="Arial Hebrew" w:eastAsia="SimSun" w:hAnsi="Arial Hebrew" w:cs="Arial Hebrew"/>
+          <w:color w:val="595959" w:themeColor="text1" w:themeTint="A6"/>
+        </w:rPr>
+        <w:t>):</w:t>
+      </w:r>
+    </w:p>
+    <w:p>
+      <w:pPr>
+        <w:pStyle w:val="CorpoTexto"/>
+        <w:spacing w:line="200" w:lineRule="exact"/>
+        <w:jc w:val="left"/>
+        <w:rPr>
+          <w:rFonts w:ascii="Arial Hebrew" w:eastAsia="SimSun" w:hAnsi="Arial Hebrew" w:cs="Arial Hebrew"/>
+          <w:color w:val="595959" w:themeColor="text1" w:themeTint="A6"/>
+        </w:rPr>
+      </w:pPr>
+      <w:r>
+        <w:rPr>
+          <w:rFonts w:ascii="Arial Hebrew" w:eastAsia="SimSun" w:hAnsi="Arial Hebrew" w:cs="Arial Hebrew"/>
+          <w:color w:val="595959" w:themeColor="text1" w:themeTint="A6"/>
+        </w:rPr>
+        <w:t xml:space="preserve">            </w:t>
+      </w:r>
+      <w:r>
+        <w:rPr>
+          <w:rFonts w:ascii="Calibri" w:eastAsia="Calibri" w:hAnsi="Calibri" w:cs="Calibri"/>
+          <w:color w:val="595959" w:themeColor="text1" w:themeTint="A6"/>
+        </w:rPr>
+        <w:t>population</w:t>
+      </w:r>
+      <w:r>
+        <w:rPr>
+          <w:rFonts w:ascii="Arial Hebrew" w:eastAsia="SimSun" w:hAnsi="Arial Hebrew" w:cs="Arial Hebrew"/>
+          <w:color w:val="595959" w:themeColor="text1" w:themeTint="A6"/>
+        </w:rPr>
+        <w:t>[</w:t>
+      </w:r>
+      <w:r>
+        <w:rPr>
+          <w:rFonts w:ascii="Calibri" w:eastAsia="Calibri" w:hAnsi="Calibri" w:cs="Calibri"/>
+          <w:color w:val="595959" w:themeColor="text1" w:themeTint="A6"/>
+        </w:rPr>
+        <w:t>x</w:t>
+      </w:r>
+      <w:r>
+        <w:rPr>
+          <w:rFonts w:ascii="Arial Hebrew" w:eastAsia="SimSun" w:hAnsi="Arial Hebrew" w:cs="Arial Hebrew"/>
+          <w:color w:val="595959" w:themeColor="text1" w:themeTint="A6"/>
+        </w:rPr>
+        <w:t>].</w:t>
+      </w:r>
+      <w:r>
+        <w:rPr>
+          <w:rFonts w:ascii="Calibri" w:eastAsia="Calibri" w:hAnsi="Calibri" w:cs="Calibri"/>
+          <w:color w:val="595959" w:themeColor="text1" w:themeTint="A6"/>
+        </w:rPr>
+        <w:t>mutate</w:t>
+      </w:r>
+      <w:r>
+        <w:rPr>
+          <w:rFonts w:ascii="Arial Hebrew" w:eastAsia="SimSun" w:hAnsi="Arial Hebrew" w:cs="Arial Hebrew"/>
+          <w:color w:val="595959" w:themeColor="text1" w:themeTint="A6"/>
+        </w:rPr>
+        <w:t>()</w:t>
+      </w:r>
+    </w:p>
+    <w:p>
+      <w:pPr>
+        <w:pStyle w:val="CorpoTexto"/>
+        <w:spacing w:line="200" w:lineRule="exact"/>
+        <w:ind w:left="708" w:firstLine="708"/>
+        <w:jc w:val="left"/>
+        <w:rPr>
+          <w:rFonts w:ascii="Arial Hebrew" w:eastAsia="SimSun" w:hAnsi="Arial Hebrew" w:cs="Arial Hebrew"/>
+          <w:color w:val="595959" w:themeColor="text1" w:themeTint="A6"/>
+        </w:rPr>
+      </w:pPr>
+    </w:p>
+    <w:p>
+      <w:pPr>
+        <w:pStyle w:val="CorpoTexto"/>
         <w:ind w:left="-142" w:firstLine="850"/>
         <w:rPr>
           <w:color w:val="auto"/>
@@ -7245,7 +6703,6 @@
           <w:rFonts w:ascii="Avenir Book" w:eastAsia="SimSun" w:hAnsi="Avenir Book"/>
           <w:color w:val="auto"/>
         </w:rPr>
-        <w:lastRenderedPageBreak/>
         <w:t xml:space="preserve">O processo descrito </w:t>
       </w:r>
       <w:r>
@@ -7306,23 +6763,7 @@
           <w:rFonts w:ascii="Avenir Book" w:hAnsi="Avenir Book"/>
           <w:color w:val="auto"/>
         </w:rPr>
-        <w:t>Ferramentas/</w:t>
-      </w:r>
-      <w:proofErr w:type="spellStart"/>
-      <w:r>
-        <w:rPr>
-          <w:rFonts w:ascii="Avenir Book" w:hAnsi="Avenir Book"/>
-          <w:color w:val="auto"/>
-        </w:rPr>
-        <w:t>APIs</w:t>
-      </w:r>
-      <w:proofErr w:type="spellEnd"/>
-      <w:r>
-        <w:rPr>
-          <w:rFonts w:ascii="Avenir Book" w:hAnsi="Avenir Book"/>
-          <w:color w:val="auto"/>
-        </w:rPr>
-        <w:t xml:space="preserve"> utilizadas, linguagens de programação, ambiente de desenvolvimento (SO, IDE...)</w:t>
+        <w:t>Ferramentas/APIs utilizadas, linguagens de programação, ambiente de desenvolvimento (SO, IDE...)</w:t>
       </w:r>
     </w:p>
     <w:p>
@@ -7449,6 +6890,7 @@
       </w:pPr>
       <w:bookmarkStart w:id="13" w:name="_Toc514457875"/>
       <w:r>
+        <w:lastRenderedPageBreak/>
         <w:t>Melhoramentos</w:t>
       </w:r>
       <w:bookmarkEnd w:id="13"/>
@@ -7480,7 +6922,6 @@
       </w:pPr>
       <w:bookmarkStart w:id="14" w:name="_Toc514457876"/>
       <w:r>
-        <w:lastRenderedPageBreak/>
         <w:t>Recursos</w:t>
       </w:r>
       <w:bookmarkEnd w:id="14"/>
@@ -7856,7 +7297,7 @@
                             <w:rPr>
                               <w:noProof/>
                             </w:rPr>
-                            <w:t>2</w:t>
+                            <w:t>4</w:t>
                           </w:r>
                           <w:r>
                             <w:fldChar w:fldCharType="end"/>
@@ -7903,7 +7344,7 @@
                       <w:rPr>
                         <w:noProof/>
                       </w:rPr>
-                      <w:t>2</w:t>
+                      <w:t>4</w:t>
                     </w:r>
                     <w:r>
                       <w:fldChar w:fldCharType="end"/>
@@ -11236,7 +10677,7 @@
 </file>
 
 <file path=customXml/itemProps1.xml><?xml version="1.0" encoding="utf-8"?>
-<ds:datastoreItem xmlns:ds="http://schemas.openxmlformats.org/officeDocument/2006/customXml" ds:itemID="{AD561BAA-18B8-4340-A23A-5C0311BAE80C}">
+<ds:datastoreItem xmlns:ds="http://schemas.openxmlformats.org/officeDocument/2006/customXml" ds:itemID="{FF3A78B9-6F7B-C245-ADD6-2860312F9487}">
   <ds:schemaRefs>
     <ds:schemaRef ds:uri="http://schemas.openxmlformats.org/officeDocument/2006/bibliography"/>
   </ds:schemaRefs>

</xml_diff>